<commit_message>
update NONE icons on cards
</commit_message>
<xml_diff>
--- a/choice_cards/card_template.docx
+++ b/choice_cards/card_template.docx
@@ -76,7 +76,7 @@
                 <w:szCs w:val="72"/>
                 <w:lang w:eastAsia="en-US"/>
               </w:rPr>
-              <w:t>Option A:</w:t>
+              <w:t>Option A</w:t>
             </w:r>
           </w:p>
           <w:p>
@@ -132,7 +132,7 @@
                 <w:szCs w:val="72"/>
                 <w:lang w:eastAsia="en-US"/>
               </w:rPr>
-              <w:t xml:space="preserve">Option B: </w:t>
+              <w:t xml:space="preserve">Option B </w:t>
             </w:r>
           </w:p>
           <w:p>
@@ -1415,7 +1415,25 @@
                 <w:sz w:val="72"/>
                 <w:szCs w:val="72"/>
               </w:rPr>
-              <w:t>Distance from you</w:t>
+              <w:t xml:space="preserve">Distance from </w:t>
+            </w:r>
+            <w:r>
+              <w:rPr>
+                <w:rFonts w:ascii="Arial Nova Light" w:hAnsi="Arial Nova Light" w:cs="Aldhabi"/>
+                <w:bCs/>
+                <w:sz w:val="72"/>
+                <w:szCs w:val="72"/>
+              </w:rPr>
+              <w:t>Y</w:t>
+            </w:r>
+            <w:r>
+              <w:rPr>
+                <w:rFonts w:ascii="Arial Nova Light" w:hAnsi="Arial Nova Light" w:cs="Aldhabi"/>
+                <w:bCs/>
+                <w:sz w:val="72"/>
+                <w:szCs w:val="72"/>
+              </w:rPr>
+              <w:t>ou</w:t>
             </w:r>
           </w:p>
         </w:tc>
@@ -1749,16 +1767,34 @@
                 <w:sz w:val="72"/>
                 <w:szCs w:val="72"/>
               </w:rPr>
-              <w:t>c</w:t>
-            </w:r>
-            <w:r>
-              <w:rPr>
-                <w:rFonts w:ascii="Arial Nova Light" w:hAnsi="Arial Nova Light" w:cs="Aldhabi"/>
-                <w:bCs/>
-                <w:sz w:val="72"/>
-                <w:szCs w:val="72"/>
-              </w:rPr>
-              <w:t>ost to you</w:t>
+              <w:t>C</w:t>
+            </w:r>
+            <w:r>
+              <w:rPr>
+                <w:rFonts w:ascii="Arial Nova Light" w:hAnsi="Arial Nova Light" w:cs="Aldhabi"/>
+                <w:bCs/>
+                <w:sz w:val="72"/>
+                <w:szCs w:val="72"/>
+              </w:rPr>
+              <w:t xml:space="preserve">ost to </w:t>
+            </w:r>
+            <w:r>
+              <w:rPr>
+                <w:rFonts w:ascii="Arial Nova Light" w:hAnsi="Arial Nova Light" w:cs="Aldhabi"/>
+                <w:bCs/>
+                <w:sz w:val="72"/>
+                <w:szCs w:val="72"/>
+              </w:rPr>
+              <w:t>Y</w:t>
+            </w:r>
+            <w:r>
+              <w:rPr>
+                <w:rFonts w:ascii="Arial Nova Light" w:hAnsi="Arial Nova Light" w:cs="Aldhabi"/>
+                <w:bCs/>
+                <w:sz w:val="72"/>
+                <w:szCs w:val="72"/>
+              </w:rPr>
+              <w:t>ou</w:t>
             </w:r>
           </w:p>
         </w:tc>
@@ -1974,84 +2010,7 @@
         <w:szCs w:val="72"/>
         <w:lang w:eastAsia="en-US"/>
       </w:rPr>
-      <w:t xml:space="preserve">If </w:t>
-    </w:r>
-    <w:r>
-      <w:rPr>
-        <w:rFonts w:ascii="Arial Nova Light" w:eastAsia="Arial Unicode MS" w:hAnsi="Arial Nova Light" w:cstheme="minorHAnsi"/>
-        <w:b/>
-        <w:noProof/>
-        <w:sz w:val="72"/>
-        <w:szCs w:val="72"/>
-        <w:lang w:eastAsia="en-US"/>
-      </w:rPr>
-      <w:t>Option</w:t>
-    </w:r>
-    <w:r>
-      <w:rPr>
-        <w:rFonts w:ascii="Arial Nova Light" w:eastAsia="Arial Unicode MS" w:hAnsi="Arial Nova Light" w:cstheme="minorHAnsi"/>
-        <w:b/>
-        <w:noProof/>
-        <w:sz w:val="72"/>
-        <w:szCs w:val="72"/>
-        <w:lang w:eastAsia="en-US"/>
-      </w:rPr>
-      <w:t xml:space="preserve"> A </w:t>
-    </w:r>
-    <w:r>
-      <w:rPr>
-        <w:rFonts w:ascii="Arial Nova Light" w:eastAsia="Arial Unicode MS" w:hAnsi="Arial Nova Light" w:cstheme="minorHAnsi"/>
-        <w:b/>
-        <w:noProof/>
-        <w:sz w:val="72"/>
-        <w:szCs w:val="72"/>
-        <w:lang w:eastAsia="en-US"/>
-      </w:rPr>
-      <w:t>was</w:t>
-    </w:r>
-    <w:r>
-      <w:rPr>
-        <w:rFonts w:ascii="Arial Nova Light" w:eastAsia="Arial Unicode MS" w:hAnsi="Arial Nova Light" w:cstheme="minorHAnsi"/>
-        <w:b/>
-        <w:noProof/>
-        <w:sz w:val="72"/>
-        <w:szCs w:val="72"/>
-        <w:lang w:eastAsia="en-US"/>
-      </w:rPr>
-      <w:t xml:space="preserve"> the ONLY option besides No </w:t>
-    </w:r>
-    <w:r>
-      <w:rPr>
-        <w:rFonts w:ascii="Arial Nova Light" w:eastAsia="Arial Unicode MS" w:hAnsi="Arial Nova Light" w:cstheme="minorHAnsi"/>
-        <w:b/>
-        <w:noProof/>
-        <w:sz w:val="72"/>
-        <w:szCs w:val="72"/>
-        <w:lang w:eastAsia="en-US"/>
-      </w:rPr>
-      <w:t>Project</w:t>
-    </w:r>
-    <w:r>
-      <w:rPr>
-        <w:rFonts w:ascii="Arial Nova Light" w:eastAsia="Arial Unicode MS" w:hAnsi="Arial Nova Light" w:cstheme="minorHAnsi"/>
-        <w:b/>
-        <w:noProof/>
-        <w:sz w:val="72"/>
-        <w:szCs w:val="72"/>
-        <w:lang w:eastAsia="en-US"/>
-      </w:rPr>
-      <w:t>, w</w:t>
-    </w:r>
-    <w:r>
-      <w:rPr>
-        <w:rFonts w:ascii="Arial Nova Light" w:eastAsia="Arial Unicode MS" w:hAnsi="Arial Nova Light" w:cstheme="minorHAnsi"/>
-        <w:b/>
-        <w:noProof/>
-        <w:sz w:val="72"/>
-        <w:szCs w:val="72"/>
-        <w:lang w:eastAsia="en-US"/>
-      </w:rPr>
-      <w:t>hich would you choose?</w:t>
+      <w:t>If Option A was the ONLY option besides No Project, which would you choose?</w:t>
     </w:r>
   </w:p>
 </w:ftr>
@@ -2108,62 +2067,7 @@
         <w:szCs w:val="72"/>
         <w:lang w:eastAsia="en-US"/>
       </w:rPr>
-      <w:t xml:space="preserve">Question Number </w:t>
-    </w:r>
-    <w:r>
-      <w:rPr>
-        <w:rFonts w:ascii="Arial Nova Light" w:eastAsia="Arial Unicode MS" w:hAnsi="Arial Nova Light" w:cstheme="minorHAnsi"/>
-        <w:b/>
-        <w:noProof/>
-        <w:sz w:val="72"/>
-        <w:szCs w:val="72"/>
-        <w:lang w:eastAsia="en-US"/>
-      </w:rPr>
-      <w:fldChar w:fldCharType="begin"/>
-    </w:r>
-    <w:r>
-      <w:rPr>
-        <w:rFonts w:ascii="Arial Nova Light" w:eastAsia="Arial Unicode MS" w:hAnsi="Arial Nova Light" w:cstheme="minorHAnsi"/>
-        <w:b/>
-        <w:noProof/>
-        <w:sz w:val="72"/>
-        <w:szCs w:val="72"/>
-        <w:lang w:eastAsia="en-US"/>
-      </w:rPr>
-      <w:instrText xml:space="preserve"> MERGEFIELD card </w:instrText>
-    </w:r>
-    <w:r>
-      <w:rPr>
-        <w:rFonts w:ascii="Arial Nova Light" w:eastAsia="Arial Unicode MS" w:hAnsi="Arial Nova Light" w:cstheme="minorHAnsi"/>
-        <w:b/>
-        <w:noProof/>
-        <w:sz w:val="72"/>
-        <w:szCs w:val="72"/>
-        <w:lang w:eastAsia="en-US"/>
-      </w:rPr>
-      <w:fldChar w:fldCharType="separate"/>
-    </w:r>
-    <w:r>
-      <w:rPr>
-        <w:rFonts w:ascii="Arial Nova Light" w:eastAsia="Arial Unicode MS" w:hAnsi="Arial Nova Light" w:cstheme="minorHAnsi"/>
-        <w:b/>
-        <w:noProof/>
-        <w:sz w:val="72"/>
-        <w:szCs w:val="72"/>
-        <w:lang w:eastAsia="en-US"/>
-      </w:rPr>
-      <w:t>«card»</w:t>
-    </w:r>
-    <w:r>
-      <w:rPr>
-        <w:rFonts w:ascii="Arial Nova Light" w:eastAsia="Arial Unicode MS" w:hAnsi="Arial Nova Light" w:cstheme="minorHAnsi"/>
-        <w:b/>
-        <w:noProof/>
-        <w:sz w:val="72"/>
-        <w:szCs w:val="72"/>
-        <w:lang w:eastAsia="en-US"/>
-      </w:rPr>
-      <w:fldChar w:fldCharType="end"/>
+      <w:t>Two options, one choice</w:t>
     </w:r>
   </w:p>
 </w:hdr>

</xml_diff>

<commit_message>
update to new experiment design
</commit_message>
<xml_diff>
--- a/choice_cards/card_template.docx
+++ b/choice_cards/card_template.docx
@@ -1,6 +1,6 @@
 
 <file path=word/document.xml><?xml version="1.0" encoding="utf-8"?>
-<w:document xmlns:wpc="http://schemas.microsoft.com/office/word/2010/wordprocessingCanvas" xmlns:cx="http://schemas.microsoft.com/office/drawing/2014/chartex" xmlns:cx1="http://schemas.microsoft.com/office/drawing/2015/9/8/chartex" xmlns:cx2="http://schemas.microsoft.com/office/drawing/2015/10/21/chartex" xmlns:cx3="http://schemas.microsoft.com/office/drawing/2016/5/9/chartex" xmlns:cx4="http://schemas.microsoft.com/office/drawing/2016/5/10/chartex" xmlns:cx5="http://schemas.microsoft.com/office/drawing/2016/5/11/chartex" xmlns:cx6="http://schemas.microsoft.com/office/drawing/2016/5/12/chartex" xmlns:cx7="http://schemas.microsoft.com/office/drawing/2016/5/13/chartex" xmlns:cx8="http://schemas.microsoft.com/office/drawing/2016/5/14/chartex" xmlns:mc="http://schemas.openxmlformats.org/markup-compatibility/2006" xmlns:aink="http://schemas.microsoft.com/office/drawing/2016/ink" xmlns:am3d="http://schemas.microsoft.com/office/drawing/2017/model3d" xmlns:o="urn:schemas-microsoft-com:office:office" xmlns:r="http://schemas.openxmlformats.org/officeDocument/2006/relationships" xmlns:m="http://schemas.openxmlformats.org/officeDocument/2006/math" xmlns:v="urn:schemas-microsoft-com:vml" xmlns:wp14="http://schemas.microsoft.com/office/word/2010/wordprocessingDrawing" xmlns:wp="http://schemas.openxmlformats.org/drawingml/2006/wordprocessingDrawing" xmlns:w10="urn:schemas-microsoft-com:office:word" xmlns:w="http://schemas.openxmlformats.org/wordprocessingml/2006/main" xmlns:w14="http://schemas.microsoft.com/office/word/2010/wordml" xmlns:w15="http://schemas.microsoft.com/office/word/2012/wordml" xmlns:w16cex="http://schemas.microsoft.com/office/word/2018/wordml/cex" xmlns:w16cid="http://schemas.microsoft.com/office/word/2016/wordml/cid" xmlns:w16="http://schemas.microsoft.com/office/word/2018/wordml" xmlns:w16se="http://schemas.microsoft.com/office/word/2015/wordml/symex" xmlns:wpg="http://schemas.microsoft.com/office/word/2010/wordprocessingGroup" xmlns:wpi="http://schemas.microsoft.com/office/word/2010/wordprocessingInk" xmlns:wne="http://schemas.microsoft.com/office/word/2006/wordml" xmlns:wps="http://schemas.microsoft.com/office/word/2010/wordprocessingShape" mc:Ignorable="w14 w15 w16se w16cid w16 w16cex wp14">
+<w:document xmlns:wpc="http://schemas.microsoft.com/office/word/2010/wordprocessingCanvas" xmlns:cx="http://schemas.microsoft.com/office/drawing/2014/chartex" xmlns:cx1="http://schemas.microsoft.com/office/drawing/2015/9/8/chartex" xmlns:cx2="http://schemas.microsoft.com/office/drawing/2015/10/21/chartex" xmlns:cx3="http://schemas.microsoft.com/office/drawing/2016/5/9/chartex" xmlns:cx4="http://schemas.microsoft.com/office/drawing/2016/5/10/chartex" xmlns:cx5="http://schemas.microsoft.com/office/drawing/2016/5/11/chartex" xmlns:cx6="http://schemas.microsoft.com/office/drawing/2016/5/12/chartex" xmlns:cx7="http://schemas.microsoft.com/office/drawing/2016/5/13/chartex" xmlns:cx8="http://schemas.microsoft.com/office/drawing/2016/5/14/chartex" xmlns:mc="http://schemas.openxmlformats.org/markup-compatibility/2006" xmlns:aink="http://schemas.microsoft.com/office/drawing/2016/ink" xmlns:am3d="http://schemas.microsoft.com/office/drawing/2017/model3d" xmlns:o="urn:schemas-microsoft-com:office:office" xmlns:r="http://schemas.openxmlformats.org/officeDocument/2006/relationships" xmlns:m="http://schemas.openxmlformats.org/officeDocument/2006/math" xmlns:v="urn:schemas-microsoft-com:vml" xmlns:wp14="http://schemas.microsoft.com/office/word/2010/wordprocessingDrawing" xmlns:wp="http://schemas.openxmlformats.org/drawingml/2006/wordprocessingDrawing" xmlns:w10="urn:schemas-microsoft-com:office:word" xmlns:w="http://schemas.openxmlformats.org/wordprocessingml/2006/main" xmlns:w14="http://schemas.microsoft.com/office/word/2010/wordml" xmlns:w15="http://schemas.microsoft.com/office/word/2012/wordml" xmlns:w16cex="http://schemas.microsoft.com/office/word/2018/wordml/cex" xmlns:w16cid="http://schemas.microsoft.com/office/word/2016/wordml/cid" xmlns:w16="http://schemas.microsoft.com/office/word/2018/wordml" xmlns:w16sdtdh="http://schemas.microsoft.com/office/word/2020/wordml/sdtdatahash" xmlns:w16se="http://schemas.microsoft.com/office/word/2015/wordml/symex" xmlns:wpg="http://schemas.microsoft.com/office/word/2010/wordprocessingGroup" xmlns:wpi="http://schemas.microsoft.com/office/word/2010/wordprocessingInk" xmlns:wne="http://schemas.microsoft.com/office/word/2006/wordml" xmlns:wps="http://schemas.microsoft.com/office/word/2010/wordprocessingShape" mc:Ignorable="w14 w15 w16se w16cid w16 w16cex w16sdtdh wp14">
   <w:body>
     <w:tbl>
       <w:tblPr>
@@ -9,13 +9,13 @@
         <w:tblLook w:val="04A0" w:firstRow="1" w:lastRow="0" w:firstColumn="1" w:lastColumn="0" w:noHBand="0" w:noVBand="1"/>
       </w:tblPr>
       <w:tblGrid>
-        <w:gridCol w:w="4047"/>
-        <w:gridCol w:w="6294"/>
-        <w:gridCol w:w="5489"/>
+        <w:gridCol w:w="4315"/>
+        <w:gridCol w:w="5759"/>
+        <w:gridCol w:w="5756"/>
       </w:tblGrid>
       <w:tr>
         <w:trPr>
-          <w:trHeight w:val="1728"/>
+          <w:trHeight w:val="721"/>
         </w:trPr>
         <w:tc>
           <w:tcPr>
@@ -31,16 +31,16 @@
               <w:rPr>
                 <w:rFonts w:ascii="Arial Nova Light" w:hAnsi="Arial Nova Light" w:cs="Aldhabi"/>
                 <w:bCs/>
-                <w:sz w:val="72"/>
-                <w:szCs w:val="72"/>
+                <w:sz w:val="56"/>
+                <w:szCs w:val="56"/>
               </w:rPr>
             </w:pPr>
             <w:r>
               <w:rPr>
                 <w:rFonts w:ascii="Arial Nova Light" w:hAnsi="Arial Nova Light" w:cs="Aldhabi"/>
                 <w:bCs/>
-                <w:sz w:val="72"/>
-                <w:szCs w:val="72"/>
+                <w:sz w:val="56"/>
+                <w:szCs w:val="56"/>
               </w:rPr>
               <w:t>Attribute</w:t>
             </w:r>
@@ -63,8 +63,8 @@
               <w:rPr>
                 <w:rFonts w:ascii="Arial Nova Light" w:eastAsiaTheme="minorHAnsi" w:hAnsi="Arial Nova Light" w:cs="Aldhabi"/>
                 <w:b/>
-                <w:sz w:val="72"/>
-                <w:szCs w:val="72"/>
+                <w:sz w:val="56"/>
+                <w:szCs w:val="56"/>
                 <w:lang w:eastAsia="en-US"/>
               </w:rPr>
             </w:pPr>
@@ -72,8 +72,8 @@
               <w:rPr>
                 <w:rFonts w:ascii="Arial Nova Light" w:eastAsiaTheme="minorHAnsi" w:hAnsi="Arial Nova Light" w:cs="Aldhabi"/>
                 <w:b/>
-                <w:sz w:val="72"/>
-                <w:szCs w:val="72"/>
+                <w:sz w:val="56"/>
+                <w:szCs w:val="56"/>
                 <w:lang w:eastAsia="en-US"/>
               </w:rPr>
               <w:t>Option A</w:t>
@@ -87,16 +87,16 @@
               <w:jc w:val="center"/>
               <w:rPr>
                 <w:rFonts w:ascii="Arial Nova Light" w:hAnsi="Arial Nova Light" w:cs="Aldhabi"/>
-                <w:sz w:val="72"/>
-                <w:szCs w:val="72"/>
+                <w:sz w:val="56"/>
+                <w:szCs w:val="56"/>
               </w:rPr>
             </w:pPr>
             <w:r>
               <w:rPr>
                 <w:rFonts w:ascii="Arial Nova Light" w:eastAsiaTheme="minorHAnsi" w:hAnsi="Arial Nova Light" w:cs="Aldhabi"/>
                 <w:b/>
-                <w:sz w:val="72"/>
-                <w:szCs w:val="72"/>
+                <w:sz w:val="56"/>
+                <w:szCs w:val="56"/>
                 <w:lang w:eastAsia="en-US"/>
               </w:rPr>
               <w:t>Project</w:t>
@@ -119,8 +119,8 @@
               <w:rPr>
                 <w:rFonts w:ascii="Arial Nova Light" w:eastAsiaTheme="minorHAnsi" w:hAnsi="Arial Nova Light" w:cs="Aldhabi"/>
                 <w:b/>
-                <w:sz w:val="72"/>
-                <w:szCs w:val="72"/>
+                <w:sz w:val="56"/>
+                <w:szCs w:val="56"/>
                 <w:lang w:eastAsia="en-US"/>
               </w:rPr>
             </w:pPr>
@@ -128,8 +128,8 @@
               <w:rPr>
                 <w:rFonts w:ascii="Arial Nova Light" w:eastAsiaTheme="minorHAnsi" w:hAnsi="Arial Nova Light" w:cs="Aldhabi"/>
                 <w:b/>
-                <w:sz w:val="72"/>
-                <w:szCs w:val="72"/>
+                <w:sz w:val="56"/>
+                <w:szCs w:val="56"/>
                 <w:lang w:eastAsia="en-US"/>
               </w:rPr>
               <w:t xml:space="preserve">Option B </w:t>
@@ -144,16 +144,16 @@
               <w:jc w:val="center"/>
               <w:rPr>
                 <w:rFonts w:ascii="Arial Nova Light" w:hAnsi="Arial Nova Light" w:cs="Aldhabi"/>
-                <w:sz w:val="72"/>
-                <w:szCs w:val="72"/>
+                <w:sz w:val="56"/>
+                <w:szCs w:val="56"/>
               </w:rPr>
             </w:pPr>
             <w:r>
               <w:rPr>
                 <w:rFonts w:ascii="Arial Nova Light" w:eastAsiaTheme="minorHAnsi" w:hAnsi="Arial Nova Light" w:cs="Aldhabi"/>
                 <w:b/>
-                <w:sz w:val="72"/>
-                <w:szCs w:val="72"/>
+                <w:sz w:val="56"/>
+                <w:szCs w:val="56"/>
                 <w:lang w:eastAsia="en-US"/>
               </w:rPr>
               <w:t>No Project</w:t>
@@ -163,7 +163,7 @@
       </w:tr>
       <w:tr>
         <w:trPr>
-          <w:trHeight w:val="162"/>
+          <w:trHeight w:val="720"/>
         </w:trPr>
         <w:tc>
           <w:tcPr>
@@ -183,25 +183,39 @@
               <w:rPr>
                 <w:rFonts w:ascii="Arial Nova Light" w:hAnsi="Arial Nova Light" w:cs="Aldhabi"/>
                 <w:bCs/>
-                <w:sz w:val="72"/>
-                <w:szCs w:val="72"/>
+                <w:sz w:val="56"/>
+                <w:szCs w:val="56"/>
               </w:rPr>
             </w:pPr>
             <w:r>
               <w:rPr>
                 <w:rFonts w:ascii="Arial Nova Light" w:hAnsi="Arial Nova Light" w:cs="Aldhabi"/>
                 <w:bCs/>
-                <w:sz w:val="72"/>
-                <w:szCs w:val="72"/>
+                <w:sz w:val="56"/>
+                <w:szCs w:val="56"/>
               </w:rPr>
               <w:t xml:space="preserve">Acres of </w:t>
             </w:r>
-            <w:r>
+          </w:p>
+          <w:p>
+            <w:pPr>
+              <w:spacing w:before="0" w:after="0" w:line="240" w:lineRule="auto"/>
+              <w:ind w:firstLine="0"/>
+              <w:contextualSpacing/>
+              <w:jc w:val="center"/>
               <w:rPr>
                 <w:rFonts w:ascii="Arial Nova Light" w:hAnsi="Arial Nova Light" w:cs="Aldhabi"/>
                 <w:bCs/>
-                <w:sz w:val="72"/>
-                <w:szCs w:val="72"/>
+                <w:sz w:val="56"/>
+                <w:szCs w:val="56"/>
+              </w:rPr>
+            </w:pPr>
+            <w:r>
+              <w:rPr>
+                <w:rFonts w:ascii="Arial Nova Light" w:hAnsi="Arial Nova Light" w:cs="Aldhabi"/>
+                <w:bCs/>
+                <w:sz w:val="56"/>
+                <w:szCs w:val="56"/>
               </w:rPr>
               <w:t>Nature</w:t>
             </w:r>
@@ -226,39 +240,42 @@
               <w:jc w:val="center"/>
               <w:rPr>
                 <w:rFonts w:ascii="Arial Nova Light" w:hAnsi="Arial Nova Light" w:cs="Aldhabi"/>
-                <w:sz w:val="72"/>
-                <w:szCs w:val="72"/>
-              </w:rPr>
-            </w:pPr>
-            <w:r>
-              <w:rPr>
-                <w:rFonts w:ascii="Arial Nova Light" w:hAnsi="Arial Nova Light" w:cs="Aldhabi"/>
-                <w:sz w:val="72"/>
-                <w:szCs w:val="72"/>
+                <w:sz w:val="56"/>
+                <w:szCs w:val="56"/>
+              </w:rPr>
+            </w:pPr>
+            <w:r>
+              <w:rPr>
+                <w:rFonts w:ascii="Arial Nova Light" w:hAnsi="Arial Nova Light" w:cs="Aldhabi"/>
+                <w:sz w:val="56"/>
+                <w:szCs w:val="56"/>
               </w:rPr>
               <w:t xml:space="preserve"> </w:t>
             </w:r>
             <w:r>
               <w:rPr>
                 <w:rFonts w:ascii="Arial Nova Light" w:hAnsi="Arial Nova Light" w:cs="Aldhabi"/>
-                <w:sz w:val="72"/>
-                <w:szCs w:val="72"/>
+                <w:noProof/>
+                <w:sz w:val="56"/>
+                <w:szCs w:val="56"/>
               </w:rPr>
               <w:fldChar w:fldCharType="begin"/>
             </w:r>
             <w:r>
               <w:rPr>
                 <w:rFonts w:ascii="Arial Nova Light" w:hAnsi="Arial Nova Light" w:cs="Aldhabi"/>
-                <w:sz w:val="72"/>
-                <w:szCs w:val="72"/>
+                <w:noProof/>
+                <w:sz w:val="56"/>
+                <w:szCs w:val="56"/>
               </w:rPr>
               <w:instrText xml:space="preserve"> MERGEFIELD nature1 </w:instrText>
             </w:r>
             <w:r>
               <w:rPr>
                 <w:rFonts w:ascii="Arial Nova Light" w:hAnsi="Arial Nova Light" w:cs="Aldhabi"/>
-                <w:sz w:val="72"/>
-                <w:szCs w:val="72"/>
+                <w:noProof/>
+                <w:sz w:val="56"/>
+                <w:szCs w:val="56"/>
               </w:rPr>
               <w:fldChar w:fldCharType="separate"/>
             </w:r>
@@ -266,24 +283,25 @@
               <w:rPr>
                 <w:rFonts w:ascii="Arial Nova Light" w:hAnsi="Arial Nova Light" w:cs="Aldhabi"/>
                 <w:noProof/>
-                <w:sz w:val="72"/>
-                <w:szCs w:val="72"/>
+                <w:sz w:val="56"/>
+                <w:szCs w:val="56"/>
               </w:rPr>
               <w:t>«nature1»</w:t>
             </w:r>
             <w:r>
               <w:rPr>
                 <w:rFonts w:ascii="Arial Nova Light" w:hAnsi="Arial Nova Light" w:cs="Aldhabi"/>
-                <w:sz w:val="72"/>
-                <w:szCs w:val="72"/>
+                <w:noProof/>
+                <w:sz w:val="56"/>
+                <w:szCs w:val="56"/>
               </w:rPr>
               <w:fldChar w:fldCharType="end"/>
             </w:r>
             <w:r>
               <w:rPr>
                 <w:rFonts w:ascii="Arial Nova Light" w:hAnsi="Arial Nova Light" w:cs="Aldhabi"/>
-                <w:sz w:val="72"/>
-                <w:szCs w:val="72"/>
+                <w:sz w:val="56"/>
+                <w:szCs w:val="56"/>
               </w:rPr>
               <w:t xml:space="preserve"> acres</w:t>
             </w:r>
@@ -307,16 +325,17 @@
               <w:jc w:val="center"/>
               <w:rPr>
                 <w:rFonts w:ascii="Arial Nova Light" w:hAnsi="Arial Nova Light" w:cs="Aldhabi"/>
-                <w:sz w:val="96"/>
-                <w:szCs w:val="96"/>
-              </w:rPr>
-            </w:pPr>
-            <w:r>
-              <w:rPr>
-                <w:rFonts w:ascii="Arial Nova Light" w:hAnsi="Arial Nova Light" w:cs="Aldhabi"/>
                 <w:bCs/>
-                <w:sz w:val="96"/>
-                <w:szCs w:val="96"/>
+                <w:sz w:val="56"/>
+                <w:szCs w:val="56"/>
+              </w:rPr>
+            </w:pPr>
+            <w:r>
+              <w:rPr>
+                <w:rFonts w:ascii="Arial Nova Light" w:hAnsi="Arial Nova Light" w:cs="Aldhabi"/>
+                <w:bCs/>
+                <w:sz w:val="56"/>
+                <w:szCs w:val="56"/>
               </w:rPr>
               <w:t>There is no new protected area</w:t>
             </w:r>
@@ -325,7 +344,7 @@
       </w:tr>
       <w:tr>
         <w:trPr>
-          <w:trHeight w:val="2592"/>
+          <w:trHeight w:val="2448"/>
         </w:trPr>
         <w:tc>
           <w:tcPr>
@@ -345,8 +364,8 @@
               <w:rPr>
                 <w:rFonts w:ascii="Arial Nova Light" w:hAnsi="Arial Nova Light" w:cs="Aldhabi"/>
                 <w:bCs/>
-                <w:sz w:val="72"/>
-                <w:szCs w:val="72"/>
+                <w:sz w:val="56"/>
+                <w:szCs w:val="56"/>
               </w:rPr>
             </w:pPr>
           </w:p>
@@ -370,47 +389,55 @@
               <w:jc w:val="center"/>
               <w:rPr>
                 <w:rFonts w:ascii="Arial Nova Light" w:hAnsi="Arial Nova Light" w:cs="Aldhabi"/>
-                <w:sz w:val="72"/>
-                <w:szCs w:val="72"/>
-              </w:rPr>
-            </w:pPr>
-            <w:r>
-              <w:rPr>
-                <w:rFonts w:ascii="Arial Nova Light" w:hAnsi="Arial Nova Light" w:cs="Aldhabi"/>
-                <w:sz w:val="72"/>
-                <w:szCs w:val="72"/>
+                <w:sz w:val="32"/>
+                <w:szCs w:val="32"/>
+              </w:rPr>
+            </w:pPr>
+            <w:r>
+              <w:rPr>
+                <w:rFonts w:ascii="Arial Nova Light" w:hAnsi="Arial Nova Light" w:cs="Aldhabi"/>
+                <w:sz w:val="32"/>
+                <w:szCs w:val="32"/>
               </w:rPr>
               <w:fldChar w:fldCharType="begin"/>
             </w:r>
             <w:r>
               <w:rPr>
                 <w:rFonts w:ascii="Arial Nova Light" w:hAnsi="Arial Nova Light" w:cs="Aldhabi"/>
-                <w:sz w:val="72"/>
-                <w:szCs w:val="72"/>
-              </w:rPr>
-              <w:instrText xml:space="preserve"> INCLUDEPICTURE "</w:instrText>
-            </w:r>
-            <w:r>
-              <w:rPr>
-                <w:rFonts w:ascii="Arial Nova Light" w:hAnsi="Arial Nova Light" w:cs="Aldhabi"/>
-                <w:sz w:val="72"/>
-                <w:szCs w:val="72"/>
+                <w:sz w:val="32"/>
+                <w:szCs w:val="32"/>
+              </w:rPr>
+              <w:instrText xml:space="preserve"> INCLUDEPICTURE</w:instrText>
+            </w:r>
+            <w:r>
+              <w:rPr>
+                <w:rFonts w:ascii="Arial Nova Light" w:hAnsi="Arial Nova Light" w:cs="Aldhabi"/>
+                <w:sz w:val="32"/>
+                <w:szCs w:val="32"/>
+              </w:rPr>
+              <w:instrText xml:space="preserve"> "</w:instrText>
+            </w:r>
+            <w:r>
+              <w:rPr>
+                <w:rFonts w:ascii="Arial Nova Light" w:hAnsi="Arial Nova Light" w:cs="Aldhabi"/>
+                <w:sz w:val="32"/>
+                <w:szCs w:val="32"/>
               </w:rPr>
               <w:fldChar w:fldCharType="begin"/>
             </w:r>
             <w:r>
               <w:rPr>
                 <w:rFonts w:ascii="Arial Nova Light" w:hAnsi="Arial Nova Light" w:cs="Aldhabi"/>
-                <w:sz w:val="72"/>
-                <w:szCs w:val="72"/>
+                <w:sz w:val="32"/>
+                <w:szCs w:val="32"/>
               </w:rPr>
               <w:instrText xml:space="preserve"> MERGEFIELD image_nature </w:instrText>
             </w:r>
             <w:r>
               <w:rPr>
                 <w:rFonts w:ascii="Arial Nova Light" w:hAnsi="Arial Nova Light" w:cs="Aldhabi"/>
-                <w:sz w:val="72"/>
-                <w:szCs w:val="72"/>
+                <w:sz w:val="32"/>
+                <w:szCs w:val="32"/>
               </w:rPr>
               <w:fldChar w:fldCharType="separate"/>
             </w:r>
@@ -418,48 +445,111 @@
               <w:rPr>
                 <w:rFonts w:ascii="Arial Nova Light" w:hAnsi="Arial Nova Light" w:cs="Aldhabi"/>
                 <w:noProof/>
-                <w:sz w:val="72"/>
-                <w:szCs w:val="72"/>
+                <w:sz w:val="32"/>
+                <w:szCs w:val="32"/>
               </w:rPr>
               <w:instrText>C:\\Users\\bparthum\\Box\\farmland_conservation\\analyze\\farmland_git\\choice_cards\\images\\nature_40.png</w:instrText>
             </w:r>
             <w:r>
               <w:rPr>
                 <w:rFonts w:ascii="Arial Nova Light" w:hAnsi="Arial Nova Light" w:cs="Aldhabi"/>
-                <w:sz w:val="72"/>
-                <w:szCs w:val="72"/>
+                <w:sz w:val="32"/>
+                <w:szCs w:val="32"/>
               </w:rPr>
               <w:fldChar w:fldCharType="end"/>
             </w:r>
             <w:r>
               <w:rPr>
                 <w:rFonts w:ascii="Arial Nova Light" w:hAnsi="Arial Nova Light" w:cs="Aldhabi"/>
-                <w:sz w:val="72"/>
-                <w:szCs w:val="72"/>
-              </w:rPr>
-              <w:instrText>"</w:instrText>
-            </w:r>
-            <w:r>
-              <w:rPr>
-                <w:rFonts w:ascii="Arial Nova Light" w:hAnsi="Arial Nova Light" w:cs="Aldhabi"/>
-                <w:sz w:val="72"/>
-                <w:szCs w:val="72"/>
+                <w:sz w:val="32"/>
+                <w:szCs w:val="32"/>
+              </w:rPr>
+              <w:fldChar w:fldCharType="separate"/>
+            </w:r>
+            <w:r>
+              <w:rPr>
+                <w:rFonts w:ascii="Arial Nova Light" w:hAnsi="Arial Nova Light" w:cs="Aldhabi"/>
+                <w:sz w:val="32"/>
+                <w:szCs w:val="32"/>
+              </w:rPr>
+              <w:fldChar w:fldCharType="begin"/>
+            </w:r>
+            <w:r>
+              <w:rPr>
+                <w:rFonts w:ascii="Arial Nova Light" w:hAnsi="Arial Nova Light" w:cs="Aldhabi"/>
+                <w:sz w:val="32"/>
+                <w:szCs w:val="32"/>
               </w:rPr>
               <w:instrText xml:space="preserve"> </w:instrText>
             </w:r>
             <w:r>
               <w:rPr>
                 <w:rFonts w:ascii="Arial Nova Light" w:hAnsi="Arial Nova Light" w:cs="Aldhabi"/>
-                <w:sz w:val="72"/>
-                <w:szCs w:val="72"/>
-              </w:rPr>
-              <w:instrText xml:space="preserve">\*MERGEFORMAT\d </w:instrText>
-            </w:r>
-            <w:r>
-              <w:rPr>
-                <w:rFonts w:ascii="Arial Nova Light" w:hAnsi="Arial Nova Light" w:cs="Aldhabi"/>
-                <w:sz w:val="72"/>
-                <w:szCs w:val="72"/>
+                <w:sz w:val="32"/>
+                <w:szCs w:val="32"/>
+              </w:rPr>
+              <w:instrText>INCLUDEPICTURE  "C:\\Users\\bparthum\\Box\\farmland_conservation\\analyze\\farmland_git\\choice_cards\\images\\nature_40.png" \* MERGEFORMATINET</w:instrText>
+            </w:r>
+            <w:r>
+              <w:rPr>
+                <w:rFonts w:ascii="Arial Nova Light" w:hAnsi="Arial Nova Light" w:cs="Aldhabi"/>
+                <w:sz w:val="32"/>
+                <w:szCs w:val="32"/>
+              </w:rPr>
+              <w:instrText xml:space="preserve"> </w:instrText>
+            </w:r>
+            <w:r>
+              <w:rPr>
+                <w:rFonts w:ascii="Arial Nova Light" w:hAnsi="Arial Nova Light" w:cs="Aldhabi"/>
+                <w:sz w:val="32"/>
+                <w:szCs w:val="32"/>
+              </w:rPr>
+              <w:fldChar w:fldCharType="separate"/>
+            </w:r>
+            <w:r>
+              <w:rPr>
+                <w:rFonts w:ascii="Arial Nova Light" w:hAnsi="Arial Nova Light" w:cs="Aldhabi"/>
+                <w:sz w:val="32"/>
+                <w:szCs w:val="32"/>
+              </w:rPr>
+              <w:pict w14:anchorId="3DB98993">
+                <v:shapetype id="_x0000_t75" coordsize="21600,21600" o:spt="75" o:preferrelative="t" path="m@4@5l@4@11@9@11@9@5xe" filled="f" stroked="f">
+                  <v:stroke joinstyle="miter"/>
+                  <v:formulas>
+                    <v:f eqn="if lineDrawn pixelLineWidth 0"/>
+                    <v:f eqn="sum @0 1 0"/>
+                    <v:f eqn="sum 0 0 @1"/>
+                    <v:f eqn="prod @2 1 2"/>
+                    <v:f eqn="prod @3 21600 pixelWidth"/>
+                    <v:f eqn="prod @3 21600 pixelHeight"/>
+                    <v:f eqn="sum @0 0 1"/>
+                    <v:f eqn="prod @6 1 2"/>
+                    <v:f eqn="prod @7 21600 pixelWidth"/>
+                    <v:f eqn="sum @8 21600 0"/>
+                    <v:f eqn="prod @7 21600 pixelHeight"/>
+                    <v:f eqn="sum @10 21600 0"/>
+                  </v:formulas>
+                  <v:path o:extrusionok="f" gradientshapeok="t" o:connecttype="rect"/>
+                  <o:lock v:ext="edit" aspectratio="t"/>
+                </v:shapetype>
+                <v:shape id="_x0000_i1271" type="#_x0000_t75" style="width:1in;height:1in">
+                  <v:imagedata r:id="rId7" r:href="rId8"/>
+                </v:shape>
+              </w:pict>
+            </w:r>
+            <w:r>
+              <w:rPr>
+                <w:rFonts w:ascii="Arial Nova Light" w:hAnsi="Arial Nova Light" w:cs="Aldhabi"/>
+                <w:sz w:val="32"/>
+                <w:szCs w:val="32"/>
+              </w:rPr>
+              <w:fldChar w:fldCharType="end"/>
+            </w:r>
+            <w:r>
+              <w:rPr>
+                <w:rFonts w:ascii="Arial Nova Light" w:hAnsi="Arial Nova Light" w:cs="Aldhabi"/>
+                <w:sz w:val="32"/>
+                <w:szCs w:val="32"/>
               </w:rPr>
               <w:fldChar w:fldCharType="end"/>
             </w:r>
@@ -484,8 +574,8 @@
               <w:rPr>
                 <w:rFonts w:ascii="Arial Nova Light" w:hAnsi="Arial Nova Light" w:cs="Aldhabi"/>
                 <w:bCs/>
-                <w:sz w:val="72"/>
-                <w:szCs w:val="72"/>
+                <w:sz w:val="56"/>
+                <w:szCs w:val="56"/>
               </w:rPr>
             </w:pPr>
           </w:p>
@@ -493,7 +583,7 @@
       </w:tr>
       <w:tr>
         <w:trPr>
-          <w:trHeight w:val="162"/>
+          <w:trHeight w:val="720"/>
         </w:trPr>
         <w:tc>
           <w:tcPr>
@@ -513,16 +603,16 @@
               <w:rPr>
                 <w:rFonts w:ascii="Arial Nova Light" w:hAnsi="Arial Nova Light" w:cs="Aldhabi"/>
                 <w:bCs/>
-                <w:sz w:val="72"/>
-                <w:szCs w:val="72"/>
+                <w:sz w:val="56"/>
+                <w:szCs w:val="56"/>
               </w:rPr>
             </w:pPr>
             <w:r>
               <w:rPr>
                 <w:rFonts w:ascii="Arial Nova Light" w:hAnsi="Arial Nova Light" w:cs="Aldhabi"/>
                 <w:bCs/>
-                <w:sz w:val="72"/>
-                <w:szCs w:val="72"/>
+                <w:sz w:val="56"/>
+                <w:szCs w:val="56"/>
               </w:rPr>
               <w:t>Acres of Farmland</w:t>
             </w:r>
@@ -547,31 +637,34 @@
               <w:jc w:val="center"/>
               <w:rPr>
                 <w:rFonts w:ascii="Arial Nova Light" w:hAnsi="Arial Nova Light" w:cs="Aldhabi"/>
-                <w:sz w:val="72"/>
-                <w:szCs w:val="72"/>
-              </w:rPr>
-            </w:pPr>
-            <w:r>
-              <w:rPr>
-                <w:rFonts w:ascii="Arial Nova Light" w:hAnsi="Arial Nova Light" w:cs="Aldhabi"/>
-                <w:sz w:val="72"/>
-                <w:szCs w:val="72"/>
+                <w:sz w:val="56"/>
+                <w:szCs w:val="56"/>
+              </w:rPr>
+            </w:pPr>
+            <w:r>
+              <w:rPr>
+                <w:rFonts w:ascii="Arial Nova Light" w:hAnsi="Arial Nova Light" w:cs="Aldhabi"/>
+                <w:noProof/>
+                <w:sz w:val="56"/>
+                <w:szCs w:val="56"/>
               </w:rPr>
               <w:fldChar w:fldCharType="begin"/>
             </w:r>
             <w:r>
               <w:rPr>
                 <w:rFonts w:ascii="Arial Nova Light" w:hAnsi="Arial Nova Light" w:cs="Aldhabi"/>
-                <w:sz w:val="72"/>
-                <w:szCs w:val="72"/>
+                <w:noProof/>
+                <w:sz w:val="56"/>
+                <w:szCs w:val="56"/>
               </w:rPr>
               <w:instrText xml:space="preserve"> MERGEFIELD farmland1 </w:instrText>
             </w:r>
             <w:r>
               <w:rPr>
                 <w:rFonts w:ascii="Arial Nova Light" w:hAnsi="Arial Nova Light" w:cs="Aldhabi"/>
-                <w:sz w:val="72"/>
-                <w:szCs w:val="72"/>
+                <w:noProof/>
+                <w:sz w:val="56"/>
+                <w:szCs w:val="56"/>
               </w:rPr>
               <w:fldChar w:fldCharType="separate"/>
             </w:r>
@@ -579,24 +672,25 @@
               <w:rPr>
                 <w:rFonts w:ascii="Arial Nova Light" w:hAnsi="Arial Nova Light" w:cs="Aldhabi"/>
                 <w:noProof/>
-                <w:sz w:val="72"/>
-                <w:szCs w:val="72"/>
+                <w:sz w:val="56"/>
+                <w:szCs w:val="56"/>
               </w:rPr>
               <w:t>«farmland1»</w:t>
             </w:r>
             <w:r>
               <w:rPr>
                 <w:rFonts w:ascii="Arial Nova Light" w:hAnsi="Arial Nova Light" w:cs="Aldhabi"/>
-                <w:sz w:val="72"/>
-                <w:szCs w:val="72"/>
+                <w:noProof/>
+                <w:sz w:val="56"/>
+                <w:szCs w:val="56"/>
               </w:rPr>
               <w:fldChar w:fldCharType="end"/>
             </w:r>
             <w:r>
               <w:rPr>
                 <w:rFonts w:ascii="Arial Nova Light" w:hAnsi="Arial Nova Light" w:cs="Aldhabi"/>
-                <w:sz w:val="72"/>
-                <w:szCs w:val="72"/>
+                <w:sz w:val="56"/>
+                <w:szCs w:val="56"/>
               </w:rPr>
               <w:t xml:space="preserve"> acres</w:t>
             </w:r>
@@ -621,8 +715,8 @@
               <w:rPr>
                 <w:rFonts w:ascii="Arial Nova Light" w:hAnsi="Arial Nova Light" w:cs="Aldhabi"/>
                 <w:bCs/>
-                <w:sz w:val="72"/>
-                <w:szCs w:val="72"/>
+                <w:sz w:val="56"/>
+                <w:szCs w:val="56"/>
               </w:rPr>
             </w:pPr>
           </w:p>
@@ -630,7 +724,7 @@
       </w:tr>
       <w:tr>
         <w:trPr>
-          <w:trHeight w:val="2592"/>
+          <w:trHeight w:val="2448"/>
         </w:trPr>
         <w:tc>
           <w:tcPr>
@@ -650,8 +744,8 @@
               <w:rPr>
                 <w:rFonts w:ascii="Arial Nova Light" w:hAnsi="Arial Nova Light" w:cs="Aldhabi"/>
                 <w:bCs/>
-                <w:sz w:val="72"/>
-                <w:szCs w:val="72"/>
+                <w:sz w:val="56"/>
+                <w:szCs w:val="56"/>
               </w:rPr>
             </w:pPr>
           </w:p>
@@ -675,47 +769,55 @@
               <w:jc w:val="center"/>
               <w:rPr>
                 <w:rFonts w:ascii="Arial Nova Light" w:hAnsi="Arial Nova Light" w:cs="Aldhabi"/>
-                <w:sz w:val="72"/>
-                <w:szCs w:val="72"/>
-              </w:rPr>
-            </w:pPr>
-            <w:r>
-              <w:rPr>
-                <w:rFonts w:ascii="Arial Nova Light" w:hAnsi="Arial Nova Light" w:cs="Aldhabi"/>
-                <w:sz w:val="72"/>
-                <w:szCs w:val="72"/>
+                <w:sz w:val="56"/>
+                <w:szCs w:val="56"/>
+              </w:rPr>
+            </w:pPr>
+            <w:r>
+              <w:rPr>
+                <w:rFonts w:ascii="Arial Nova Light" w:hAnsi="Arial Nova Light" w:cs="Aldhabi"/>
+                <w:sz w:val="32"/>
+                <w:szCs w:val="32"/>
               </w:rPr>
               <w:fldChar w:fldCharType="begin"/>
             </w:r>
             <w:r>
               <w:rPr>
                 <w:rFonts w:ascii="Arial Nova Light" w:hAnsi="Arial Nova Light" w:cs="Aldhabi"/>
-                <w:sz w:val="72"/>
-                <w:szCs w:val="72"/>
-              </w:rPr>
-              <w:instrText xml:space="preserve"> INCLUDEPICTURE "</w:instrText>
-            </w:r>
-            <w:r>
-              <w:rPr>
-                <w:rFonts w:ascii="Arial Nova Light" w:hAnsi="Arial Nova Light" w:cs="Aldhabi"/>
-                <w:sz w:val="72"/>
-                <w:szCs w:val="72"/>
+                <w:sz w:val="32"/>
+                <w:szCs w:val="32"/>
+              </w:rPr>
+              <w:instrText xml:space="preserve"> INCLUDEPICTURE</w:instrText>
+            </w:r>
+            <w:r>
+              <w:rPr>
+                <w:rFonts w:ascii="Arial Nova Light" w:hAnsi="Arial Nova Light" w:cs="Aldhabi"/>
+                <w:sz w:val="32"/>
+                <w:szCs w:val="32"/>
+              </w:rPr>
+              <w:instrText xml:space="preserve"> "</w:instrText>
+            </w:r>
+            <w:r>
+              <w:rPr>
+                <w:rFonts w:ascii="Arial Nova Light" w:hAnsi="Arial Nova Light" w:cs="Aldhabi"/>
+                <w:sz w:val="32"/>
+                <w:szCs w:val="32"/>
               </w:rPr>
               <w:fldChar w:fldCharType="begin"/>
             </w:r>
             <w:r>
               <w:rPr>
                 <w:rFonts w:ascii="Arial Nova Light" w:hAnsi="Arial Nova Light" w:cs="Aldhabi"/>
-                <w:sz w:val="72"/>
-                <w:szCs w:val="72"/>
+                <w:sz w:val="32"/>
+                <w:szCs w:val="32"/>
               </w:rPr>
               <w:instrText xml:space="preserve"> MERGEFIELD image_farmland </w:instrText>
             </w:r>
             <w:r>
               <w:rPr>
                 <w:rFonts w:ascii="Arial Nova Light" w:hAnsi="Arial Nova Light" w:cs="Aldhabi"/>
-                <w:sz w:val="72"/>
-                <w:szCs w:val="72"/>
+                <w:sz w:val="32"/>
+                <w:szCs w:val="32"/>
               </w:rPr>
               <w:fldChar w:fldCharType="separate"/>
             </w:r>
@@ -723,32 +825,100 @@
               <w:rPr>
                 <w:rFonts w:ascii="Arial Nova Light" w:hAnsi="Arial Nova Light" w:cs="Aldhabi"/>
                 <w:noProof/>
-                <w:sz w:val="72"/>
-                <w:szCs w:val="72"/>
-              </w:rPr>
-              <w:instrText>C:\\Users\\bparthum\\Box\\farmland_conservation\\analyze\\farmland_git\\choice_cards\\images\\farmland_40.png</w:instrText>
-            </w:r>
-            <w:r>
-              <w:rPr>
-                <w:rFonts w:ascii="Arial Nova Light" w:hAnsi="Arial Nova Light" w:cs="Aldhabi"/>
-                <w:sz w:val="72"/>
-                <w:szCs w:val="72"/>
+                <w:sz w:val="32"/>
+                <w:szCs w:val="32"/>
+              </w:rPr>
+              <w:instrText>C:\\Users\\bparthum\\Box\\farmland_conservation\\analyze\\farmland_git\\choice_cards\\images\\farmland_0.png</w:instrText>
+            </w:r>
+            <w:r>
+              <w:rPr>
+                <w:rFonts w:ascii="Arial Nova Light" w:hAnsi="Arial Nova Light" w:cs="Aldhabi"/>
+                <w:sz w:val="32"/>
+                <w:szCs w:val="32"/>
               </w:rPr>
               <w:fldChar w:fldCharType="end"/>
             </w:r>
             <w:r>
               <w:rPr>
                 <w:rFonts w:ascii="Arial Nova Light" w:hAnsi="Arial Nova Light" w:cs="Aldhabi"/>
-                <w:sz w:val="72"/>
-                <w:szCs w:val="72"/>
-              </w:rPr>
-              <w:instrText xml:space="preserve">" \*MERGEFORMAT\d </w:instrText>
-            </w:r>
-            <w:r>
-              <w:rPr>
-                <w:rFonts w:ascii="Arial Nova Light" w:hAnsi="Arial Nova Light" w:cs="Aldhabi"/>
-                <w:sz w:val="72"/>
-                <w:szCs w:val="72"/>
+                <w:sz w:val="32"/>
+                <w:szCs w:val="32"/>
+              </w:rPr>
+              <w:fldChar w:fldCharType="separate"/>
+            </w:r>
+            <w:r>
+              <w:rPr>
+                <w:rFonts w:ascii="Arial Nova Light" w:hAnsi="Arial Nova Light" w:cs="Aldhabi"/>
+                <w:sz w:val="32"/>
+                <w:szCs w:val="32"/>
+              </w:rPr>
+              <w:fldChar w:fldCharType="begin"/>
+            </w:r>
+            <w:r>
+              <w:rPr>
+                <w:rFonts w:ascii="Arial Nova Light" w:hAnsi="Arial Nova Light" w:cs="Aldhabi"/>
+                <w:sz w:val="32"/>
+                <w:szCs w:val="32"/>
+              </w:rPr>
+              <w:instrText xml:space="preserve"> </w:instrText>
+            </w:r>
+            <w:r>
+              <w:rPr>
+                <w:rFonts w:ascii="Arial Nova Light" w:hAnsi="Arial Nova Light" w:cs="Aldhabi"/>
+                <w:sz w:val="32"/>
+                <w:szCs w:val="32"/>
+              </w:rPr>
+              <w:instrText>INCLUDEPICTURE  "C:\\Users\\bparthum\\Box\\farmland_conservation\\analyze\\farmland_git\\choice_cards\\images\\farmland_0.png" \* MERGEFORMATINE</w:instrText>
+            </w:r>
+            <w:r>
+              <w:rPr>
+                <w:rFonts w:ascii="Arial Nova Light" w:hAnsi="Arial Nova Light" w:cs="Aldhabi"/>
+                <w:sz w:val="32"/>
+                <w:szCs w:val="32"/>
+              </w:rPr>
+              <w:instrText>T</w:instrText>
+            </w:r>
+            <w:r>
+              <w:rPr>
+                <w:rFonts w:ascii="Arial Nova Light" w:hAnsi="Arial Nova Light" w:cs="Aldhabi"/>
+                <w:sz w:val="32"/>
+                <w:szCs w:val="32"/>
+              </w:rPr>
+              <w:instrText xml:space="preserve"> </w:instrText>
+            </w:r>
+            <w:r>
+              <w:rPr>
+                <w:rFonts w:ascii="Arial Nova Light" w:hAnsi="Arial Nova Light" w:cs="Aldhabi"/>
+                <w:sz w:val="32"/>
+                <w:szCs w:val="32"/>
+              </w:rPr>
+              <w:fldChar w:fldCharType="separate"/>
+            </w:r>
+            <w:r>
+              <w:rPr>
+                <w:rFonts w:ascii="Arial Nova Light" w:hAnsi="Arial Nova Light" w:cs="Aldhabi"/>
+                <w:sz w:val="32"/>
+                <w:szCs w:val="32"/>
+              </w:rPr>
+              <w:pict w14:anchorId="33964BAC">
+                <v:shape id="_x0000_i1272" type="#_x0000_t75" style="width:70.5pt;height:75pt">
+                  <v:imagedata r:id="rId9" r:href="rId10"/>
+                </v:shape>
+              </w:pict>
+            </w:r>
+            <w:r>
+              <w:rPr>
+                <w:rFonts w:ascii="Arial Nova Light" w:hAnsi="Arial Nova Light" w:cs="Aldhabi"/>
+                <w:sz w:val="32"/>
+                <w:szCs w:val="32"/>
+              </w:rPr>
+              <w:fldChar w:fldCharType="end"/>
+            </w:r>
+            <w:r>
+              <w:rPr>
+                <w:rFonts w:ascii="Arial Nova Light" w:hAnsi="Arial Nova Light" w:cs="Aldhabi"/>
+                <w:sz w:val="32"/>
+                <w:szCs w:val="32"/>
               </w:rPr>
               <w:fldChar w:fldCharType="end"/>
             </w:r>
@@ -773,8 +943,8 @@
               <w:rPr>
                 <w:rFonts w:ascii="Arial Nova Light" w:hAnsi="Arial Nova Light" w:cs="Aldhabi"/>
                 <w:bCs/>
-                <w:sz w:val="72"/>
-                <w:szCs w:val="72"/>
+                <w:sz w:val="56"/>
+                <w:szCs w:val="56"/>
               </w:rPr>
             </w:pPr>
           </w:p>
@@ -782,7 +952,7 @@
       </w:tr>
       <w:tr>
         <w:trPr>
-          <w:trHeight w:val="162"/>
+          <w:trHeight w:val="720"/>
         </w:trPr>
         <w:tc>
           <w:tcPr>
@@ -802,18 +972,27 @@
               <w:rPr>
                 <w:rFonts w:ascii="Arial Nova Light" w:hAnsi="Arial Nova Light" w:cs="Aldhabi"/>
                 <w:bCs/>
-                <w:sz w:val="72"/>
-                <w:szCs w:val="72"/>
+                <w:sz w:val="56"/>
+                <w:szCs w:val="56"/>
               </w:rPr>
             </w:pPr>
             <w:r>
               <w:rPr>
                 <w:rFonts w:ascii="Arial Nova Light" w:hAnsi="Arial Nova Light" w:cs="Aldhabi"/>
                 <w:bCs/>
-                <w:sz w:val="72"/>
-                <w:szCs w:val="72"/>
-              </w:rPr>
-              <w:t>Meals from Nature</w:t>
+                <w:sz w:val="56"/>
+                <w:szCs w:val="56"/>
+              </w:rPr>
+              <w:t>Access</w:t>
+            </w:r>
+            <w:r>
+              <w:rPr>
+                <w:rFonts w:ascii="Arial Nova Light" w:hAnsi="Arial Nova Light" w:cs="Aldhabi"/>
+                <w:bCs/>
+                <w:sz w:val="56"/>
+                <w:szCs w:val="56"/>
+              </w:rPr>
+              <w:t xml:space="preserve"> and Recreation</w:t>
             </w:r>
           </w:p>
         </w:tc>
@@ -836,31 +1015,31 @@
               <w:jc w:val="center"/>
               <w:rPr>
                 <w:rFonts w:ascii="Arial Nova Light" w:hAnsi="Arial Nova Light" w:cs="Aldhabi"/>
-                <w:sz w:val="72"/>
-                <w:szCs w:val="72"/>
-              </w:rPr>
-            </w:pPr>
-            <w:r>
-              <w:rPr>
-                <w:rFonts w:ascii="Arial Nova Light" w:hAnsi="Arial Nova Light" w:cs="Aldhabi"/>
-                <w:sz w:val="72"/>
-                <w:szCs w:val="72"/>
+                <w:sz w:val="56"/>
+                <w:szCs w:val="56"/>
+              </w:rPr>
+            </w:pPr>
+            <w:r>
+              <w:rPr>
+                <w:rFonts w:ascii="Arial Nova Light" w:hAnsi="Arial Nova Light" w:cs="Aldhabi"/>
+                <w:sz w:val="56"/>
+                <w:szCs w:val="56"/>
               </w:rPr>
               <w:fldChar w:fldCharType="begin"/>
             </w:r>
             <w:r>
               <w:rPr>
                 <w:rFonts w:ascii="Arial Nova Light" w:hAnsi="Arial Nova Light" w:cs="Aldhabi"/>
-                <w:sz w:val="72"/>
-                <w:szCs w:val="72"/>
-              </w:rPr>
-              <w:instrText xml:space="preserve"> MERGEFIELD meals_nature1 </w:instrText>
-            </w:r>
-            <w:r>
-              <w:rPr>
-                <w:rFonts w:ascii="Arial Nova Light" w:hAnsi="Arial Nova Light" w:cs="Aldhabi"/>
-                <w:sz w:val="72"/>
-                <w:szCs w:val="72"/>
+                <w:sz w:val="56"/>
+                <w:szCs w:val="56"/>
+              </w:rPr>
+              <w:instrText xml:space="preserve"> MERGEFIELD access1 </w:instrText>
+            </w:r>
+            <w:r>
+              <w:rPr>
+                <w:rFonts w:ascii="Arial Nova Light" w:hAnsi="Arial Nova Light" w:cs="Aldhabi"/>
+                <w:sz w:val="56"/>
+                <w:szCs w:val="56"/>
               </w:rPr>
               <w:fldChar w:fldCharType="separate"/>
             </w:r>
@@ -868,26 +1047,18 @@
               <w:rPr>
                 <w:rFonts w:ascii="Arial Nova Light" w:hAnsi="Arial Nova Light" w:cs="Aldhabi"/>
                 <w:noProof/>
-                <w:sz w:val="72"/>
-                <w:szCs w:val="72"/>
-              </w:rPr>
-              <w:t>«meals_nature1»</w:t>
-            </w:r>
-            <w:r>
-              <w:rPr>
-                <w:rFonts w:ascii="Arial Nova Light" w:hAnsi="Arial Nova Light" w:cs="Aldhabi"/>
-                <w:sz w:val="72"/>
-                <w:szCs w:val="72"/>
+                <w:sz w:val="56"/>
+                <w:szCs w:val="56"/>
+              </w:rPr>
+              <w:t>«access1»</w:t>
+            </w:r>
+            <w:r>
+              <w:rPr>
+                <w:rFonts w:ascii="Arial Nova Light" w:hAnsi="Arial Nova Light" w:cs="Aldhabi"/>
+                <w:sz w:val="56"/>
+                <w:szCs w:val="56"/>
               </w:rPr>
               <w:fldChar w:fldCharType="end"/>
-            </w:r>
-            <w:r>
-              <w:rPr>
-                <w:rFonts w:ascii="Arial Nova Light" w:hAnsi="Arial Nova Light" w:cs="Aldhabi"/>
-                <w:sz w:val="72"/>
-                <w:szCs w:val="72"/>
-              </w:rPr>
-              <w:t xml:space="preserve"> meals/week</w:t>
             </w:r>
           </w:p>
         </w:tc>
@@ -909,8 +1080,9 @@
               <w:jc w:val="center"/>
               <w:rPr>
                 <w:rFonts w:ascii="Arial Nova Light" w:hAnsi="Arial Nova Light" w:cs="Aldhabi"/>
-                <w:sz w:val="72"/>
-                <w:szCs w:val="72"/>
+                <w:bCs/>
+                <w:sz w:val="56"/>
+                <w:szCs w:val="56"/>
               </w:rPr>
             </w:pPr>
           </w:p>
@@ -918,7 +1090,7 @@
       </w:tr>
       <w:tr>
         <w:trPr>
-          <w:trHeight w:val="2592"/>
+          <w:trHeight w:val="2448"/>
         </w:trPr>
         <w:tc>
           <w:tcPr>
@@ -938,8 +1110,8 @@
               <w:rPr>
                 <w:rFonts w:ascii="Arial Nova Light" w:hAnsi="Arial Nova Light" w:cs="Aldhabi"/>
                 <w:bCs/>
-                <w:sz w:val="72"/>
-                <w:szCs w:val="72"/>
+                <w:sz w:val="56"/>
+                <w:szCs w:val="56"/>
               </w:rPr>
             </w:pPr>
           </w:p>
@@ -963,47 +1135,55 @@
               <w:jc w:val="center"/>
               <w:rPr>
                 <w:rFonts w:ascii="Arial Nova Light" w:hAnsi="Arial Nova Light" w:cs="Aldhabi"/>
-                <w:sz w:val="72"/>
-                <w:szCs w:val="72"/>
-              </w:rPr>
-            </w:pPr>
-            <w:r>
-              <w:rPr>
-                <w:rFonts w:ascii="Arial Nova Light" w:hAnsi="Arial Nova Light" w:cs="Aldhabi"/>
-                <w:sz w:val="72"/>
-                <w:szCs w:val="72"/>
+                <w:sz w:val="56"/>
+                <w:szCs w:val="56"/>
+              </w:rPr>
+            </w:pPr>
+            <w:r>
+              <w:rPr>
+                <w:rFonts w:ascii="Arial Nova Light" w:hAnsi="Arial Nova Light" w:cs="Aldhabi"/>
+                <w:sz w:val="32"/>
+                <w:szCs w:val="32"/>
               </w:rPr>
               <w:fldChar w:fldCharType="begin"/>
             </w:r>
             <w:r>
               <w:rPr>
                 <w:rFonts w:ascii="Arial Nova Light" w:hAnsi="Arial Nova Light" w:cs="Aldhabi"/>
-                <w:sz w:val="72"/>
-                <w:szCs w:val="72"/>
-              </w:rPr>
-              <w:instrText xml:space="preserve"> INCLUDEPICTURE "</w:instrText>
-            </w:r>
-            <w:r>
-              <w:rPr>
-                <w:rFonts w:ascii="Arial Nova Light" w:hAnsi="Arial Nova Light" w:cs="Aldhabi"/>
-                <w:sz w:val="72"/>
-                <w:szCs w:val="72"/>
+                <w:sz w:val="32"/>
+                <w:szCs w:val="32"/>
+              </w:rPr>
+              <w:instrText xml:space="preserve"> INCLUDEPICTURE</w:instrText>
+            </w:r>
+            <w:r>
+              <w:rPr>
+                <w:rFonts w:ascii="Arial Nova Light" w:hAnsi="Arial Nova Light" w:cs="Aldhabi"/>
+                <w:sz w:val="32"/>
+                <w:szCs w:val="32"/>
+              </w:rPr>
+              <w:instrText xml:space="preserve"> "</w:instrText>
+            </w:r>
+            <w:r>
+              <w:rPr>
+                <w:rFonts w:ascii="Arial Nova Light" w:hAnsi="Arial Nova Light" w:cs="Aldhabi"/>
+                <w:sz w:val="32"/>
+                <w:szCs w:val="32"/>
               </w:rPr>
               <w:fldChar w:fldCharType="begin"/>
             </w:r>
             <w:r>
               <w:rPr>
                 <w:rFonts w:ascii="Arial Nova Light" w:hAnsi="Arial Nova Light" w:cs="Aldhabi"/>
-                <w:sz w:val="72"/>
-                <w:szCs w:val="72"/>
-              </w:rPr>
-              <w:instrText xml:space="preserve"> MERGEFIELD image_meals_nature </w:instrText>
-            </w:r>
-            <w:r>
-              <w:rPr>
-                <w:rFonts w:ascii="Arial Nova Light" w:hAnsi="Arial Nova Light" w:cs="Aldhabi"/>
-                <w:sz w:val="72"/>
-                <w:szCs w:val="72"/>
+                <w:sz w:val="32"/>
+                <w:szCs w:val="32"/>
+              </w:rPr>
+              <w:instrText xml:space="preserve"> MERGEFIELD image_access </w:instrText>
+            </w:r>
+            <w:r>
+              <w:rPr>
+                <w:rFonts w:ascii="Arial Nova Light" w:hAnsi="Arial Nova Light" w:cs="Aldhabi"/>
+                <w:sz w:val="32"/>
+                <w:szCs w:val="32"/>
               </w:rPr>
               <w:fldChar w:fldCharType="separate"/>
             </w:r>
@@ -1011,32 +1191,100 @@
               <w:rPr>
                 <w:rFonts w:ascii="Arial Nova Light" w:hAnsi="Arial Nova Light" w:cs="Aldhabi"/>
                 <w:noProof/>
-                <w:sz w:val="72"/>
-                <w:szCs w:val="72"/>
-              </w:rPr>
-              <w:instrText>C:\\Users\\bparthum\\Box\\farmland_conservation\\analyze\\farmland_git\\choice_cards\\images\\meals_nature_2.png</w:instrText>
-            </w:r>
-            <w:r>
-              <w:rPr>
-                <w:rFonts w:ascii="Arial Nova Light" w:hAnsi="Arial Nova Light" w:cs="Aldhabi"/>
-                <w:sz w:val="72"/>
-                <w:szCs w:val="72"/>
+                <w:sz w:val="32"/>
+                <w:szCs w:val="32"/>
+              </w:rPr>
+              <w:instrText>C:\\Users\\bparthum\\Box\\farmland_conservation\\analyze\\farmland_git\\choice_cards\\images\\access_Trails and Tables.png</w:instrText>
+            </w:r>
+            <w:r>
+              <w:rPr>
+                <w:rFonts w:ascii="Arial Nova Light" w:hAnsi="Arial Nova Light" w:cs="Aldhabi"/>
+                <w:sz w:val="32"/>
+                <w:szCs w:val="32"/>
               </w:rPr>
               <w:fldChar w:fldCharType="end"/>
             </w:r>
             <w:r>
               <w:rPr>
                 <w:rFonts w:ascii="Arial Nova Light" w:hAnsi="Arial Nova Light" w:cs="Aldhabi"/>
-                <w:sz w:val="72"/>
-                <w:szCs w:val="72"/>
-              </w:rPr>
-              <w:instrText xml:space="preserve">" \*MERGEFORMAT\d </w:instrText>
-            </w:r>
-            <w:r>
-              <w:rPr>
-                <w:rFonts w:ascii="Arial Nova Light" w:hAnsi="Arial Nova Light" w:cs="Aldhabi"/>
-                <w:sz w:val="72"/>
-                <w:szCs w:val="72"/>
+                <w:sz w:val="32"/>
+                <w:szCs w:val="32"/>
+              </w:rPr>
+              <w:fldChar w:fldCharType="separate"/>
+            </w:r>
+            <w:r>
+              <w:rPr>
+                <w:rFonts w:ascii="Arial Nova Light" w:hAnsi="Arial Nova Light" w:cs="Aldhabi"/>
+                <w:sz w:val="32"/>
+                <w:szCs w:val="32"/>
+              </w:rPr>
+              <w:fldChar w:fldCharType="begin"/>
+            </w:r>
+            <w:r>
+              <w:rPr>
+                <w:rFonts w:ascii="Arial Nova Light" w:hAnsi="Arial Nova Light" w:cs="Aldhabi"/>
+                <w:sz w:val="32"/>
+                <w:szCs w:val="32"/>
+              </w:rPr>
+              <w:instrText xml:space="preserve"> </w:instrText>
+            </w:r>
+            <w:r>
+              <w:rPr>
+                <w:rFonts w:ascii="Arial Nova Light" w:hAnsi="Arial Nova Light" w:cs="Aldhabi"/>
+                <w:sz w:val="32"/>
+                <w:szCs w:val="32"/>
+              </w:rPr>
+              <w:instrText>INCLUDEPICTURE  "C:\\Users\\bparthum\\Box\\farmland_conservation\\analyze\\farmland_git\\choice_cards\\images\\access_Trails and T</w:instrText>
+            </w:r>
+            <w:r>
+              <w:rPr>
+                <w:rFonts w:ascii="Arial Nova Light" w:hAnsi="Arial Nova Light" w:cs="Aldhabi"/>
+                <w:sz w:val="32"/>
+                <w:szCs w:val="32"/>
+              </w:rPr>
+              <w:instrText>ables.png" \* MERGEFORMATINET</w:instrText>
+            </w:r>
+            <w:r>
+              <w:rPr>
+                <w:rFonts w:ascii="Arial Nova Light" w:hAnsi="Arial Nova Light" w:cs="Aldhabi"/>
+                <w:sz w:val="32"/>
+                <w:szCs w:val="32"/>
+              </w:rPr>
+              <w:instrText xml:space="preserve"> </w:instrText>
+            </w:r>
+            <w:r>
+              <w:rPr>
+                <w:rFonts w:ascii="Arial Nova Light" w:hAnsi="Arial Nova Light" w:cs="Aldhabi"/>
+                <w:sz w:val="32"/>
+                <w:szCs w:val="32"/>
+              </w:rPr>
+              <w:fldChar w:fldCharType="separate"/>
+            </w:r>
+            <w:r>
+              <w:rPr>
+                <w:rFonts w:ascii="Arial Nova Light" w:hAnsi="Arial Nova Light" w:cs="Aldhabi"/>
+                <w:sz w:val="32"/>
+                <w:szCs w:val="32"/>
+              </w:rPr>
+              <w:pict w14:anchorId="7313B381">
+                <v:shape id="_x0000_i1273" type="#_x0000_t75" style="width:2in;height:75pt">
+                  <v:imagedata r:id="rId11" r:href="rId12"/>
+                </v:shape>
+              </w:pict>
+            </w:r>
+            <w:r>
+              <w:rPr>
+                <w:rFonts w:ascii="Arial Nova Light" w:hAnsi="Arial Nova Light" w:cs="Aldhabi"/>
+                <w:sz w:val="32"/>
+                <w:szCs w:val="32"/>
+              </w:rPr>
+              <w:fldChar w:fldCharType="end"/>
+            </w:r>
+            <w:r>
+              <w:rPr>
+                <w:rFonts w:ascii="Arial Nova Light" w:hAnsi="Arial Nova Light" w:cs="Aldhabi"/>
+                <w:sz w:val="32"/>
+                <w:szCs w:val="32"/>
               </w:rPr>
               <w:fldChar w:fldCharType="end"/>
             </w:r>
@@ -1060,8 +1308,9 @@
               <w:jc w:val="center"/>
               <w:rPr>
                 <w:rFonts w:ascii="Arial Nova Light" w:hAnsi="Arial Nova Light" w:cs="Aldhabi"/>
-                <w:sz w:val="72"/>
-                <w:szCs w:val="72"/>
+                <w:bCs/>
+                <w:sz w:val="56"/>
+                <w:szCs w:val="56"/>
               </w:rPr>
             </w:pPr>
           </w:p>
@@ -1069,7 +1318,7 @@
       </w:tr>
       <w:tr>
         <w:trPr>
-          <w:trHeight w:val="162"/>
+          <w:trHeight w:val="720"/>
         </w:trPr>
         <w:tc>
           <w:tcPr>
@@ -1089,45 +1338,104 @@
               <w:rPr>
                 <w:rFonts w:ascii="Arial Nova Light" w:hAnsi="Arial Nova Light" w:cs="Aldhabi"/>
                 <w:bCs/>
-                <w:sz w:val="72"/>
-                <w:szCs w:val="72"/>
+                <w:sz w:val="56"/>
+                <w:szCs w:val="56"/>
               </w:rPr>
             </w:pPr>
             <w:r>
               <w:rPr>
                 <w:rFonts w:ascii="Arial Nova Light" w:hAnsi="Arial Nova Light" w:cs="Aldhabi"/>
                 <w:bCs/>
-                <w:sz w:val="72"/>
-                <w:szCs w:val="72"/>
-              </w:rPr>
-              <w:t xml:space="preserve">Meals </w:t>
-            </w:r>
-            <w:r>
+                <w:sz w:val="56"/>
+                <w:szCs w:val="56"/>
+              </w:rPr>
+              <w:t>Meals from Nature</w:t>
+            </w:r>
+          </w:p>
+          <w:p>
+            <w:pPr>
+              <w:spacing w:before="0" w:after="0" w:line="240" w:lineRule="auto"/>
+              <w:ind w:firstLine="0"/>
+              <w:contextualSpacing/>
+              <w:jc w:val="center"/>
               <w:rPr>
                 <w:rFonts w:ascii="Arial Nova Light" w:hAnsi="Arial Nova Light" w:cs="Aldhabi"/>
                 <w:bCs/>
-                <w:sz w:val="72"/>
-                <w:szCs w:val="72"/>
-              </w:rPr>
-              <w:t>f</w:t>
-            </w:r>
+                <w:sz w:val="56"/>
+                <w:szCs w:val="56"/>
+              </w:rPr>
+            </w:pPr>
             <w:r>
               <w:rPr>
                 <w:rFonts w:ascii="Arial Nova Light" w:hAnsi="Arial Nova Light" w:cs="Aldhabi"/>
                 <w:bCs/>
-                <w:sz w:val="72"/>
-                <w:szCs w:val="72"/>
-              </w:rPr>
-              <w:t xml:space="preserve">rom </w:t>
-            </w:r>
-            <w:r>
-              <w:rPr>
-                <w:rFonts w:ascii="Arial Nova Light" w:hAnsi="Arial Nova Light" w:cs="Aldhabi"/>
-                <w:bCs/>
-                <w:sz w:val="72"/>
-                <w:szCs w:val="72"/>
-              </w:rPr>
-              <w:t>Farmland</w:t>
+                <w:noProof/>
+                <w:sz w:val="56"/>
+                <w:szCs w:val="56"/>
+              </w:rPr>
+              <w:drawing>
+                <wp:inline distT="0" distB="0" distL="0" distR="0" wp14:anchorId="0E358359" wp14:editId="43221319">
+                  <wp:extent cx="699516" cy="685800"/>
+                  <wp:effectExtent l="0" t="0" r="5715" b="0"/>
+                  <wp:docPr id="80" name="Picture 79">
+                    <a:extLst xmlns:a="http://schemas.openxmlformats.org/drawingml/2006/main">
+                      <a:ext uri="{FF2B5EF4-FFF2-40B4-BE49-F238E27FC236}">
+                        <a16:creationId xmlns:a16="http://schemas.microsoft.com/office/drawing/2014/main" id="{0A77246B-F3AB-4891-A0D8-3A2E9E8DBAC1}"/>
+                      </a:ext>
+                    </a:extLst>
+                  </wp:docPr>
+                  <wp:cNvGraphicFramePr>
+                    <a:graphicFrameLocks xmlns:a="http://schemas.openxmlformats.org/drawingml/2006/main" noChangeAspect="1"/>
+                  </wp:cNvGraphicFramePr>
+                  <a:graphic xmlns:a="http://schemas.openxmlformats.org/drawingml/2006/main">
+                    <a:graphicData uri="http://schemas.openxmlformats.org/drawingml/2006/picture">
+                      <pic:pic xmlns:pic="http://schemas.openxmlformats.org/drawingml/2006/picture">
+                        <pic:nvPicPr>
+                          <pic:cNvPr id="80" name="Picture 79">
+                            <a:extLst>
+                              <a:ext uri="{FF2B5EF4-FFF2-40B4-BE49-F238E27FC236}">
+                                <a16:creationId xmlns:a16="http://schemas.microsoft.com/office/drawing/2014/main" id="{0A77246B-F3AB-4891-A0D8-3A2E9E8DBAC1}"/>
+                              </a:ext>
+                            </a:extLst>
+                          </pic:cNvPr>
+                          <pic:cNvPicPr/>
+                        </pic:nvPicPr>
+                        <pic:blipFill rotWithShape="1">
+                          <a:blip r:embed="rId13">
+                            <a:duotone>
+                              <a:schemeClr val="accent1">
+                                <a:shade val="45000"/>
+                                <a:satMod val="135000"/>
+                              </a:schemeClr>
+                              <a:prstClr val="white"/>
+                            </a:duotone>
+                            <a:extLst>
+                              <a:ext uri="{28A0092B-C50C-407E-A947-70E740481C1C}">
+                                <a14:useLocalDpi xmlns:a14="http://schemas.microsoft.com/office/drawing/2010/main" val="0"/>
+                              </a:ext>
+                            </a:extLst>
+                          </a:blip>
+                          <a:srcRect l="9245"/>
+                          <a:stretch/>
+                        </pic:blipFill>
+                        <pic:spPr bwMode="auto">
+                          <a:xfrm>
+                            <a:off x="0" y="0"/>
+                            <a:ext cx="699516" cy="685800"/>
+                          </a:xfrm>
+                          <a:prstGeom prst="rect">
+                            <a:avLst/>
+                          </a:prstGeom>
+                          <a:noFill/>
+                          <a:ln>
+                            <a:noFill/>
+                          </a:ln>
+                        </pic:spPr>
+                      </pic:pic>
+                    </a:graphicData>
+                  </a:graphic>
+                </wp:inline>
+              </w:drawing>
             </w:r>
           </w:p>
         </w:tc>
@@ -1150,31 +1458,34 @@
               <w:jc w:val="center"/>
               <w:rPr>
                 <w:rFonts w:ascii="Arial Nova Light" w:hAnsi="Arial Nova Light" w:cs="Aldhabi"/>
-                <w:sz w:val="72"/>
-                <w:szCs w:val="72"/>
-              </w:rPr>
-            </w:pPr>
-            <w:r>
-              <w:rPr>
-                <w:rFonts w:ascii="Arial Nova Light" w:hAnsi="Arial Nova Light" w:cs="Aldhabi"/>
-                <w:sz w:val="72"/>
-                <w:szCs w:val="72"/>
+                <w:sz w:val="56"/>
+                <w:szCs w:val="56"/>
+              </w:rPr>
+            </w:pPr>
+            <w:r>
+              <w:rPr>
+                <w:rFonts w:ascii="Arial Nova Light" w:hAnsi="Arial Nova Light" w:cs="Aldhabi"/>
+                <w:noProof/>
+                <w:sz w:val="56"/>
+                <w:szCs w:val="56"/>
               </w:rPr>
               <w:fldChar w:fldCharType="begin"/>
             </w:r>
             <w:r>
               <w:rPr>
                 <w:rFonts w:ascii="Arial Nova Light" w:hAnsi="Arial Nova Light" w:cs="Aldhabi"/>
-                <w:sz w:val="72"/>
-                <w:szCs w:val="72"/>
-              </w:rPr>
-              <w:instrText xml:space="preserve"> MERGEFIELD meals_farmland1 </w:instrText>
-            </w:r>
-            <w:r>
-              <w:rPr>
-                <w:rFonts w:ascii="Arial Nova Light" w:hAnsi="Arial Nova Light" w:cs="Aldhabi"/>
-                <w:sz w:val="72"/>
-                <w:szCs w:val="72"/>
+                <w:noProof/>
+                <w:sz w:val="56"/>
+                <w:szCs w:val="56"/>
+              </w:rPr>
+              <w:instrText xml:space="preserve"> MERGEFIELD meals_nature1 </w:instrText>
+            </w:r>
+            <w:r>
+              <w:rPr>
+                <w:rFonts w:ascii="Arial Nova Light" w:hAnsi="Arial Nova Light" w:cs="Aldhabi"/>
+                <w:noProof/>
+                <w:sz w:val="56"/>
+                <w:szCs w:val="56"/>
               </w:rPr>
               <w:fldChar w:fldCharType="separate"/>
             </w:r>
@@ -1182,24 +1493,25 @@
               <w:rPr>
                 <w:rFonts w:ascii="Arial Nova Light" w:hAnsi="Arial Nova Light" w:cs="Aldhabi"/>
                 <w:noProof/>
-                <w:sz w:val="72"/>
-                <w:szCs w:val="72"/>
-              </w:rPr>
-              <w:t>«meals_farmland1»</w:t>
-            </w:r>
-            <w:r>
-              <w:rPr>
-                <w:rFonts w:ascii="Arial Nova Light" w:hAnsi="Arial Nova Light" w:cs="Aldhabi"/>
-                <w:sz w:val="72"/>
-                <w:szCs w:val="72"/>
+                <w:sz w:val="56"/>
+                <w:szCs w:val="56"/>
+              </w:rPr>
+              <w:t>«meals_nature1»</w:t>
+            </w:r>
+            <w:r>
+              <w:rPr>
+                <w:rFonts w:ascii="Arial Nova Light" w:hAnsi="Arial Nova Light" w:cs="Aldhabi"/>
+                <w:noProof/>
+                <w:sz w:val="56"/>
+                <w:szCs w:val="56"/>
               </w:rPr>
               <w:fldChar w:fldCharType="end"/>
             </w:r>
             <w:r>
               <w:rPr>
                 <w:rFonts w:ascii="Arial Nova Light" w:hAnsi="Arial Nova Light" w:cs="Aldhabi"/>
-                <w:sz w:val="72"/>
-                <w:szCs w:val="72"/>
+                <w:sz w:val="56"/>
+                <w:szCs w:val="56"/>
               </w:rPr>
               <w:t xml:space="preserve"> meals/week</w:t>
             </w:r>
@@ -1223,8 +1535,8 @@
               <w:jc w:val="center"/>
               <w:rPr>
                 <w:rFonts w:ascii="Arial Nova Light" w:hAnsi="Arial Nova Light" w:cs="Aldhabi"/>
-                <w:sz w:val="72"/>
-                <w:szCs w:val="72"/>
+                <w:sz w:val="56"/>
+                <w:szCs w:val="56"/>
               </w:rPr>
             </w:pPr>
           </w:p>
@@ -1232,7 +1544,7 @@
       </w:tr>
       <w:tr>
         <w:trPr>
-          <w:trHeight w:val="2592"/>
+          <w:trHeight w:val="2305"/>
         </w:trPr>
         <w:tc>
           <w:tcPr>
@@ -1252,8 +1564,8 @@
               <w:rPr>
                 <w:rFonts w:ascii="Arial Nova Light" w:hAnsi="Arial Nova Light" w:cs="Aldhabi"/>
                 <w:bCs/>
-                <w:sz w:val="72"/>
-                <w:szCs w:val="72"/>
+                <w:sz w:val="56"/>
+                <w:szCs w:val="56"/>
               </w:rPr>
             </w:pPr>
           </w:p>
@@ -1277,47 +1589,55 @@
               <w:jc w:val="center"/>
               <w:rPr>
                 <w:rFonts w:ascii="Arial Nova Light" w:hAnsi="Arial Nova Light" w:cs="Aldhabi"/>
-                <w:sz w:val="72"/>
-                <w:szCs w:val="72"/>
-              </w:rPr>
-            </w:pPr>
-            <w:r>
-              <w:rPr>
-                <w:rFonts w:ascii="Arial Nova Light" w:hAnsi="Arial Nova Light" w:cs="Aldhabi"/>
-                <w:sz w:val="72"/>
-                <w:szCs w:val="72"/>
+                <w:sz w:val="56"/>
+                <w:szCs w:val="56"/>
+              </w:rPr>
+            </w:pPr>
+            <w:r>
+              <w:rPr>
+                <w:rFonts w:ascii="Arial Nova Light" w:hAnsi="Arial Nova Light" w:cs="Aldhabi"/>
+                <w:sz w:val="32"/>
+                <w:szCs w:val="32"/>
               </w:rPr>
               <w:fldChar w:fldCharType="begin"/>
             </w:r>
             <w:r>
               <w:rPr>
                 <w:rFonts w:ascii="Arial Nova Light" w:hAnsi="Arial Nova Light" w:cs="Aldhabi"/>
-                <w:sz w:val="72"/>
-                <w:szCs w:val="72"/>
-              </w:rPr>
-              <w:instrText xml:space="preserve"> INCLUDEPICTURE "</w:instrText>
-            </w:r>
-            <w:r>
-              <w:rPr>
-                <w:rFonts w:ascii="Arial Nova Light" w:hAnsi="Arial Nova Light" w:cs="Aldhabi"/>
-                <w:sz w:val="72"/>
-                <w:szCs w:val="72"/>
+                <w:sz w:val="32"/>
+                <w:szCs w:val="32"/>
+              </w:rPr>
+              <w:instrText xml:space="preserve"> INCLUDEPICTURE</w:instrText>
+            </w:r>
+            <w:r>
+              <w:rPr>
+                <w:rFonts w:ascii="Arial Nova Light" w:hAnsi="Arial Nova Light" w:cs="Aldhabi"/>
+                <w:sz w:val="32"/>
+                <w:szCs w:val="32"/>
+              </w:rPr>
+              <w:instrText xml:space="preserve"> "</w:instrText>
+            </w:r>
+            <w:r>
+              <w:rPr>
+                <w:rFonts w:ascii="Arial Nova Light" w:hAnsi="Arial Nova Light" w:cs="Aldhabi"/>
+                <w:sz w:val="32"/>
+                <w:szCs w:val="32"/>
               </w:rPr>
               <w:fldChar w:fldCharType="begin"/>
             </w:r>
             <w:r>
               <w:rPr>
                 <w:rFonts w:ascii="Arial Nova Light" w:hAnsi="Arial Nova Light" w:cs="Aldhabi"/>
-                <w:sz w:val="72"/>
-                <w:szCs w:val="72"/>
-              </w:rPr>
-              <w:instrText xml:space="preserve"> MERGEFIELD image_meals_farmland </w:instrText>
-            </w:r>
-            <w:r>
-              <w:rPr>
-                <w:rFonts w:ascii="Arial Nova Light" w:hAnsi="Arial Nova Light" w:cs="Aldhabi"/>
-                <w:sz w:val="72"/>
-                <w:szCs w:val="72"/>
+                <w:sz w:val="32"/>
+                <w:szCs w:val="32"/>
+              </w:rPr>
+              <w:instrText xml:space="preserve"> MERGEFIELD image_meals_nature </w:instrText>
+            </w:r>
+            <w:r>
+              <w:rPr>
+                <w:rFonts w:ascii="Arial Nova Light" w:hAnsi="Arial Nova Light" w:cs="Aldhabi"/>
+                <w:sz w:val="32"/>
+                <w:szCs w:val="32"/>
               </w:rPr>
               <w:fldChar w:fldCharType="separate"/>
             </w:r>
@@ -1325,32 +1645,92 @@
               <w:rPr>
                 <w:rFonts w:ascii="Arial Nova Light" w:hAnsi="Arial Nova Light" w:cs="Aldhabi"/>
                 <w:noProof/>
-                <w:sz w:val="72"/>
-                <w:szCs w:val="72"/>
-              </w:rPr>
-              <w:instrText>C:\\Users\\bparthum\\Box\\farmland_conservation\\analyze\\farmland_git\\choice_cards\\images\\meals_farmland_12.png</w:instrText>
-            </w:r>
-            <w:r>
-              <w:rPr>
-                <w:rFonts w:ascii="Arial Nova Light" w:hAnsi="Arial Nova Light" w:cs="Aldhabi"/>
-                <w:sz w:val="72"/>
-                <w:szCs w:val="72"/>
+                <w:sz w:val="32"/>
+                <w:szCs w:val="32"/>
+              </w:rPr>
+              <w:instrText>C:\\Users\\bparthum\\Box\\farmland_conservation\\analyze\\farmland_git\\choice_cards\\images\\meals_nature_0.png</w:instrText>
+            </w:r>
+            <w:r>
+              <w:rPr>
+                <w:rFonts w:ascii="Arial Nova Light" w:hAnsi="Arial Nova Light" w:cs="Aldhabi"/>
+                <w:sz w:val="32"/>
+                <w:szCs w:val="32"/>
               </w:rPr>
               <w:fldChar w:fldCharType="end"/>
             </w:r>
             <w:r>
               <w:rPr>
                 <w:rFonts w:ascii="Arial Nova Light" w:hAnsi="Arial Nova Light" w:cs="Aldhabi"/>
-                <w:sz w:val="72"/>
-                <w:szCs w:val="72"/>
-              </w:rPr>
-              <w:instrText xml:space="preserve">" \*MERGEFORMAT\d </w:instrText>
-            </w:r>
-            <w:r>
-              <w:rPr>
-                <w:rFonts w:ascii="Arial Nova Light" w:hAnsi="Arial Nova Light" w:cs="Aldhabi"/>
-                <w:sz w:val="72"/>
-                <w:szCs w:val="72"/>
+                <w:sz w:val="32"/>
+                <w:szCs w:val="32"/>
+              </w:rPr>
+              <w:fldChar w:fldCharType="separate"/>
+            </w:r>
+            <w:r>
+              <w:rPr>
+                <w:rFonts w:ascii="Arial Nova Light" w:hAnsi="Arial Nova Light" w:cs="Aldhabi"/>
+                <w:sz w:val="32"/>
+                <w:szCs w:val="32"/>
+              </w:rPr>
+              <w:fldChar w:fldCharType="begin"/>
+            </w:r>
+            <w:r>
+              <w:rPr>
+                <w:rFonts w:ascii="Arial Nova Light" w:hAnsi="Arial Nova Light" w:cs="Aldhabi"/>
+                <w:sz w:val="32"/>
+                <w:szCs w:val="32"/>
+              </w:rPr>
+              <w:instrText xml:space="preserve"> </w:instrText>
+            </w:r>
+            <w:r>
+              <w:rPr>
+                <w:rFonts w:ascii="Arial Nova Light" w:hAnsi="Arial Nova Light" w:cs="Aldhabi"/>
+                <w:sz w:val="32"/>
+                <w:szCs w:val="32"/>
+              </w:rPr>
+              <w:instrText>INCLUDEPICTURE  "C:\\Users\\bparthum\\Box\\farmland_conservation\\analyze\\farmland_git\\choice_cards\\images\\meals_nature_0.png" \* MERGEFORMATINET</w:instrText>
+            </w:r>
+            <w:r>
+              <w:rPr>
+                <w:rFonts w:ascii="Arial Nova Light" w:hAnsi="Arial Nova Light" w:cs="Aldhabi"/>
+                <w:sz w:val="32"/>
+                <w:szCs w:val="32"/>
+              </w:rPr>
+              <w:instrText xml:space="preserve"> </w:instrText>
+            </w:r>
+            <w:r>
+              <w:rPr>
+                <w:rFonts w:ascii="Arial Nova Light" w:hAnsi="Arial Nova Light" w:cs="Aldhabi"/>
+                <w:sz w:val="32"/>
+                <w:szCs w:val="32"/>
+              </w:rPr>
+              <w:fldChar w:fldCharType="separate"/>
+            </w:r>
+            <w:r>
+              <w:rPr>
+                <w:rFonts w:ascii="Arial Nova Light" w:hAnsi="Arial Nova Light" w:cs="Aldhabi"/>
+                <w:sz w:val="32"/>
+                <w:szCs w:val="32"/>
+              </w:rPr>
+              <w:pict w14:anchorId="70A3CC6C">
+                <v:shape id="_x0000_i1274" type="#_x0000_t75" style="width:76.5pt;height:76.5pt">
+                  <v:imagedata r:id="rId14" r:href="rId15"/>
+                </v:shape>
+              </w:pict>
+            </w:r>
+            <w:r>
+              <w:rPr>
+                <w:rFonts w:ascii="Arial Nova Light" w:hAnsi="Arial Nova Light" w:cs="Aldhabi"/>
+                <w:sz w:val="32"/>
+                <w:szCs w:val="32"/>
+              </w:rPr>
+              <w:fldChar w:fldCharType="end"/>
+            </w:r>
+            <w:r>
+              <w:rPr>
+                <w:rFonts w:ascii="Arial Nova Light" w:hAnsi="Arial Nova Light" w:cs="Aldhabi"/>
+                <w:sz w:val="32"/>
+                <w:szCs w:val="32"/>
               </w:rPr>
               <w:fldChar w:fldCharType="end"/>
             </w:r>
@@ -1374,8 +1754,8 @@
               <w:jc w:val="center"/>
               <w:rPr>
                 <w:rFonts w:ascii="Arial Nova Light" w:hAnsi="Arial Nova Light" w:cs="Aldhabi"/>
-                <w:sz w:val="72"/>
-                <w:szCs w:val="72"/>
+                <w:sz w:val="56"/>
+                <w:szCs w:val="56"/>
               </w:rPr>
             </w:pPr>
           </w:p>
@@ -1383,7 +1763,7 @@
       </w:tr>
       <w:tr>
         <w:trPr>
-          <w:trHeight w:val="162"/>
+          <w:trHeight w:val="720"/>
         </w:trPr>
         <w:tc>
           <w:tcPr>
@@ -1396,7 +1776,6 @@
           </w:tcPr>
           <w:p>
             <w:pPr>
-              <w:keepLines/>
               <w:spacing w:before="0" w:after="0" w:line="240" w:lineRule="auto"/>
               <w:ind w:firstLine="0"/>
               <w:contextualSpacing/>
@@ -1404,36 +1783,211 @@
               <w:rPr>
                 <w:rFonts w:ascii="Arial Nova Light" w:hAnsi="Arial Nova Light" w:cs="Aldhabi"/>
                 <w:bCs/>
-                <w:sz w:val="72"/>
-                <w:szCs w:val="72"/>
+                <w:sz w:val="56"/>
+                <w:szCs w:val="56"/>
               </w:rPr>
             </w:pPr>
             <w:r>
               <w:rPr>
                 <w:rFonts w:ascii="Arial Nova Light" w:hAnsi="Arial Nova Light" w:cs="Aldhabi"/>
                 <w:bCs/>
-                <w:sz w:val="72"/>
-                <w:szCs w:val="72"/>
-              </w:rPr>
-              <w:t xml:space="preserve">Distance from </w:t>
+                <w:noProof/>
+                <w:sz w:val="56"/>
+                <w:szCs w:val="56"/>
+              </w:rPr>
+              <mc:AlternateContent>
+                <mc:Choice Requires="wpg">
+                  <w:drawing>
+                    <wp:anchor distT="0" distB="0" distL="114300" distR="114300" simplePos="0" relativeHeight="251665408" behindDoc="0" locked="0" layoutInCell="1" allowOverlap="1" wp14:anchorId="0CE8EAC6" wp14:editId="246BA053">
+                      <wp:simplePos x="0" y="0"/>
+                      <wp:positionH relativeFrom="column">
+                        <wp:posOffset>876300</wp:posOffset>
+                      </wp:positionH>
+                      <wp:positionV relativeFrom="paragraph">
+                        <wp:posOffset>937260</wp:posOffset>
+                      </wp:positionV>
+                      <wp:extent cx="740410" cy="685800"/>
+                      <wp:effectExtent l="0" t="0" r="2540" b="0"/>
+                      <wp:wrapNone/>
+                      <wp:docPr id="6" name="Group 91"/>
+                      <wp:cNvGraphicFramePr>
+                        <a:graphicFrameLocks xmlns:a="http://schemas.openxmlformats.org/drawingml/2006/main" noChangeAspect="1"/>
+                      </wp:cNvGraphicFramePr>
+                      <a:graphic xmlns:a="http://schemas.openxmlformats.org/drawingml/2006/main">
+                        <a:graphicData uri="http://schemas.microsoft.com/office/word/2010/wordprocessingGroup">
+                          <wpg:wgp>
+                            <wpg:cNvGrpSpPr>
+                              <a:grpSpLocks noChangeAspect="1"/>
+                            </wpg:cNvGrpSpPr>
+                            <wpg:grpSpPr>
+                              <a:xfrm>
+                                <a:off x="0" y="0"/>
+                                <a:ext cx="740410" cy="685800"/>
+                                <a:chOff x="0" y="0"/>
+                                <a:chExt cx="896252" cy="877824"/>
+                              </a:xfrm>
+                            </wpg:grpSpPr>
+                            <pic:pic xmlns:pic="http://schemas.openxmlformats.org/drawingml/2006/picture">
+                              <pic:nvPicPr>
+                                <pic:cNvPr id="7" name="Picture 7"/>
+                                <pic:cNvPicPr>
+                                  <a:picLocks noChangeAspect="1"/>
+                                </pic:cNvPicPr>
+                              </pic:nvPicPr>
+                              <pic:blipFill>
+                                <a:blip r:embed="rId16" cstate="print">
+                                  <a:duotone>
+                                    <a:schemeClr val="accent2">
+                                      <a:shade val="45000"/>
+                                      <a:satMod val="135000"/>
+                                    </a:schemeClr>
+                                    <a:prstClr val="white"/>
+                                  </a:duotone>
+                                  <a:extLst>
+                                    <a:ext uri="{28A0092B-C50C-407E-A947-70E740481C1C}">
+                                      <a14:useLocalDpi xmlns:a14="http://schemas.microsoft.com/office/drawing/2010/main" val="0"/>
+                                    </a:ext>
+                                  </a:extLst>
+                                </a:blip>
+                                <a:srcRect/>
+                                <a:stretch>
+                                  <a:fillRect/>
+                                </a:stretch>
+                              </pic:blipFill>
+                              <pic:spPr bwMode="auto">
+                                <a:xfrm>
+                                  <a:off x="456125" y="0"/>
+                                  <a:ext cx="440127" cy="486507"/>
+                                </a:xfrm>
+                                <a:prstGeom prst="rect">
+                                  <a:avLst/>
+                                </a:prstGeom>
+                                <a:noFill/>
+                                <a:ln>
+                                  <a:noFill/>
+                                </a:ln>
+                              </pic:spPr>
+                            </pic:pic>
+                            <pic:pic xmlns:pic="http://schemas.openxmlformats.org/drawingml/2006/picture">
+                              <pic:nvPicPr>
+                                <pic:cNvPr id="8" name="Picture 8"/>
+                                <pic:cNvPicPr>
+                                  <a:picLocks noChangeAspect="1"/>
+                                </pic:cNvPicPr>
+                              </pic:nvPicPr>
+                              <pic:blipFill>
+                                <a:blip r:embed="rId17" cstate="print">
+                                  <a:duotone>
+                                    <a:schemeClr val="accent4">
+                                      <a:shade val="45000"/>
+                                      <a:satMod val="135000"/>
+                                    </a:schemeClr>
+                                    <a:prstClr val="white"/>
+                                  </a:duotone>
+                                  <a:extLst>
+                                    <a:ext uri="{28A0092B-C50C-407E-A947-70E740481C1C}">
+                                      <a14:useLocalDpi xmlns:a14="http://schemas.microsoft.com/office/drawing/2010/main" val="0"/>
+                                    </a:ext>
+                                  </a:extLst>
+                                </a:blip>
+                                <a:srcRect/>
+                                <a:stretch>
+                                  <a:fillRect/>
+                                </a:stretch>
+                              </pic:blipFill>
+                              <pic:spPr bwMode="auto">
+                                <a:xfrm flipH="1">
+                                  <a:off x="0" y="117219"/>
+                                  <a:ext cx="440701" cy="515125"/>
+                                </a:xfrm>
+                                <a:prstGeom prst="rect">
+                                  <a:avLst/>
+                                </a:prstGeom>
+                                <a:noFill/>
+                                <a:ln>
+                                  <a:noFill/>
+                                </a:ln>
+                              </pic:spPr>
+                            </pic:pic>
+                            <pic:pic xmlns:pic="http://schemas.openxmlformats.org/drawingml/2006/picture">
+                              <pic:nvPicPr>
+                                <pic:cNvPr id="9" name="Picture 9"/>
+                                <pic:cNvPicPr>
+                                  <a:picLocks noChangeAspect="1"/>
+                                </pic:cNvPicPr>
+                              </pic:nvPicPr>
+                              <pic:blipFill>
+                                <a:blip r:embed="rId18" cstate="print">
+                                  <a:duotone>
+                                    <a:schemeClr val="accent2">
+                                      <a:shade val="45000"/>
+                                      <a:satMod val="135000"/>
+                                    </a:schemeClr>
+                                    <a:prstClr val="white"/>
+                                  </a:duotone>
+                                  <a:extLst>
+                                    <a:ext uri="{28A0092B-C50C-407E-A947-70E740481C1C}">
+                                      <a14:useLocalDpi xmlns:a14="http://schemas.microsoft.com/office/drawing/2010/main" val="0"/>
+                                    </a:ext>
+                                  </a:extLst>
+                                </a:blip>
+                                <a:srcRect/>
+                                <a:stretch>
+                                  <a:fillRect/>
+                                </a:stretch>
+                              </pic:blipFill>
+                              <pic:spPr bwMode="auto">
+                                <a:xfrm>
+                                  <a:off x="343746" y="483531"/>
+                                  <a:ext cx="290357" cy="394293"/>
+                                </a:xfrm>
+                                <a:prstGeom prst="rect">
+                                  <a:avLst/>
+                                </a:prstGeom>
+                                <a:noFill/>
+                                <a:ln>
+                                  <a:noFill/>
+                                </a:ln>
+                              </pic:spPr>
+                            </pic:pic>
+                          </wpg:wgp>
+                        </a:graphicData>
+                      </a:graphic>
+                      <wp14:sizeRelH relativeFrom="margin">
+                        <wp14:pctWidth>0</wp14:pctWidth>
+                      </wp14:sizeRelH>
+                      <wp14:sizeRelV relativeFrom="margin">
+                        <wp14:pctHeight>0</wp14:pctHeight>
+                      </wp14:sizeRelV>
+                    </wp:anchor>
+                  </w:drawing>
+                </mc:Choice>
+                <mc:Fallback>
+                  <w:pict>
+                    <v:group w14:anchorId="619B16C6" id="Group 91" o:spid="_x0000_s1026" style="position:absolute;margin-left:69pt;margin-top:73.8pt;width:58.3pt;height:54pt;z-index:251665408;mso-width-relative:margin;mso-height-relative:margin" coordsize="8962,8778" o:gfxdata="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">
+                      <o:lock v:ext="edit" aspectratio="t"/>
+                      <v:shape id="Picture 7" o:spid="_x0000_s1027" type="#_x0000_t75" style="position:absolute;left:4561;width:4401;height:4865;visibility:visible;mso-wrap-style:square" o:gfxdata="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">
+                        <v:imagedata r:id="rId19" o:title="" recolortarget="#75350a [1445]"/>
+                      </v:shape>
+                      <v:shape id="Picture 8" o:spid="_x0000_s1028" type="#_x0000_t75" style="position:absolute;top:1172;width:4407;height:5151;flip:x;visibility:visible;mso-wrap-style:square" o:gfxdata="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">
+                        <v:imagedata r:id="rId20" o:title="" recolortarget="#725500 [1447]"/>
+                      </v:shape>
+                      <v:shape id="Picture 9" o:spid="_x0000_s1029" type="#_x0000_t75" style="position:absolute;left:3437;top:4835;width:2904;height:3943;visibility:visible;mso-wrap-style:square" o:gfxdata="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">
+                        <v:imagedata r:id="rId21" o:title="" recolortarget="#75350a [1445]"/>
+                      </v:shape>
+                    </v:group>
+                  </w:pict>
+                </mc:Fallback>
+              </mc:AlternateContent>
             </w:r>
             <w:r>
               <w:rPr>
                 <w:rFonts w:ascii="Arial Nova Light" w:hAnsi="Arial Nova Light" w:cs="Aldhabi"/>
                 <w:bCs/>
-                <w:sz w:val="72"/>
-                <w:szCs w:val="72"/>
-              </w:rPr>
-              <w:t>Y</w:t>
-            </w:r>
-            <w:r>
-              <w:rPr>
-                <w:rFonts w:ascii="Arial Nova Light" w:hAnsi="Arial Nova Light" w:cs="Aldhabi"/>
-                <w:bCs/>
-                <w:sz w:val="72"/>
-                <w:szCs w:val="72"/>
-              </w:rPr>
-              <w:t>ou</w:t>
+                <w:sz w:val="56"/>
+                <w:szCs w:val="56"/>
+              </w:rPr>
+              <w:t>Meals from Farmland</w:t>
             </w:r>
           </w:p>
         </w:tc>
@@ -1456,31 +2010,34 @@
               <w:jc w:val="center"/>
               <w:rPr>
                 <w:rFonts w:ascii="Arial Nova Light" w:hAnsi="Arial Nova Light" w:cs="Aldhabi"/>
-                <w:sz w:val="72"/>
-                <w:szCs w:val="72"/>
-              </w:rPr>
-            </w:pPr>
-            <w:r>
-              <w:rPr>
-                <w:rFonts w:ascii="Arial Nova Light" w:hAnsi="Arial Nova Light" w:cs="Aldhabi"/>
-                <w:sz w:val="72"/>
-                <w:szCs w:val="72"/>
+                <w:sz w:val="56"/>
+                <w:szCs w:val="56"/>
+              </w:rPr>
+            </w:pPr>
+            <w:r>
+              <w:rPr>
+                <w:rFonts w:ascii="Arial Nova Light" w:hAnsi="Arial Nova Light" w:cs="Aldhabi"/>
+                <w:noProof/>
+                <w:sz w:val="56"/>
+                <w:szCs w:val="56"/>
               </w:rPr>
               <w:fldChar w:fldCharType="begin"/>
             </w:r>
             <w:r>
               <w:rPr>
                 <w:rFonts w:ascii="Arial Nova Light" w:hAnsi="Arial Nova Light" w:cs="Aldhabi"/>
-                <w:sz w:val="72"/>
-                <w:szCs w:val="72"/>
-              </w:rPr>
-              <w:instrText xml:space="preserve"> MERGEFIELD distance1 </w:instrText>
-            </w:r>
-            <w:r>
-              <w:rPr>
-                <w:rFonts w:ascii="Arial Nova Light" w:hAnsi="Arial Nova Light" w:cs="Aldhabi"/>
-                <w:sz w:val="72"/>
-                <w:szCs w:val="72"/>
+                <w:noProof/>
+                <w:sz w:val="56"/>
+                <w:szCs w:val="56"/>
+              </w:rPr>
+              <w:instrText xml:space="preserve"> MERGEFIELD meals_farmland1 </w:instrText>
+            </w:r>
+            <w:r>
+              <w:rPr>
+                <w:rFonts w:ascii="Arial Nova Light" w:hAnsi="Arial Nova Light" w:cs="Aldhabi"/>
+                <w:noProof/>
+                <w:sz w:val="56"/>
+                <w:szCs w:val="56"/>
               </w:rPr>
               <w:fldChar w:fldCharType="separate"/>
             </w:r>
@@ -1488,67 +2045,27 @@
               <w:rPr>
                 <w:rFonts w:ascii="Arial Nova Light" w:hAnsi="Arial Nova Light" w:cs="Aldhabi"/>
                 <w:noProof/>
-                <w:sz w:val="72"/>
-                <w:szCs w:val="72"/>
-              </w:rPr>
-              <w:t>«distance1»</w:t>
-            </w:r>
-            <w:r>
-              <w:rPr>
-                <w:rFonts w:ascii="Arial Nova Light" w:hAnsi="Arial Nova Light" w:cs="Aldhabi"/>
-                <w:sz w:val="72"/>
-                <w:szCs w:val="72"/>
+                <w:sz w:val="56"/>
+                <w:szCs w:val="56"/>
+              </w:rPr>
+              <w:t>«meals_farmland1»</w:t>
+            </w:r>
+            <w:r>
+              <w:rPr>
+                <w:rFonts w:ascii="Arial Nova Light" w:hAnsi="Arial Nova Light" w:cs="Aldhabi"/>
+                <w:noProof/>
+                <w:sz w:val="56"/>
+                <w:szCs w:val="56"/>
               </w:rPr>
               <w:fldChar w:fldCharType="end"/>
             </w:r>
             <w:r>
               <w:rPr>
                 <w:rFonts w:ascii="Arial Nova Light" w:hAnsi="Arial Nova Light" w:cs="Aldhabi"/>
-                <w:sz w:val="72"/>
-                <w:szCs w:val="72"/>
-              </w:rPr>
-              <w:t xml:space="preserve"> </w:t>
-            </w:r>
-            <w:r>
-              <w:rPr>
-                <w:rFonts w:ascii="Arial Nova Light" w:hAnsi="Arial Nova Light" w:cs="Aldhabi"/>
-                <w:sz w:val="72"/>
-                <w:szCs w:val="72"/>
-              </w:rPr>
-              <w:fldChar w:fldCharType="begin"/>
-            </w:r>
-            <w:r>
-              <w:rPr>
-                <w:rFonts w:ascii="Arial Nova Light" w:hAnsi="Arial Nova Light" w:cs="Aldhabi"/>
-                <w:sz w:val="72"/>
-                <w:szCs w:val="72"/>
-              </w:rPr>
-              <w:instrText xml:space="preserve"> MERGEFIELD treatment </w:instrText>
-            </w:r>
-            <w:r>
-              <w:rPr>
-                <w:rFonts w:ascii="Arial Nova Light" w:hAnsi="Arial Nova Light" w:cs="Aldhabi"/>
-                <w:sz w:val="72"/>
-                <w:szCs w:val="72"/>
-              </w:rPr>
-              <w:fldChar w:fldCharType="separate"/>
-            </w:r>
-            <w:r>
-              <w:rPr>
-                <w:rFonts w:ascii="Arial Nova Light" w:hAnsi="Arial Nova Light" w:cs="Aldhabi"/>
-                <w:noProof/>
-                <w:sz w:val="72"/>
-                <w:szCs w:val="72"/>
-              </w:rPr>
-              <w:t>«treatment»</w:t>
-            </w:r>
-            <w:r>
-              <w:rPr>
-                <w:rFonts w:ascii="Arial Nova Light" w:hAnsi="Arial Nova Light" w:cs="Aldhabi"/>
-                <w:sz w:val="72"/>
-                <w:szCs w:val="72"/>
-              </w:rPr>
-              <w:fldChar w:fldCharType="end"/>
+                <w:sz w:val="56"/>
+                <w:szCs w:val="56"/>
+              </w:rPr>
+              <w:t xml:space="preserve"> meals/week</w:t>
             </w:r>
           </w:p>
         </w:tc>
@@ -1570,8 +2087,8 @@
               <w:jc w:val="center"/>
               <w:rPr>
                 <w:rFonts w:ascii="Arial Nova Light" w:hAnsi="Arial Nova Light" w:cs="Aldhabi"/>
-                <w:sz w:val="72"/>
-                <w:szCs w:val="72"/>
+                <w:sz w:val="56"/>
+                <w:szCs w:val="56"/>
               </w:rPr>
             </w:pPr>
           </w:p>
@@ -1579,7 +2096,7 @@
       </w:tr>
       <w:tr>
         <w:trPr>
-          <w:trHeight w:val="2592"/>
+          <w:trHeight w:val="2278"/>
         </w:trPr>
         <w:tc>
           <w:tcPr>
@@ -1592,7 +2109,6 @@
           </w:tcPr>
           <w:p>
             <w:pPr>
-              <w:keepLines/>
               <w:spacing w:before="0" w:after="0" w:line="240" w:lineRule="auto"/>
               <w:ind w:firstLine="0"/>
               <w:contextualSpacing/>
@@ -1600,8 +2116,8 @@
               <w:rPr>
                 <w:rFonts w:ascii="Arial Nova Light" w:hAnsi="Arial Nova Light" w:cs="Aldhabi"/>
                 <w:bCs/>
-                <w:sz w:val="72"/>
-                <w:szCs w:val="72"/>
+                <w:sz w:val="56"/>
+                <w:szCs w:val="56"/>
               </w:rPr>
             </w:pPr>
           </w:p>
@@ -1625,47 +2141,55 @@
               <w:jc w:val="center"/>
               <w:rPr>
                 <w:rFonts w:ascii="Arial Nova Light" w:hAnsi="Arial Nova Light" w:cs="Aldhabi"/>
-                <w:sz w:val="72"/>
-                <w:szCs w:val="72"/>
-              </w:rPr>
-            </w:pPr>
-            <w:r>
-              <w:rPr>
-                <w:rFonts w:ascii="Arial Nova Light" w:hAnsi="Arial Nova Light" w:cs="Aldhabi"/>
-                <w:sz w:val="72"/>
-                <w:szCs w:val="72"/>
+                <w:sz w:val="56"/>
+                <w:szCs w:val="56"/>
+              </w:rPr>
+            </w:pPr>
+            <w:r>
+              <w:rPr>
+                <w:rFonts w:ascii="Arial Nova Light" w:hAnsi="Arial Nova Light" w:cs="Aldhabi"/>
+                <w:sz w:val="32"/>
+                <w:szCs w:val="32"/>
               </w:rPr>
               <w:fldChar w:fldCharType="begin"/>
             </w:r>
             <w:r>
               <w:rPr>
                 <w:rFonts w:ascii="Arial Nova Light" w:hAnsi="Arial Nova Light" w:cs="Aldhabi"/>
-                <w:sz w:val="72"/>
-                <w:szCs w:val="72"/>
-              </w:rPr>
-              <w:instrText xml:space="preserve"> INCLUDEPICTURE "</w:instrText>
-            </w:r>
-            <w:r>
-              <w:rPr>
-                <w:rFonts w:ascii="Arial Nova Light" w:hAnsi="Arial Nova Light" w:cs="Aldhabi"/>
-                <w:sz w:val="72"/>
-                <w:szCs w:val="72"/>
+                <w:sz w:val="32"/>
+                <w:szCs w:val="32"/>
+              </w:rPr>
+              <w:instrText xml:space="preserve"> INCLUDEPICTURE</w:instrText>
+            </w:r>
+            <w:r>
+              <w:rPr>
+                <w:rFonts w:ascii="Arial Nova Light" w:hAnsi="Arial Nova Light" w:cs="Aldhabi"/>
+                <w:sz w:val="32"/>
+                <w:szCs w:val="32"/>
+              </w:rPr>
+              <w:instrText xml:space="preserve"> "</w:instrText>
+            </w:r>
+            <w:r>
+              <w:rPr>
+                <w:rFonts w:ascii="Arial Nova Light" w:hAnsi="Arial Nova Light" w:cs="Aldhabi"/>
+                <w:sz w:val="32"/>
+                <w:szCs w:val="32"/>
               </w:rPr>
               <w:fldChar w:fldCharType="begin"/>
             </w:r>
             <w:r>
               <w:rPr>
                 <w:rFonts w:ascii="Arial Nova Light" w:hAnsi="Arial Nova Light" w:cs="Aldhabi"/>
-                <w:sz w:val="72"/>
-                <w:szCs w:val="72"/>
-              </w:rPr>
-              <w:instrText xml:space="preserve"> MERGEFIELD image_dist </w:instrText>
-            </w:r>
-            <w:r>
-              <w:rPr>
-                <w:rFonts w:ascii="Arial Nova Light" w:hAnsi="Arial Nova Light" w:cs="Aldhabi"/>
-                <w:sz w:val="72"/>
-                <w:szCs w:val="72"/>
+                <w:sz w:val="32"/>
+                <w:szCs w:val="32"/>
+              </w:rPr>
+              <w:instrText xml:space="preserve"> MERGEFIELD image_meals_farmland </w:instrText>
+            </w:r>
+            <w:r>
+              <w:rPr>
+                <w:rFonts w:ascii="Arial Nova Light" w:hAnsi="Arial Nova Light" w:cs="Aldhabi"/>
+                <w:sz w:val="32"/>
+                <w:szCs w:val="32"/>
               </w:rPr>
               <w:fldChar w:fldCharType="separate"/>
             </w:r>
@@ -1673,32 +2197,100 @@
               <w:rPr>
                 <w:rFonts w:ascii="Arial Nova Light" w:hAnsi="Arial Nova Light" w:cs="Aldhabi"/>
                 <w:noProof/>
-                <w:sz w:val="72"/>
-                <w:szCs w:val="72"/>
-              </w:rPr>
-              <w:instrText>C:\\Users\\bparthum\\Box\\farmland_conservation\\analyze\\farmland_git\\choice_cards\\images\\miles_20.png</w:instrText>
-            </w:r>
-            <w:r>
-              <w:rPr>
-                <w:rFonts w:ascii="Arial Nova Light" w:hAnsi="Arial Nova Light" w:cs="Aldhabi"/>
-                <w:sz w:val="72"/>
-                <w:szCs w:val="72"/>
+                <w:sz w:val="32"/>
+                <w:szCs w:val="32"/>
+              </w:rPr>
+              <w:instrText>C:\\Users\\bparthum\\Box\\farmland_conservation\\analyze\\farmland_git\\choice_cards\\images\\meals_farmland_0.png</w:instrText>
+            </w:r>
+            <w:r>
+              <w:rPr>
+                <w:rFonts w:ascii="Arial Nova Light" w:hAnsi="Arial Nova Light" w:cs="Aldhabi"/>
+                <w:sz w:val="32"/>
+                <w:szCs w:val="32"/>
               </w:rPr>
               <w:fldChar w:fldCharType="end"/>
             </w:r>
             <w:r>
               <w:rPr>
                 <w:rFonts w:ascii="Arial Nova Light" w:hAnsi="Arial Nova Light" w:cs="Aldhabi"/>
-                <w:sz w:val="72"/>
-                <w:szCs w:val="72"/>
-              </w:rPr>
-              <w:instrText xml:space="preserve">" \*MERGEFORMAT\d </w:instrText>
-            </w:r>
-            <w:r>
-              <w:rPr>
-                <w:rFonts w:ascii="Arial Nova Light" w:hAnsi="Arial Nova Light" w:cs="Aldhabi"/>
-                <w:sz w:val="72"/>
-                <w:szCs w:val="72"/>
+                <w:sz w:val="32"/>
+                <w:szCs w:val="32"/>
+              </w:rPr>
+              <w:fldChar w:fldCharType="separate"/>
+            </w:r>
+            <w:r>
+              <w:rPr>
+                <w:rFonts w:ascii="Arial Nova Light" w:hAnsi="Arial Nova Light" w:cs="Aldhabi"/>
+                <w:sz w:val="32"/>
+                <w:szCs w:val="32"/>
+              </w:rPr>
+              <w:fldChar w:fldCharType="begin"/>
+            </w:r>
+            <w:r>
+              <w:rPr>
+                <w:rFonts w:ascii="Arial Nova Light" w:hAnsi="Arial Nova Light" w:cs="Aldhabi"/>
+                <w:sz w:val="32"/>
+                <w:szCs w:val="32"/>
+              </w:rPr>
+              <w:instrText xml:space="preserve"> </w:instrText>
+            </w:r>
+            <w:r>
+              <w:rPr>
+                <w:rFonts w:ascii="Arial Nova Light" w:hAnsi="Arial Nova Light" w:cs="Aldhabi"/>
+                <w:sz w:val="32"/>
+                <w:szCs w:val="32"/>
+              </w:rPr>
+              <w:instrText>INCLUDEPICTURE  "C:\\Users\\bparthum\\Box\\farmland_conservation\\analyze\\farmland_git\</w:instrText>
+            </w:r>
+            <w:r>
+              <w:rPr>
+                <w:rFonts w:ascii="Arial Nova Light" w:hAnsi="Arial Nova Light" w:cs="Aldhabi"/>
+                <w:sz w:val="32"/>
+                <w:szCs w:val="32"/>
+              </w:rPr>
+              <w:instrText>\choice_cards\\images\\meals_farmland_0.png" \* MERGEFORMATINET</w:instrText>
+            </w:r>
+            <w:r>
+              <w:rPr>
+                <w:rFonts w:ascii="Arial Nova Light" w:hAnsi="Arial Nova Light" w:cs="Aldhabi"/>
+                <w:sz w:val="32"/>
+                <w:szCs w:val="32"/>
+              </w:rPr>
+              <w:instrText xml:space="preserve"> </w:instrText>
+            </w:r>
+            <w:r>
+              <w:rPr>
+                <w:rFonts w:ascii="Arial Nova Light" w:hAnsi="Arial Nova Light" w:cs="Aldhabi"/>
+                <w:sz w:val="32"/>
+                <w:szCs w:val="32"/>
+              </w:rPr>
+              <w:fldChar w:fldCharType="separate"/>
+            </w:r>
+            <w:r>
+              <w:rPr>
+                <w:rFonts w:ascii="Arial Nova Light" w:hAnsi="Arial Nova Light" w:cs="Aldhabi"/>
+                <w:sz w:val="32"/>
+                <w:szCs w:val="32"/>
+              </w:rPr>
+              <w:pict w14:anchorId="599AD5F1">
+                <v:shape id="_x0000_i1275" type="#_x0000_t75" style="width:75pt;height:76.5pt">
+                  <v:imagedata r:id="rId22" r:href="rId23"/>
+                </v:shape>
+              </w:pict>
+            </w:r>
+            <w:r>
+              <w:rPr>
+                <w:rFonts w:ascii="Arial Nova Light" w:hAnsi="Arial Nova Light" w:cs="Aldhabi"/>
+                <w:sz w:val="32"/>
+                <w:szCs w:val="32"/>
+              </w:rPr>
+              <w:fldChar w:fldCharType="end"/>
+            </w:r>
+            <w:r>
+              <w:rPr>
+                <w:rFonts w:ascii="Arial Nova Light" w:hAnsi="Arial Nova Light" w:cs="Aldhabi"/>
+                <w:sz w:val="32"/>
+                <w:szCs w:val="32"/>
               </w:rPr>
               <w:fldChar w:fldCharType="end"/>
             </w:r>
@@ -1722,8 +2314,8 @@
               <w:jc w:val="center"/>
               <w:rPr>
                 <w:rFonts w:ascii="Arial Nova Light" w:hAnsi="Arial Nova Light" w:cs="Aldhabi"/>
-                <w:sz w:val="72"/>
-                <w:szCs w:val="72"/>
+                <w:sz w:val="56"/>
+                <w:szCs w:val="56"/>
               </w:rPr>
             </w:pPr>
           </w:p>
@@ -1731,15 +2323,20 @@
       </w:tr>
       <w:tr>
         <w:trPr>
-          <w:trHeight w:val="2059"/>
+          <w:trHeight w:val="720"/>
         </w:trPr>
         <w:tc>
           <w:tcPr>
             <w:tcW w:w="1363" w:type="pct"/>
-            <w:vAlign w:val="center"/>
-          </w:tcPr>
-          <w:p>
-            <w:pPr>
+            <w:vMerge w:val="restart"/>
+            <w:tcBorders>
+              <w:right w:val="single" w:sz="4" w:space="0" w:color="auto"/>
+            </w:tcBorders>
+            <w:vAlign w:val="center"/>
+          </w:tcPr>
+          <w:p>
+            <w:pPr>
+              <w:keepLines/>
               <w:spacing w:before="0" w:after="0" w:line="240" w:lineRule="auto"/>
               <w:ind w:firstLine="0"/>
               <w:contextualSpacing/>
@@ -1747,54 +2344,443 @@
               <w:rPr>
                 <w:rFonts w:ascii="Arial Nova Light" w:hAnsi="Arial Nova Light" w:cs="Aldhabi"/>
                 <w:bCs/>
-                <w:sz w:val="72"/>
-                <w:szCs w:val="72"/>
+                <w:sz w:val="56"/>
+                <w:szCs w:val="56"/>
               </w:rPr>
             </w:pPr>
             <w:r>
               <w:rPr>
                 <w:rFonts w:ascii="Arial Nova Light" w:hAnsi="Arial Nova Light" w:cs="Aldhabi"/>
                 <w:bCs/>
-                <w:sz w:val="72"/>
-                <w:szCs w:val="72"/>
-              </w:rPr>
-              <w:t xml:space="preserve">One-time </w:t>
-            </w:r>
-            <w:r>
+                <w:sz w:val="56"/>
+                <w:szCs w:val="56"/>
+              </w:rPr>
+              <w:t xml:space="preserve">Distance </w:t>
+            </w:r>
+          </w:p>
+          <w:p>
+            <w:pPr>
+              <w:keepLines/>
+              <w:spacing w:before="0" w:after="0" w:line="240" w:lineRule="auto"/>
+              <w:ind w:firstLine="0"/>
+              <w:contextualSpacing/>
+              <w:jc w:val="center"/>
               <w:rPr>
                 <w:rFonts w:ascii="Arial Nova Light" w:hAnsi="Arial Nova Light" w:cs="Aldhabi"/>
                 <w:bCs/>
-                <w:sz w:val="72"/>
-                <w:szCs w:val="72"/>
-              </w:rPr>
-              <w:t>C</w:t>
-            </w:r>
+                <w:sz w:val="56"/>
+                <w:szCs w:val="56"/>
+              </w:rPr>
+            </w:pPr>
             <w:r>
               <w:rPr>
                 <w:rFonts w:ascii="Arial Nova Light" w:hAnsi="Arial Nova Light" w:cs="Aldhabi"/>
                 <w:bCs/>
-                <w:sz w:val="72"/>
-                <w:szCs w:val="72"/>
-              </w:rPr>
-              <w:t xml:space="preserve">ost to </w:t>
-            </w:r>
-            <w:r>
+                <w:sz w:val="56"/>
+                <w:szCs w:val="56"/>
+              </w:rPr>
+              <w:t>from You</w:t>
+            </w:r>
+          </w:p>
+        </w:tc>
+        <w:tc>
+          <w:tcPr>
+            <w:tcW w:w="1819" w:type="pct"/>
+            <w:tcBorders>
+              <w:top w:val="single" w:sz="4" w:space="0" w:color="auto"/>
+              <w:left w:val="single" w:sz="4" w:space="0" w:color="auto"/>
+              <w:bottom w:val="nil"/>
+              <w:right w:val="single" w:sz="4" w:space="0" w:color="auto"/>
+            </w:tcBorders>
+            <w:vAlign w:val="center"/>
+          </w:tcPr>
+          <w:p>
+            <w:pPr>
+              <w:spacing w:before="0" w:after="0" w:line="240" w:lineRule="auto"/>
+              <w:ind w:firstLine="0"/>
+              <w:contextualSpacing/>
+              <w:jc w:val="center"/>
+              <w:rPr>
+                <w:rFonts w:ascii="Arial Nova Light" w:hAnsi="Arial Nova Light" w:cs="Aldhabi"/>
+                <w:sz w:val="56"/>
+                <w:szCs w:val="56"/>
+              </w:rPr>
+            </w:pPr>
+            <w:r>
+              <w:rPr>
+                <w:rFonts w:ascii="Arial Nova Light" w:hAnsi="Arial Nova Light" w:cs="Aldhabi"/>
+                <w:noProof/>
+                <w:sz w:val="56"/>
+                <w:szCs w:val="56"/>
+              </w:rPr>
+              <w:fldChar w:fldCharType="begin"/>
+            </w:r>
+            <w:r>
+              <w:rPr>
+                <w:rFonts w:ascii="Arial Nova Light" w:hAnsi="Arial Nova Light" w:cs="Aldhabi"/>
+                <w:noProof/>
+                <w:sz w:val="56"/>
+                <w:szCs w:val="56"/>
+              </w:rPr>
+              <w:instrText xml:space="preserve"> MERGEFIELD distance1 </w:instrText>
+            </w:r>
+            <w:r>
+              <w:rPr>
+                <w:rFonts w:ascii="Arial Nova Light" w:hAnsi="Arial Nova Light" w:cs="Aldhabi"/>
+                <w:noProof/>
+                <w:sz w:val="56"/>
+                <w:szCs w:val="56"/>
+              </w:rPr>
+              <w:fldChar w:fldCharType="separate"/>
+            </w:r>
+            <w:r>
+              <w:rPr>
+                <w:rFonts w:ascii="Arial Nova Light" w:hAnsi="Arial Nova Light" w:cs="Aldhabi"/>
+                <w:noProof/>
+                <w:sz w:val="56"/>
+                <w:szCs w:val="56"/>
+              </w:rPr>
+              <w:t>«distance1»</w:t>
+            </w:r>
+            <w:r>
+              <w:rPr>
+                <w:rFonts w:ascii="Arial Nova Light" w:hAnsi="Arial Nova Light" w:cs="Aldhabi"/>
+                <w:noProof/>
+                <w:sz w:val="56"/>
+                <w:szCs w:val="56"/>
+              </w:rPr>
+              <w:fldChar w:fldCharType="end"/>
+            </w:r>
+            <w:r>
+              <w:rPr>
+                <w:rFonts w:ascii="Arial Nova Light" w:hAnsi="Arial Nova Light" w:cs="Aldhabi"/>
+                <w:sz w:val="56"/>
+                <w:szCs w:val="56"/>
+              </w:rPr>
+              <w:t xml:space="preserve"> </w:t>
+            </w:r>
+            <w:r>
+              <w:rPr>
+                <w:rFonts w:ascii="Arial Nova Light" w:hAnsi="Arial Nova Light" w:cs="Aldhabi"/>
+                <w:noProof/>
+                <w:sz w:val="56"/>
+                <w:szCs w:val="56"/>
+              </w:rPr>
+              <w:fldChar w:fldCharType="begin"/>
+            </w:r>
+            <w:r>
+              <w:rPr>
+                <w:rFonts w:ascii="Arial Nova Light" w:hAnsi="Arial Nova Light" w:cs="Aldhabi"/>
+                <w:noProof/>
+                <w:sz w:val="56"/>
+                <w:szCs w:val="56"/>
+              </w:rPr>
+              <w:instrText xml:space="preserve"> MERGEFIELD treatment </w:instrText>
+            </w:r>
+            <w:r>
+              <w:rPr>
+                <w:rFonts w:ascii="Arial Nova Light" w:hAnsi="Arial Nova Light" w:cs="Aldhabi"/>
+                <w:noProof/>
+                <w:sz w:val="56"/>
+                <w:szCs w:val="56"/>
+              </w:rPr>
+              <w:fldChar w:fldCharType="separate"/>
+            </w:r>
+            <w:r>
+              <w:rPr>
+                <w:rFonts w:ascii="Arial Nova Light" w:hAnsi="Arial Nova Light" w:cs="Aldhabi"/>
+                <w:noProof/>
+                <w:sz w:val="56"/>
+                <w:szCs w:val="56"/>
+              </w:rPr>
+              <w:t>«treatment»</w:t>
+            </w:r>
+            <w:r>
+              <w:rPr>
+                <w:rFonts w:ascii="Arial Nova Light" w:hAnsi="Arial Nova Light" w:cs="Aldhabi"/>
+                <w:noProof/>
+                <w:sz w:val="56"/>
+                <w:szCs w:val="56"/>
+              </w:rPr>
+              <w:fldChar w:fldCharType="end"/>
+            </w:r>
+          </w:p>
+        </w:tc>
+        <w:tc>
+          <w:tcPr>
+            <w:tcW w:w="1818" w:type="pct"/>
+            <w:vMerge/>
+            <w:tcBorders>
+              <w:left w:val="single" w:sz="4" w:space="0" w:color="auto"/>
+            </w:tcBorders>
+            <w:shd w:val="clear" w:color="auto" w:fill="EDEDED" w:themeFill="accent3" w:themeFillTint="33"/>
+            <w:vAlign w:val="center"/>
+          </w:tcPr>
+          <w:p>
+            <w:pPr>
+              <w:spacing w:before="0" w:after="0" w:line="240" w:lineRule="auto"/>
+              <w:ind w:firstLine="0"/>
+              <w:contextualSpacing/>
+              <w:jc w:val="center"/>
+              <w:rPr>
+                <w:rFonts w:ascii="Arial Nova Light" w:hAnsi="Arial Nova Light" w:cs="Aldhabi"/>
+                <w:sz w:val="56"/>
+                <w:szCs w:val="56"/>
+              </w:rPr>
+            </w:pPr>
+          </w:p>
+        </w:tc>
+      </w:tr>
+      <w:tr>
+        <w:trPr>
+          <w:trHeight w:val="2160"/>
+        </w:trPr>
+        <w:tc>
+          <w:tcPr>
+            <w:tcW w:w="1363" w:type="pct"/>
+            <w:vMerge/>
+            <w:tcBorders>
+              <w:right w:val="single" w:sz="4" w:space="0" w:color="auto"/>
+            </w:tcBorders>
+            <w:vAlign w:val="center"/>
+          </w:tcPr>
+          <w:p>
+            <w:pPr>
+              <w:keepLines/>
+              <w:spacing w:before="0" w:after="0" w:line="240" w:lineRule="auto"/>
+              <w:ind w:firstLine="0"/>
+              <w:contextualSpacing/>
+              <w:jc w:val="center"/>
               <w:rPr>
                 <w:rFonts w:ascii="Arial Nova Light" w:hAnsi="Arial Nova Light" w:cs="Aldhabi"/>
                 <w:bCs/>
-                <w:sz w:val="72"/>
-                <w:szCs w:val="72"/>
-              </w:rPr>
-              <w:t>Y</w:t>
-            </w:r>
-            <w:r>
+                <w:sz w:val="56"/>
+                <w:szCs w:val="56"/>
+              </w:rPr>
+            </w:pPr>
+          </w:p>
+        </w:tc>
+        <w:tc>
+          <w:tcPr>
+            <w:tcW w:w="1819" w:type="pct"/>
+            <w:tcBorders>
+              <w:top w:val="nil"/>
+              <w:left w:val="single" w:sz="4" w:space="0" w:color="auto"/>
+              <w:bottom w:val="single" w:sz="4" w:space="0" w:color="auto"/>
+              <w:right w:val="single" w:sz="4" w:space="0" w:color="auto"/>
+            </w:tcBorders>
+            <w:vAlign w:val="center"/>
+          </w:tcPr>
+          <w:p>
+            <w:pPr>
+              <w:spacing w:before="0" w:after="0" w:line="240" w:lineRule="auto"/>
+              <w:ind w:firstLine="0"/>
+              <w:contextualSpacing/>
+              <w:jc w:val="center"/>
+              <w:rPr>
+                <w:rFonts w:ascii="Arial Nova Light" w:hAnsi="Arial Nova Light" w:cs="Aldhabi"/>
+                <w:sz w:val="56"/>
+                <w:szCs w:val="56"/>
+              </w:rPr>
+            </w:pPr>
+            <w:r>
+              <w:rPr>
+                <w:rFonts w:ascii="Arial Nova Light" w:hAnsi="Arial Nova Light" w:cs="Aldhabi"/>
+                <w:sz w:val="32"/>
+                <w:szCs w:val="32"/>
+              </w:rPr>
+              <w:fldChar w:fldCharType="begin"/>
+            </w:r>
+            <w:r>
+              <w:rPr>
+                <w:rFonts w:ascii="Arial Nova Light" w:hAnsi="Arial Nova Light" w:cs="Aldhabi"/>
+                <w:sz w:val="32"/>
+                <w:szCs w:val="32"/>
+              </w:rPr>
+              <w:instrText xml:space="preserve"> INCLUDEPICTURE</w:instrText>
+            </w:r>
+            <w:r>
+              <w:rPr>
+                <w:rFonts w:ascii="Arial Nova Light" w:hAnsi="Arial Nova Light" w:cs="Aldhabi"/>
+                <w:sz w:val="32"/>
+                <w:szCs w:val="32"/>
+              </w:rPr>
+              <w:instrText xml:space="preserve"> "</w:instrText>
+            </w:r>
+            <w:r>
+              <w:rPr>
+                <w:rFonts w:ascii="Arial Nova Light" w:hAnsi="Arial Nova Light" w:cs="Aldhabi"/>
+                <w:sz w:val="32"/>
+                <w:szCs w:val="32"/>
+              </w:rPr>
+              <w:fldChar w:fldCharType="begin"/>
+            </w:r>
+            <w:r>
+              <w:rPr>
+                <w:rFonts w:ascii="Arial Nova Light" w:hAnsi="Arial Nova Light" w:cs="Aldhabi"/>
+                <w:sz w:val="32"/>
+                <w:szCs w:val="32"/>
+              </w:rPr>
+              <w:instrText xml:space="preserve"> MERGEFIELD image_distance </w:instrText>
+            </w:r>
+            <w:r>
+              <w:rPr>
+                <w:rFonts w:ascii="Arial Nova Light" w:hAnsi="Arial Nova Light" w:cs="Aldhabi"/>
+                <w:sz w:val="32"/>
+                <w:szCs w:val="32"/>
+              </w:rPr>
+              <w:fldChar w:fldCharType="separate"/>
+            </w:r>
+            <w:r>
+              <w:rPr>
+                <w:rFonts w:ascii="Arial Nova Light" w:hAnsi="Arial Nova Light" w:cs="Aldhabi"/>
+                <w:noProof/>
+                <w:sz w:val="32"/>
+                <w:szCs w:val="32"/>
+              </w:rPr>
+              <w:instrText>C:\\Users\\bparthum\\Box\\farmland_conservation\\analyze\\farmland_git\\choice_cards\\images\\miles_40.png</w:instrText>
+            </w:r>
+            <w:r>
+              <w:rPr>
+                <w:rFonts w:ascii="Arial Nova Light" w:hAnsi="Arial Nova Light" w:cs="Aldhabi"/>
+                <w:sz w:val="32"/>
+                <w:szCs w:val="32"/>
+              </w:rPr>
+              <w:fldChar w:fldCharType="end"/>
+            </w:r>
+            <w:r>
+              <w:rPr>
+                <w:rFonts w:ascii="Arial Nova Light" w:hAnsi="Arial Nova Light" w:cs="Aldhabi"/>
+                <w:sz w:val="32"/>
+                <w:szCs w:val="32"/>
+              </w:rPr>
+              <w:fldChar w:fldCharType="separate"/>
+            </w:r>
+            <w:r>
+              <w:rPr>
+                <w:rFonts w:ascii="Arial Nova Light" w:hAnsi="Arial Nova Light" w:cs="Aldhabi"/>
+                <w:sz w:val="32"/>
+                <w:szCs w:val="32"/>
+              </w:rPr>
+              <w:fldChar w:fldCharType="begin"/>
+            </w:r>
+            <w:r>
+              <w:rPr>
+                <w:rFonts w:ascii="Arial Nova Light" w:hAnsi="Arial Nova Light" w:cs="Aldhabi"/>
+                <w:sz w:val="32"/>
+                <w:szCs w:val="32"/>
+              </w:rPr>
+              <w:instrText xml:space="preserve"> </w:instrText>
+            </w:r>
+            <w:r>
+              <w:rPr>
+                <w:rFonts w:ascii="Arial Nova Light" w:hAnsi="Arial Nova Light" w:cs="Aldhabi"/>
+                <w:sz w:val="32"/>
+                <w:szCs w:val="32"/>
+              </w:rPr>
+              <w:instrText>INCLUDEPICTURE  "C:\\Users\\bparthum\\Box\\farmland_conservation\\analyze\\farmland_git\\choice_cards\\images\\miles_40.png" \* MERGEFORMATINET</w:instrText>
+            </w:r>
+            <w:r>
+              <w:rPr>
+                <w:rFonts w:ascii="Arial Nova Light" w:hAnsi="Arial Nova Light" w:cs="Aldhabi"/>
+                <w:sz w:val="32"/>
+                <w:szCs w:val="32"/>
+              </w:rPr>
+              <w:instrText xml:space="preserve"> </w:instrText>
+            </w:r>
+            <w:r>
+              <w:rPr>
+                <w:rFonts w:ascii="Arial Nova Light" w:hAnsi="Arial Nova Light" w:cs="Aldhabi"/>
+                <w:sz w:val="32"/>
+                <w:szCs w:val="32"/>
+              </w:rPr>
+              <w:fldChar w:fldCharType="separate"/>
+            </w:r>
+            <w:r>
+              <w:rPr>
+                <w:rFonts w:ascii="Arial Nova Light" w:hAnsi="Arial Nova Light" w:cs="Aldhabi"/>
+                <w:sz w:val="32"/>
+                <w:szCs w:val="32"/>
+              </w:rPr>
+              <w:pict w14:anchorId="0212A2FA">
+                <v:shape id="_x0000_i1276" type="#_x0000_t75" style="width:174pt;height:1in">
+                  <v:imagedata r:id="rId24" r:href="rId25"/>
+                </v:shape>
+              </w:pict>
+            </w:r>
+            <w:r>
+              <w:rPr>
+                <w:rFonts w:ascii="Arial Nova Light" w:hAnsi="Arial Nova Light" w:cs="Aldhabi"/>
+                <w:sz w:val="32"/>
+                <w:szCs w:val="32"/>
+              </w:rPr>
+              <w:fldChar w:fldCharType="end"/>
+            </w:r>
+            <w:r>
+              <w:rPr>
+                <w:rFonts w:ascii="Arial Nova Light" w:hAnsi="Arial Nova Light" w:cs="Aldhabi"/>
+                <w:sz w:val="32"/>
+                <w:szCs w:val="32"/>
+              </w:rPr>
+              <w:fldChar w:fldCharType="end"/>
+            </w:r>
+          </w:p>
+        </w:tc>
+        <w:tc>
+          <w:tcPr>
+            <w:tcW w:w="1818" w:type="pct"/>
+            <w:vMerge/>
+            <w:tcBorders>
+              <w:left w:val="single" w:sz="4" w:space="0" w:color="auto"/>
+            </w:tcBorders>
+            <w:shd w:val="clear" w:color="auto" w:fill="EDEDED" w:themeFill="accent3" w:themeFillTint="33"/>
+            <w:vAlign w:val="center"/>
+          </w:tcPr>
+          <w:p>
+            <w:pPr>
+              <w:spacing w:before="0" w:after="0" w:line="240" w:lineRule="auto"/>
+              <w:ind w:firstLine="0"/>
+              <w:contextualSpacing/>
+              <w:jc w:val="center"/>
+              <w:rPr>
+                <w:rFonts w:ascii="Arial Nova Light" w:hAnsi="Arial Nova Light" w:cs="Aldhabi"/>
+                <w:sz w:val="56"/>
+                <w:szCs w:val="56"/>
+              </w:rPr>
+            </w:pPr>
+          </w:p>
+        </w:tc>
+      </w:tr>
+      <w:tr>
+        <w:trPr>
+          <w:trHeight w:val="2160"/>
+        </w:trPr>
+        <w:tc>
+          <w:tcPr>
+            <w:tcW w:w="1363" w:type="pct"/>
+            <w:vAlign w:val="center"/>
+          </w:tcPr>
+          <w:p>
+            <w:pPr>
+              <w:spacing w:before="0" w:after="0" w:line="240" w:lineRule="auto"/>
+              <w:ind w:firstLine="0"/>
+              <w:contextualSpacing/>
+              <w:jc w:val="center"/>
               <w:rPr>
                 <w:rFonts w:ascii="Arial Nova Light" w:hAnsi="Arial Nova Light" w:cs="Aldhabi"/>
                 <w:bCs/>
-                <w:sz w:val="72"/>
-                <w:szCs w:val="72"/>
-              </w:rPr>
-              <w:t>ou</w:t>
+                <w:sz w:val="56"/>
+                <w:szCs w:val="56"/>
+              </w:rPr>
+            </w:pPr>
+            <w:r>
+              <w:rPr>
+                <w:rFonts w:ascii="Arial Nova Light" w:hAnsi="Arial Nova Light" w:cs="Aldhabi"/>
+                <w:bCs/>
+                <w:sz w:val="56"/>
+                <w:szCs w:val="56"/>
+              </w:rPr>
+              <w:t>Cost to You Each Year</w:t>
             </w:r>
           </w:p>
         </w:tc>
@@ -1814,47 +2800,42 @@
               <w:jc w:val="center"/>
               <w:rPr>
                 <w:rFonts w:ascii="Arial Nova Light" w:hAnsi="Arial Nova Light" w:cs="Aldhabi"/>
-                <w:sz w:val="72"/>
-                <w:szCs w:val="72"/>
-              </w:rPr>
-            </w:pPr>
-            <w:r>
-              <w:rPr>
-                <w:rFonts w:ascii="Arial Nova Light" w:hAnsi="Arial Nova Light" w:cs="Aldhabi"/>
-                <w:sz w:val="72"/>
-                <w:szCs w:val="72"/>
-              </w:rPr>
-              <w:t>$</w:t>
-            </w:r>
-            <w:r>
-              <w:rPr>
-                <w:rFonts w:ascii="Arial Nova Light" w:hAnsi="Arial Nova Light" w:cs="Aldhabi"/>
-                <w:sz w:val="72"/>
-                <w:szCs w:val="72"/>
-              </w:rPr>
-              <w:t xml:space="preserve"> </w:t>
-            </w:r>
-            <w:r>
-              <w:rPr>
-                <w:rFonts w:ascii="Arial Nova Light" w:hAnsi="Arial Nova Light" w:cs="Aldhabi"/>
-                <w:sz w:val="72"/>
-                <w:szCs w:val="72"/>
+                <w:sz w:val="56"/>
+                <w:szCs w:val="56"/>
+              </w:rPr>
+            </w:pPr>
+            <w:r>
+              <w:rPr>
+                <w:rFonts w:ascii="Arial Nova Light" w:hAnsi="Arial Nova Light" w:cs="Aldhabi"/>
+                <w:sz w:val="56"/>
+                <w:szCs w:val="56"/>
+              </w:rPr>
+              <w:t xml:space="preserve">$ </w:t>
+            </w:r>
+            <w:r>
+              <w:rPr>
+                <w:rFonts w:ascii="Arial Nova Light" w:hAnsi="Arial Nova Light" w:cs="Aldhabi"/>
+                <w:noProof/>
+                <w:sz w:val="56"/>
+                <w:szCs w:val="56"/>
               </w:rPr>
               <w:fldChar w:fldCharType="begin"/>
             </w:r>
             <w:r>
               <w:rPr>
                 <w:rFonts w:ascii="Arial Nova Light" w:hAnsi="Arial Nova Light" w:cs="Aldhabi"/>
-                <w:sz w:val="72"/>
-                <w:szCs w:val="72"/>
+                <w:noProof/>
+                <w:sz w:val="56"/>
+                <w:szCs w:val="56"/>
               </w:rPr>
               <w:instrText xml:space="preserve"> MERGEFIELD cost1 </w:instrText>
             </w:r>
             <w:r>
               <w:rPr>
                 <w:rFonts w:ascii="Arial Nova Light" w:hAnsi="Arial Nova Light" w:cs="Aldhabi"/>
-                <w:sz w:val="72"/>
-                <w:szCs w:val="72"/>
+                <w:noProof/>
+                <w:sz w:val="56"/>
+                <w:szCs w:val="56"/>
               </w:rPr>
               <w:fldChar w:fldCharType="separate"/>
             </w:r>
@@ -1862,16 +2843,17 @@
               <w:rPr>
                 <w:rFonts w:ascii="Arial Nova Light" w:hAnsi="Arial Nova Light" w:cs="Aldhabi"/>
                 <w:noProof/>
-                <w:sz w:val="72"/>
-                <w:szCs w:val="72"/>
+                <w:sz w:val="56"/>
+                <w:szCs w:val="56"/>
               </w:rPr>
               <w:t>«cost1»</w:t>
             </w:r>
             <w:r>
               <w:rPr>
                 <w:rFonts w:ascii="Arial Nova Light" w:hAnsi="Arial Nova Light" w:cs="Aldhabi"/>
-                <w:sz w:val="72"/>
-                <w:szCs w:val="72"/>
+                <w:noProof/>
+                <w:sz w:val="56"/>
+                <w:szCs w:val="56"/>
               </w:rPr>
               <w:fldChar w:fldCharType="end"/>
             </w:r>
@@ -1891,33 +2873,17 @@
               <w:jc w:val="center"/>
               <w:rPr>
                 <w:rFonts w:ascii="Arial Nova Light" w:hAnsi="Arial Nova Light" w:cs="Aldhabi"/>
-                <w:sz w:val="72"/>
-                <w:szCs w:val="72"/>
-              </w:rPr>
-            </w:pPr>
-            <w:r>
-              <w:rPr>
-                <w:rFonts w:ascii="Arial Nova Light" w:hAnsi="Arial Nova Light" w:cs="Aldhabi"/>
-                <w:sz w:val="72"/>
-                <w:szCs w:val="72"/>
-              </w:rPr>
-              <w:t>$</w:t>
-            </w:r>
-            <w:r>
-              <w:rPr>
-                <w:rFonts w:ascii="Arial Nova Light" w:hAnsi="Arial Nova Light" w:cs="Aldhabi"/>
-                <w:sz w:val="72"/>
-                <w:szCs w:val="72"/>
-              </w:rPr>
-              <w:t xml:space="preserve"> </w:t>
-            </w:r>
-            <w:r>
-              <w:rPr>
-                <w:rFonts w:ascii="Arial Nova Light" w:hAnsi="Arial Nova Light" w:cs="Aldhabi"/>
-                <w:sz w:val="72"/>
-                <w:szCs w:val="72"/>
-              </w:rPr>
-              <w:t>0</w:t>
+                <w:sz w:val="56"/>
+                <w:szCs w:val="56"/>
+              </w:rPr>
+            </w:pPr>
+            <w:r>
+              <w:rPr>
+                <w:rFonts w:ascii="Arial Nova Light" w:hAnsi="Arial Nova Light" w:cs="Aldhabi"/>
+                <w:sz w:val="56"/>
+                <w:szCs w:val="56"/>
+              </w:rPr>
+              <w:t>$ 0</w:t>
             </w:r>
           </w:p>
         </w:tc>
@@ -1934,22 +2900,48 @@
         <w:contextualSpacing/>
         <w:rPr>
           <w:rFonts w:ascii="Arial Nova Light" w:hAnsi="Arial Nova Light" w:cs="Aldhabi"/>
-          <w:sz w:val="2"/>
-          <w:szCs w:val="2"/>
+          <w:sz w:val="56"/>
+          <w:szCs w:val="56"/>
         </w:rPr>
+        <w:sectPr>
+          <w:headerReference w:type="default" r:id="rId26"/>
+          <w:footerReference w:type="default" r:id="rId27"/>
+          <w:pgSz w:w="15840" w:h="24480" w:code="3"/>
+          <w:pgMar w:top="187" w:right="0" w:bottom="187" w:left="0" w:header="0" w:footer="0" w:gutter="0"/>
+          <w:pgNumType w:start="1"/>
+          <w:cols w:space="720"/>
+          <w:docGrid w:linePitch="360"/>
+        </w:sectPr>
       </w:pPr>
       <w:r>
         <w:rPr>
           <w:rFonts w:ascii="Arial Nova Light" w:hAnsi="Arial Nova Light" w:cs="Aldhabi"/>
-          <w:sz w:val="2"/>
-          <w:szCs w:val="2"/>
+          <w:sz w:val="56"/>
+          <w:szCs w:val="56"/>
         </w:rPr>
         <w:tab/>
       </w:r>
     </w:p>
+    <w:p>
+      <w:pPr>
+        <w:widowControl w:val="0"/>
+        <w:tabs>
+          <w:tab w:val="left" w:pos="10350"/>
+        </w:tabs>
+        <w:spacing w:before="0" w:after="0" w:line="240" w:lineRule="auto"/>
+        <w:ind w:firstLine="0"/>
+        <w:contextualSpacing/>
+        <w:rPr>
+          <w:rFonts w:ascii="Arial Nova Light" w:hAnsi="Arial Nova Light" w:cs="Aldhabi"/>
+          <w:sz w:val="56"/>
+          <w:szCs w:val="56"/>
+        </w:rPr>
+      </w:pPr>
+    </w:p>
     <w:sectPr>
-      <w:headerReference w:type="default" r:id="rId7"/>
-      <w:footerReference w:type="default" r:id="rId8"/>
+      <w:headerReference w:type="default" r:id="rId28"/>
+      <w:footerReference w:type="default" r:id="rId29"/>
+      <w:type w:val="continuous"/>
       <w:pgSz w:w="15840" w:h="24480" w:code="3"/>
       <w:pgMar w:top="187" w:right="0" w:bottom="187" w:left="0" w:header="0" w:footer="0" w:gutter="0"/>
       <w:cols w:space="720"/>
@@ -1960,7 +2952,7 @@
 </file>
 
 <file path=word/endnotes.xml><?xml version="1.0" encoding="utf-8"?>
-<w:endnotes xmlns:wpc="http://schemas.microsoft.com/office/word/2010/wordprocessingCanvas" xmlns:cx="http://schemas.microsoft.com/office/drawing/2014/chartex" xmlns:cx1="http://schemas.microsoft.com/office/drawing/2015/9/8/chartex" xmlns:cx2="http://schemas.microsoft.com/office/drawing/2015/10/21/chartex" xmlns:cx3="http://schemas.microsoft.com/office/drawing/2016/5/9/chartex" xmlns:cx4="http://schemas.microsoft.com/office/drawing/2016/5/10/chartex" xmlns:cx5="http://schemas.microsoft.com/office/drawing/2016/5/11/chartex" xmlns:cx6="http://schemas.microsoft.com/office/drawing/2016/5/12/chartex" xmlns:cx7="http://schemas.microsoft.com/office/drawing/2016/5/13/chartex" xmlns:cx8="http://schemas.microsoft.com/office/drawing/2016/5/14/chartex" xmlns:mc="http://schemas.openxmlformats.org/markup-compatibility/2006" xmlns:aink="http://schemas.microsoft.com/office/drawing/2016/ink" xmlns:am3d="http://schemas.microsoft.com/office/drawing/2017/model3d" xmlns:o="urn:schemas-microsoft-com:office:office" xmlns:r="http://schemas.openxmlformats.org/officeDocument/2006/relationships" xmlns:m="http://schemas.openxmlformats.org/officeDocument/2006/math" xmlns:v="urn:schemas-microsoft-com:vml" xmlns:wp14="http://schemas.microsoft.com/office/word/2010/wordprocessingDrawing" xmlns:wp="http://schemas.openxmlformats.org/drawingml/2006/wordprocessingDrawing" xmlns:w10="urn:schemas-microsoft-com:office:word" xmlns:w="http://schemas.openxmlformats.org/wordprocessingml/2006/main" xmlns:w14="http://schemas.microsoft.com/office/word/2010/wordml" xmlns:w15="http://schemas.microsoft.com/office/word/2012/wordml" xmlns:w16cex="http://schemas.microsoft.com/office/word/2018/wordml/cex" xmlns:w16cid="http://schemas.microsoft.com/office/word/2016/wordml/cid" xmlns:w16="http://schemas.microsoft.com/office/word/2018/wordml" xmlns:w16se="http://schemas.microsoft.com/office/word/2015/wordml/symex" xmlns:wpg="http://schemas.microsoft.com/office/word/2010/wordprocessingGroup" xmlns:wpi="http://schemas.microsoft.com/office/word/2010/wordprocessingInk" xmlns:wne="http://schemas.microsoft.com/office/word/2006/wordml" xmlns:wps="http://schemas.microsoft.com/office/word/2010/wordprocessingShape" mc:Ignorable="w14 w15 w16se w16cid w16 w16cex wp14">
+<w:endnotes xmlns:wpc="http://schemas.microsoft.com/office/word/2010/wordprocessingCanvas" xmlns:cx="http://schemas.microsoft.com/office/drawing/2014/chartex" xmlns:cx1="http://schemas.microsoft.com/office/drawing/2015/9/8/chartex" xmlns:cx2="http://schemas.microsoft.com/office/drawing/2015/10/21/chartex" xmlns:cx3="http://schemas.microsoft.com/office/drawing/2016/5/9/chartex" xmlns:cx4="http://schemas.microsoft.com/office/drawing/2016/5/10/chartex" xmlns:cx5="http://schemas.microsoft.com/office/drawing/2016/5/11/chartex" xmlns:cx6="http://schemas.microsoft.com/office/drawing/2016/5/12/chartex" xmlns:cx7="http://schemas.microsoft.com/office/drawing/2016/5/13/chartex" xmlns:cx8="http://schemas.microsoft.com/office/drawing/2016/5/14/chartex" xmlns:mc="http://schemas.openxmlformats.org/markup-compatibility/2006" xmlns:aink="http://schemas.microsoft.com/office/drawing/2016/ink" xmlns:am3d="http://schemas.microsoft.com/office/drawing/2017/model3d" xmlns:o="urn:schemas-microsoft-com:office:office" xmlns:r="http://schemas.openxmlformats.org/officeDocument/2006/relationships" xmlns:m="http://schemas.openxmlformats.org/officeDocument/2006/math" xmlns:v="urn:schemas-microsoft-com:vml" xmlns:wp14="http://schemas.microsoft.com/office/word/2010/wordprocessingDrawing" xmlns:wp="http://schemas.openxmlformats.org/drawingml/2006/wordprocessingDrawing" xmlns:w10="urn:schemas-microsoft-com:office:word" xmlns:w="http://schemas.openxmlformats.org/wordprocessingml/2006/main" xmlns:w14="http://schemas.microsoft.com/office/word/2010/wordml" xmlns:w15="http://schemas.microsoft.com/office/word/2012/wordml" xmlns:w16cex="http://schemas.microsoft.com/office/word/2018/wordml/cex" xmlns:w16cid="http://schemas.microsoft.com/office/word/2016/wordml/cid" xmlns:w16="http://schemas.microsoft.com/office/word/2018/wordml" xmlns:w16sdtdh="http://schemas.microsoft.com/office/word/2020/wordml/sdtdatahash" xmlns:w16se="http://schemas.microsoft.com/office/word/2015/wordml/symex" xmlns:wpg="http://schemas.microsoft.com/office/word/2010/wordprocessingGroup" xmlns:wpi="http://schemas.microsoft.com/office/word/2010/wordprocessingInk" xmlns:wne="http://schemas.microsoft.com/office/word/2006/wordml" xmlns:wps="http://schemas.microsoft.com/office/word/2010/wordprocessingShape" mc:Ignorable="w14 w15 w16se w16cid w16 w16cex w16sdtdh wp14">
   <w:endnote w:type="separator" w:id="-1">
     <w:p>
       <w:pPr>
@@ -1985,7 +2977,66 @@
 </file>
 
 <file path=word/footer1.xml><?xml version="1.0" encoding="utf-8"?>
-<w:ftr xmlns:wpc="http://schemas.microsoft.com/office/word/2010/wordprocessingCanvas" xmlns:cx="http://schemas.microsoft.com/office/drawing/2014/chartex" xmlns:cx1="http://schemas.microsoft.com/office/drawing/2015/9/8/chartex" xmlns:cx2="http://schemas.microsoft.com/office/drawing/2015/10/21/chartex" xmlns:cx3="http://schemas.microsoft.com/office/drawing/2016/5/9/chartex" xmlns:cx4="http://schemas.microsoft.com/office/drawing/2016/5/10/chartex" xmlns:cx5="http://schemas.microsoft.com/office/drawing/2016/5/11/chartex" xmlns:cx6="http://schemas.microsoft.com/office/drawing/2016/5/12/chartex" xmlns:cx7="http://schemas.microsoft.com/office/drawing/2016/5/13/chartex" xmlns:cx8="http://schemas.microsoft.com/office/drawing/2016/5/14/chartex" xmlns:mc="http://schemas.openxmlformats.org/markup-compatibility/2006" xmlns:aink="http://schemas.microsoft.com/office/drawing/2016/ink" xmlns:am3d="http://schemas.microsoft.com/office/drawing/2017/model3d" xmlns:o="urn:schemas-microsoft-com:office:office" xmlns:r="http://schemas.openxmlformats.org/officeDocument/2006/relationships" xmlns:m="http://schemas.openxmlformats.org/officeDocument/2006/math" xmlns:v="urn:schemas-microsoft-com:vml" xmlns:wp14="http://schemas.microsoft.com/office/word/2010/wordprocessingDrawing" xmlns:wp="http://schemas.openxmlformats.org/drawingml/2006/wordprocessingDrawing" xmlns:w10="urn:schemas-microsoft-com:office:word" xmlns:w="http://schemas.openxmlformats.org/wordprocessingml/2006/main" xmlns:w14="http://schemas.microsoft.com/office/word/2010/wordml" xmlns:w15="http://schemas.microsoft.com/office/word/2012/wordml" xmlns:w16cex="http://schemas.microsoft.com/office/word/2018/wordml/cex" xmlns:w16cid="http://schemas.microsoft.com/office/word/2016/wordml/cid" xmlns:w16="http://schemas.microsoft.com/office/word/2018/wordml" xmlns:w16se="http://schemas.microsoft.com/office/word/2015/wordml/symex" xmlns:wpg="http://schemas.microsoft.com/office/word/2010/wordprocessingGroup" xmlns:wpi="http://schemas.microsoft.com/office/word/2010/wordprocessingInk" xmlns:wne="http://schemas.microsoft.com/office/word/2006/wordml" xmlns:wps="http://schemas.microsoft.com/office/word/2010/wordprocessingShape" mc:Ignorable="w14 w15 w16se w16cid w16 w16cex wp14">
+<w:ftr xmlns:wpc="http://schemas.microsoft.com/office/word/2010/wordprocessingCanvas" xmlns:cx="http://schemas.microsoft.com/office/drawing/2014/chartex" xmlns:cx1="http://schemas.microsoft.com/office/drawing/2015/9/8/chartex" xmlns:cx2="http://schemas.microsoft.com/office/drawing/2015/10/21/chartex" xmlns:cx3="http://schemas.microsoft.com/office/drawing/2016/5/9/chartex" xmlns:cx4="http://schemas.microsoft.com/office/drawing/2016/5/10/chartex" xmlns:cx5="http://schemas.microsoft.com/office/drawing/2016/5/11/chartex" xmlns:cx6="http://schemas.microsoft.com/office/drawing/2016/5/12/chartex" xmlns:cx7="http://schemas.microsoft.com/office/drawing/2016/5/13/chartex" xmlns:cx8="http://schemas.microsoft.com/office/drawing/2016/5/14/chartex" xmlns:mc="http://schemas.openxmlformats.org/markup-compatibility/2006" xmlns:aink="http://schemas.microsoft.com/office/drawing/2016/ink" xmlns:am3d="http://schemas.microsoft.com/office/drawing/2017/model3d" xmlns:o="urn:schemas-microsoft-com:office:office" xmlns:r="http://schemas.openxmlformats.org/officeDocument/2006/relationships" xmlns:m="http://schemas.openxmlformats.org/officeDocument/2006/math" xmlns:v="urn:schemas-microsoft-com:vml" xmlns:wp14="http://schemas.microsoft.com/office/word/2010/wordprocessingDrawing" xmlns:wp="http://schemas.openxmlformats.org/drawingml/2006/wordprocessingDrawing" xmlns:w10="urn:schemas-microsoft-com:office:word" xmlns:w="http://schemas.openxmlformats.org/wordprocessingml/2006/main" xmlns:w14="http://schemas.microsoft.com/office/word/2010/wordml" xmlns:w15="http://schemas.microsoft.com/office/word/2012/wordml" xmlns:w16cex="http://schemas.microsoft.com/office/word/2018/wordml/cex" xmlns:w16cid="http://schemas.microsoft.com/office/word/2016/wordml/cid" xmlns:w16="http://schemas.microsoft.com/office/word/2018/wordml" xmlns:w16sdtdh="http://schemas.microsoft.com/office/word/2020/wordml/sdtdatahash" xmlns:w16se="http://schemas.microsoft.com/office/word/2015/wordml/symex" xmlns:wpg="http://schemas.microsoft.com/office/word/2010/wordprocessingGroup" xmlns:wpi="http://schemas.microsoft.com/office/word/2010/wordprocessingInk" xmlns:wne="http://schemas.microsoft.com/office/word/2006/wordml" xmlns:wps="http://schemas.microsoft.com/office/word/2010/wordprocessingShape" mc:Ignorable="w14 w15 w16se w16cid w16 w16cex w16sdtdh wp14">
+  <w:p>
+    <w:pPr>
+      <w:shd w:val="clear" w:color="auto" w:fill="DEEAF6" w:themeFill="accent1" w:themeFillTint="33"/>
+      <w:spacing w:before="0" w:after="0" w:line="276" w:lineRule="auto"/>
+      <w:ind w:left="-180" w:right="-187" w:firstLine="0"/>
+      <w:jc w:val="center"/>
+      <w:rPr>
+        <w:rFonts w:ascii="Arial Nova Light" w:eastAsia="Arial Unicode MS" w:hAnsi="Arial Nova Light" w:cstheme="minorHAnsi"/>
+        <w:b/>
+        <w:noProof/>
+        <w:sz w:val="56"/>
+        <w:szCs w:val="56"/>
+        <w:lang w:eastAsia="en-US"/>
+      </w:rPr>
+    </w:pPr>
+    <w:r>
+      <w:rPr>
+        <w:rFonts w:ascii="Arial Nova Light" w:eastAsia="Arial Unicode MS" w:hAnsi="Arial Nova Light" w:cstheme="minorHAnsi"/>
+        <w:b/>
+        <w:noProof/>
+        <w:sz w:val="56"/>
+        <w:szCs w:val="56"/>
+        <w:lang w:eastAsia="en-US"/>
+      </w:rPr>
+      <w:t xml:space="preserve">If Option A was the ONLY option besides No Project, </w:t>
+    </w:r>
+  </w:p>
+  <w:p>
+    <w:pPr>
+      <w:shd w:val="clear" w:color="auto" w:fill="DEEAF6" w:themeFill="accent1" w:themeFillTint="33"/>
+      <w:spacing w:before="0" w:after="0" w:line="276" w:lineRule="auto"/>
+      <w:ind w:left="-180" w:right="-187" w:firstLine="0"/>
+      <w:jc w:val="center"/>
+      <w:rPr>
+        <w:rFonts w:ascii="Arial Nova Light" w:eastAsia="Arial Unicode MS" w:hAnsi="Arial Nova Light" w:cstheme="minorHAnsi"/>
+        <w:b/>
+        <w:noProof/>
+        <w:sz w:val="56"/>
+        <w:szCs w:val="56"/>
+        <w:lang w:eastAsia="en-US"/>
+      </w:rPr>
+    </w:pPr>
+    <w:r>
+      <w:rPr>
+        <w:rFonts w:ascii="Arial Nova Light" w:eastAsia="Arial Unicode MS" w:hAnsi="Arial Nova Light" w:cstheme="minorHAnsi"/>
+        <w:b/>
+        <w:noProof/>
+        <w:sz w:val="56"/>
+        <w:szCs w:val="56"/>
+        <w:lang w:eastAsia="en-US"/>
+      </w:rPr>
+      <w:t>which would you choose?</w:t>
+    </w:r>
+  </w:p>
+</w:ftr>
+</file>
+
+<file path=word/footer2.xml><?xml version="1.0" encoding="utf-8"?>
+<w:ftr xmlns:wpc="http://schemas.microsoft.com/office/word/2010/wordprocessingCanvas" xmlns:cx="http://schemas.microsoft.com/office/drawing/2014/chartex" xmlns:cx1="http://schemas.microsoft.com/office/drawing/2015/9/8/chartex" xmlns:cx2="http://schemas.microsoft.com/office/drawing/2015/10/21/chartex" xmlns:cx3="http://schemas.microsoft.com/office/drawing/2016/5/9/chartex" xmlns:cx4="http://schemas.microsoft.com/office/drawing/2016/5/10/chartex" xmlns:cx5="http://schemas.microsoft.com/office/drawing/2016/5/11/chartex" xmlns:cx6="http://schemas.microsoft.com/office/drawing/2016/5/12/chartex" xmlns:cx7="http://schemas.microsoft.com/office/drawing/2016/5/13/chartex" xmlns:cx8="http://schemas.microsoft.com/office/drawing/2016/5/14/chartex" xmlns:mc="http://schemas.openxmlformats.org/markup-compatibility/2006" xmlns:aink="http://schemas.microsoft.com/office/drawing/2016/ink" xmlns:am3d="http://schemas.microsoft.com/office/drawing/2017/model3d" xmlns:o="urn:schemas-microsoft-com:office:office" xmlns:r="http://schemas.openxmlformats.org/officeDocument/2006/relationships" xmlns:m="http://schemas.openxmlformats.org/officeDocument/2006/math" xmlns:v="urn:schemas-microsoft-com:vml" xmlns:wp14="http://schemas.microsoft.com/office/word/2010/wordprocessingDrawing" xmlns:wp="http://schemas.openxmlformats.org/drawingml/2006/wordprocessingDrawing" xmlns:w10="urn:schemas-microsoft-com:office:word" xmlns:w="http://schemas.openxmlformats.org/wordprocessingml/2006/main" xmlns:w14="http://schemas.microsoft.com/office/word/2010/wordml" xmlns:w15="http://schemas.microsoft.com/office/word/2012/wordml" xmlns:w16cex="http://schemas.microsoft.com/office/word/2018/wordml/cex" xmlns:w16cid="http://schemas.microsoft.com/office/word/2016/wordml/cid" xmlns:w16="http://schemas.microsoft.com/office/word/2018/wordml" xmlns:w16sdtdh="http://schemas.microsoft.com/office/word/2020/wordml/sdtdatahash" xmlns:w16se="http://schemas.microsoft.com/office/word/2015/wordml/symex" xmlns:wpg="http://schemas.microsoft.com/office/word/2010/wordprocessingGroup" xmlns:wpi="http://schemas.microsoft.com/office/word/2010/wordprocessingInk" xmlns:wne="http://schemas.microsoft.com/office/word/2006/wordml" xmlns:wps="http://schemas.microsoft.com/office/word/2010/wordprocessingShape" mc:Ignorable="w14 w15 w16se w16cid w16 w16cex w16sdtdh wp14">
   <w:p>
     <w:pPr>
       <w:shd w:val="clear" w:color="auto" w:fill="DEEAF6" w:themeFill="accent1" w:themeFillTint="33"/>
@@ -2017,7 +3068,7 @@
 </file>
 
 <file path=word/footnotes.xml><?xml version="1.0" encoding="utf-8"?>
-<w:footnotes xmlns:wpc="http://schemas.microsoft.com/office/word/2010/wordprocessingCanvas" xmlns:cx="http://schemas.microsoft.com/office/drawing/2014/chartex" xmlns:cx1="http://schemas.microsoft.com/office/drawing/2015/9/8/chartex" xmlns:cx2="http://schemas.microsoft.com/office/drawing/2015/10/21/chartex" xmlns:cx3="http://schemas.microsoft.com/office/drawing/2016/5/9/chartex" xmlns:cx4="http://schemas.microsoft.com/office/drawing/2016/5/10/chartex" xmlns:cx5="http://schemas.microsoft.com/office/drawing/2016/5/11/chartex" xmlns:cx6="http://schemas.microsoft.com/office/drawing/2016/5/12/chartex" xmlns:cx7="http://schemas.microsoft.com/office/drawing/2016/5/13/chartex" xmlns:cx8="http://schemas.microsoft.com/office/drawing/2016/5/14/chartex" xmlns:mc="http://schemas.openxmlformats.org/markup-compatibility/2006" xmlns:aink="http://schemas.microsoft.com/office/drawing/2016/ink" xmlns:am3d="http://schemas.microsoft.com/office/drawing/2017/model3d" xmlns:o="urn:schemas-microsoft-com:office:office" xmlns:r="http://schemas.openxmlformats.org/officeDocument/2006/relationships" xmlns:m="http://schemas.openxmlformats.org/officeDocument/2006/math" xmlns:v="urn:schemas-microsoft-com:vml" xmlns:wp14="http://schemas.microsoft.com/office/word/2010/wordprocessingDrawing" xmlns:wp="http://schemas.openxmlformats.org/drawingml/2006/wordprocessingDrawing" xmlns:w10="urn:schemas-microsoft-com:office:word" xmlns:w="http://schemas.openxmlformats.org/wordprocessingml/2006/main" xmlns:w14="http://schemas.microsoft.com/office/word/2010/wordml" xmlns:w15="http://schemas.microsoft.com/office/word/2012/wordml" xmlns:w16cex="http://schemas.microsoft.com/office/word/2018/wordml/cex" xmlns:w16cid="http://schemas.microsoft.com/office/word/2016/wordml/cid" xmlns:w16="http://schemas.microsoft.com/office/word/2018/wordml" xmlns:w16se="http://schemas.microsoft.com/office/word/2015/wordml/symex" xmlns:wpg="http://schemas.microsoft.com/office/word/2010/wordprocessingGroup" xmlns:wpi="http://schemas.microsoft.com/office/word/2010/wordprocessingInk" xmlns:wne="http://schemas.microsoft.com/office/word/2006/wordml" xmlns:wps="http://schemas.microsoft.com/office/word/2010/wordprocessingShape" mc:Ignorable="w14 w15 w16se w16cid w16 w16cex wp14">
+<w:footnotes xmlns:wpc="http://schemas.microsoft.com/office/word/2010/wordprocessingCanvas" xmlns:cx="http://schemas.microsoft.com/office/drawing/2014/chartex" xmlns:cx1="http://schemas.microsoft.com/office/drawing/2015/9/8/chartex" xmlns:cx2="http://schemas.microsoft.com/office/drawing/2015/10/21/chartex" xmlns:cx3="http://schemas.microsoft.com/office/drawing/2016/5/9/chartex" xmlns:cx4="http://schemas.microsoft.com/office/drawing/2016/5/10/chartex" xmlns:cx5="http://schemas.microsoft.com/office/drawing/2016/5/11/chartex" xmlns:cx6="http://schemas.microsoft.com/office/drawing/2016/5/12/chartex" xmlns:cx7="http://schemas.microsoft.com/office/drawing/2016/5/13/chartex" xmlns:cx8="http://schemas.microsoft.com/office/drawing/2016/5/14/chartex" xmlns:mc="http://schemas.openxmlformats.org/markup-compatibility/2006" xmlns:aink="http://schemas.microsoft.com/office/drawing/2016/ink" xmlns:am3d="http://schemas.microsoft.com/office/drawing/2017/model3d" xmlns:o="urn:schemas-microsoft-com:office:office" xmlns:r="http://schemas.openxmlformats.org/officeDocument/2006/relationships" xmlns:m="http://schemas.openxmlformats.org/officeDocument/2006/math" xmlns:v="urn:schemas-microsoft-com:vml" xmlns:wp14="http://schemas.microsoft.com/office/word/2010/wordprocessingDrawing" xmlns:wp="http://schemas.openxmlformats.org/drawingml/2006/wordprocessingDrawing" xmlns:w10="urn:schemas-microsoft-com:office:word" xmlns:w="http://schemas.openxmlformats.org/wordprocessingml/2006/main" xmlns:w14="http://schemas.microsoft.com/office/word/2010/wordml" xmlns:w15="http://schemas.microsoft.com/office/word/2012/wordml" xmlns:w16cex="http://schemas.microsoft.com/office/word/2018/wordml/cex" xmlns:w16cid="http://schemas.microsoft.com/office/word/2016/wordml/cid" xmlns:w16="http://schemas.microsoft.com/office/word/2018/wordml" xmlns:w16sdtdh="http://schemas.microsoft.com/office/word/2020/wordml/sdtdatahash" xmlns:w16se="http://schemas.microsoft.com/office/word/2015/wordml/symex" xmlns:wpg="http://schemas.microsoft.com/office/word/2010/wordprocessingGroup" xmlns:wpi="http://schemas.microsoft.com/office/word/2010/wordprocessingInk" xmlns:wne="http://schemas.microsoft.com/office/word/2006/wordml" xmlns:wps="http://schemas.microsoft.com/office/word/2010/wordprocessingShape" mc:Ignorable="w14 w15 w16se w16cid w16 w16cex w16sdtdh wp14">
   <w:footnote w:type="separator" w:id="-1">
     <w:p>
       <w:pPr>
@@ -2042,7 +3093,39 @@
 </file>
 
 <file path=word/header1.xml><?xml version="1.0" encoding="utf-8"?>
-<w:hdr xmlns:wpc="http://schemas.microsoft.com/office/word/2010/wordprocessingCanvas" xmlns:cx="http://schemas.microsoft.com/office/drawing/2014/chartex" xmlns:cx1="http://schemas.microsoft.com/office/drawing/2015/9/8/chartex" xmlns:cx2="http://schemas.microsoft.com/office/drawing/2015/10/21/chartex" xmlns:cx3="http://schemas.microsoft.com/office/drawing/2016/5/9/chartex" xmlns:cx4="http://schemas.microsoft.com/office/drawing/2016/5/10/chartex" xmlns:cx5="http://schemas.microsoft.com/office/drawing/2016/5/11/chartex" xmlns:cx6="http://schemas.microsoft.com/office/drawing/2016/5/12/chartex" xmlns:cx7="http://schemas.microsoft.com/office/drawing/2016/5/13/chartex" xmlns:cx8="http://schemas.microsoft.com/office/drawing/2016/5/14/chartex" xmlns:mc="http://schemas.openxmlformats.org/markup-compatibility/2006" xmlns:aink="http://schemas.microsoft.com/office/drawing/2016/ink" xmlns:am3d="http://schemas.microsoft.com/office/drawing/2017/model3d" xmlns:o="urn:schemas-microsoft-com:office:office" xmlns:r="http://schemas.openxmlformats.org/officeDocument/2006/relationships" xmlns:m="http://schemas.openxmlformats.org/officeDocument/2006/math" xmlns:v="urn:schemas-microsoft-com:vml" xmlns:wp14="http://schemas.microsoft.com/office/word/2010/wordprocessingDrawing" xmlns:wp="http://schemas.openxmlformats.org/drawingml/2006/wordprocessingDrawing" xmlns:w10="urn:schemas-microsoft-com:office:word" xmlns:w="http://schemas.openxmlformats.org/wordprocessingml/2006/main" xmlns:w14="http://schemas.microsoft.com/office/word/2010/wordml" xmlns:w15="http://schemas.microsoft.com/office/word/2012/wordml" xmlns:w16cex="http://schemas.microsoft.com/office/word/2018/wordml/cex" xmlns:w16cid="http://schemas.microsoft.com/office/word/2016/wordml/cid" xmlns:w16="http://schemas.microsoft.com/office/word/2018/wordml" xmlns:w16se="http://schemas.microsoft.com/office/word/2015/wordml/symex" xmlns:wpg="http://schemas.microsoft.com/office/word/2010/wordprocessingGroup" xmlns:wpi="http://schemas.microsoft.com/office/word/2010/wordprocessingInk" xmlns:wne="http://schemas.microsoft.com/office/word/2006/wordml" xmlns:wps="http://schemas.microsoft.com/office/word/2010/wordprocessingShape" mc:Ignorable="w14 w15 w16se w16cid w16 w16cex wp14">
+<w:hdr xmlns:wpc="http://schemas.microsoft.com/office/word/2010/wordprocessingCanvas" xmlns:cx="http://schemas.microsoft.com/office/drawing/2014/chartex" xmlns:cx1="http://schemas.microsoft.com/office/drawing/2015/9/8/chartex" xmlns:cx2="http://schemas.microsoft.com/office/drawing/2015/10/21/chartex" xmlns:cx3="http://schemas.microsoft.com/office/drawing/2016/5/9/chartex" xmlns:cx4="http://schemas.microsoft.com/office/drawing/2016/5/10/chartex" xmlns:cx5="http://schemas.microsoft.com/office/drawing/2016/5/11/chartex" xmlns:cx6="http://schemas.microsoft.com/office/drawing/2016/5/12/chartex" xmlns:cx7="http://schemas.microsoft.com/office/drawing/2016/5/13/chartex" xmlns:cx8="http://schemas.microsoft.com/office/drawing/2016/5/14/chartex" xmlns:mc="http://schemas.openxmlformats.org/markup-compatibility/2006" xmlns:aink="http://schemas.microsoft.com/office/drawing/2016/ink" xmlns:am3d="http://schemas.microsoft.com/office/drawing/2017/model3d" xmlns:o="urn:schemas-microsoft-com:office:office" xmlns:r="http://schemas.openxmlformats.org/officeDocument/2006/relationships" xmlns:m="http://schemas.openxmlformats.org/officeDocument/2006/math" xmlns:v="urn:schemas-microsoft-com:vml" xmlns:wp14="http://schemas.microsoft.com/office/word/2010/wordprocessingDrawing" xmlns:wp="http://schemas.openxmlformats.org/drawingml/2006/wordprocessingDrawing" xmlns:w10="urn:schemas-microsoft-com:office:word" xmlns:w="http://schemas.openxmlformats.org/wordprocessingml/2006/main" xmlns:w14="http://schemas.microsoft.com/office/word/2010/wordml" xmlns:w15="http://schemas.microsoft.com/office/word/2012/wordml" xmlns:w16cex="http://schemas.microsoft.com/office/word/2018/wordml/cex" xmlns:w16cid="http://schemas.microsoft.com/office/word/2016/wordml/cid" xmlns:w16="http://schemas.microsoft.com/office/word/2018/wordml" xmlns:w16sdtdh="http://schemas.microsoft.com/office/word/2020/wordml/sdtdatahash" xmlns:w16se="http://schemas.microsoft.com/office/word/2015/wordml/symex" xmlns:wpg="http://schemas.microsoft.com/office/word/2010/wordprocessingGroup" xmlns:wpi="http://schemas.microsoft.com/office/word/2010/wordprocessingInk" xmlns:wne="http://schemas.microsoft.com/office/word/2006/wordml" xmlns:wps="http://schemas.microsoft.com/office/word/2010/wordprocessingShape" mc:Ignorable="w14 w15 w16se w16cid w16 w16cex w16sdtdh wp14">
+  <w:p>
+    <w:pPr>
+      <w:shd w:val="clear" w:color="auto" w:fill="DEEAF6" w:themeFill="accent1" w:themeFillTint="33"/>
+      <w:spacing w:before="0" w:after="0" w:line="276" w:lineRule="auto"/>
+      <w:ind w:left="-180" w:right="-187" w:firstLine="0"/>
+      <w:jc w:val="center"/>
+      <w:rPr>
+        <w:rFonts w:ascii="Arial Nova Light" w:eastAsia="Arial Unicode MS" w:hAnsi="Arial Nova Light" w:cstheme="minorHAnsi"/>
+        <w:b/>
+        <w:noProof/>
+        <w:sz w:val="56"/>
+        <w:szCs w:val="56"/>
+        <w:lang w:eastAsia="en-US"/>
+      </w:rPr>
+    </w:pPr>
+    <w:r>
+      <w:rPr>
+        <w:rFonts w:ascii="Arial Nova Light" w:eastAsia="Arial Unicode MS" w:hAnsi="Arial Nova Light" w:cstheme="minorHAnsi"/>
+        <w:b/>
+        <w:noProof/>
+        <w:sz w:val="56"/>
+        <w:szCs w:val="56"/>
+        <w:lang w:eastAsia="en-US"/>
+      </w:rPr>
+      <w:t>Two options, one choice</w:t>
+    </w:r>
+  </w:p>
+</w:hdr>
+</file>
+
+<file path=word/header2.xml><?xml version="1.0" encoding="utf-8"?>
+<w:hdr xmlns:wpc="http://schemas.microsoft.com/office/word/2010/wordprocessingCanvas" xmlns:cx="http://schemas.microsoft.com/office/drawing/2014/chartex" xmlns:cx1="http://schemas.microsoft.com/office/drawing/2015/9/8/chartex" xmlns:cx2="http://schemas.microsoft.com/office/drawing/2015/10/21/chartex" xmlns:cx3="http://schemas.microsoft.com/office/drawing/2016/5/9/chartex" xmlns:cx4="http://schemas.microsoft.com/office/drawing/2016/5/10/chartex" xmlns:cx5="http://schemas.microsoft.com/office/drawing/2016/5/11/chartex" xmlns:cx6="http://schemas.microsoft.com/office/drawing/2016/5/12/chartex" xmlns:cx7="http://schemas.microsoft.com/office/drawing/2016/5/13/chartex" xmlns:cx8="http://schemas.microsoft.com/office/drawing/2016/5/14/chartex" xmlns:mc="http://schemas.openxmlformats.org/markup-compatibility/2006" xmlns:aink="http://schemas.microsoft.com/office/drawing/2016/ink" xmlns:am3d="http://schemas.microsoft.com/office/drawing/2017/model3d" xmlns:o="urn:schemas-microsoft-com:office:office" xmlns:r="http://schemas.openxmlformats.org/officeDocument/2006/relationships" xmlns:m="http://schemas.openxmlformats.org/officeDocument/2006/math" xmlns:v="urn:schemas-microsoft-com:vml" xmlns:wp14="http://schemas.microsoft.com/office/word/2010/wordprocessingDrawing" xmlns:wp="http://schemas.openxmlformats.org/drawingml/2006/wordprocessingDrawing" xmlns:w10="urn:schemas-microsoft-com:office:word" xmlns:w="http://schemas.openxmlformats.org/wordprocessingml/2006/main" xmlns:w14="http://schemas.microsoft.com/office/word/2010/wordml" xmlns:w15="http://schemas.microsoft.com/office/word/2012/wordml" xmlns:w16cex="http://schemas.microsoft.com/office/word/2018/wordml/cex" xmlns:w16cid="http://schemas.microsoft.com/office/word/2016/wordml/cid" xmlns:w16="http://schemas.microsoft.com/office/word/2018/wordml" xmlns:w16sdtdh="http://schemas.microsoft.com/office/word/2020/wordml/sdtdatahash" xmlns:w16se="http://schemas.microsoft.com/office/word/2015/wordml/symex" xmlns:wpg="http://schemas.microsoft.com/office/word/2010/wordprocessingGroup" xmlns:wpi="http://schemas.microsoft.com/office/word/2010/wordprocessingInk" xmlns:wne="http://schemas.microsoft.com/office/word/2006/wordml" xmlns:wps="http://schemas.microsoft.com/office/word/2010/wordprocessingShape" mc:Ignorable="w14 w15 w16se w16cid w16 w16cex w16sdtdh wp14">
   <w:p>
     <w:pPr>
       <w:shd w:val="clear" w:color="auto" w:fill="DEEAF6" w:themeFill="accent1" w:themeFillTint="33"/>
@@ -2074,7 +3157,7 @@
 </file>
 
 <file path=word/styles.xml><?xml version="1.0" encoding="utf-8"?>
-<w:styles xmlns:mc="http://schemas.openxmlformats.org/markup-compatibility/2006" xmlns:r="http://schemas.openxmlformats.org/officeDocument/2006/relationships" xmlns:w="http://schemas.openxmlformats.org/wordprocessingml/2006/main" xmlns:w14="http://schemas.microsoft.com/office/word/2010/wordml" xmlns:w15="http://schemas.microsoft.com/office/word/2012/wordml" xmlns:w16cex="http://schemas.microsoft.com/office/word/2018/wordml/cex" xmlns:w16cid="http://schemas.microsoft.com/office/word/2016/wordml/cid" xmlns:w16="http://schemas.microsoft.com/office/word/2018/wordml" xmlns:w16se="http://schemas.microsoft.com/office/word/2015/wordml/symex" mc:Ignorable="w14 w15 w16se w16cid w16 w16cex">
+<w:styles xmlns:mc="http://schemas.openxmlformats.org/markup-compatibility/2006" xmlns:r="http://schemas.openxmlformats.org/officeDocument/2006/relationships" xmlns:w="http://schemas.openxmlformats.org/wordprocessingml/2006/main" xmlns:w14="http://schemas.microsoft.com/office/word/2010/wordml" xmlns:w15="http://schemas.microsoft.com/office/word/2012/wordml" xmlns:w16cex="http://schemas.microsoft.com/office/word/2018/wordml/cex" xmlns:w16cid="http://schemas.microsoft.com/office/word/2016/wordml/cid" xmlns:w16="http://schemas.microsoft.com/office/word/2018/wordml" xmlns:w16sdtdh="http://schemas.microsoft.com/office/word/2020/wordml/sdtdatahash" xmlns:w16se="http://schemas.microsoft.com/office/word/2015/wordml/symex" mc:Ignorable="w14 w15 w16se w16cid w16 w16cex w16sdtdh">
   <w:docDefaults>
     <w:rPrDefault>
       <w:rPr>

</xml_diff>

<commit_message>
near and far treatment, update cards
</commit_message>
<xml_diff>
--- a/choice_cards/card_template.docx
+++ b/choice_cards/card_template.docx
@@ -448,7 +448,7 @@
                 <w:sz w:val="32"/>
                 <w:szCs w:val="32"/>
               </w:rPr>
-              <w:instrText>C:\\Users\\bparthum\\Box\\farmland_conservation\\analyze\\farmland_git\\choice_cards\\images\\nature_40.png</w:instrText>
+              <w:instrText>C:\\Users\\bparthum\\Box\\farmland_conservation\\analyze\\farmland_git\\choice_cards\\images\\nature_120.png</w:instrText>
             </w:r>
             <w:r>
               <w:rPr>
@@ -480,6 +480,78 @@
                 <w:sz w:val="32"/>
                 <w:szCs w:val="32"/>
               </w:rPr>
+              <w:instrText xml:space="preserve"> INCLUDEPICTURE  "C:\\Users\\bparthum\\Box\\farmland_conservation\\analyze\\farmland_git\\choice_cards\\images\\nature_40.png" \* MERGEFORMATINET </w:instrText>
+            </w:r>
+            <w:r>
+              <w:rPr>
+                <w:rFonts w:ascii="Arial Nova Light" w:hAnsi="Arial Nova Light" w:cs="Aldhabi"/>
+                <w:sz w:val="32"/>
+                <w:szCs w:val="32"/>
+              </w:rPr>
+              <w:fldChar w:fldCharType="separate"/>
+            </w:r>
+            <w:r>
+              <w:rPr>
+                <w:rFonts w:ascii="Arial Nova Light" w:hAnsi="Arial Nova Light" w:cs="Aldhabi"/>
+                <w:sz w:val="32"/>
+                <w:szCs w:val="32"/>
+              </w:rPr>
+              <w:fldChar w:fldCharType="begin"/>
+            </w:r>
+            <w:r>
+              <w:rPr>
+                <w:rFonts w:ascii="Arial Nova Light" w:hAnsi="Arial Nova Light" w:cs="Aldhabi"/>
+                <w:sz w:val="32"/>
+                <w:szCs w:val="32"/>
+              </w:rPr>
+              <w:instrText xml:space="preserve"> INCLUDEPICTURE  "C:\\Users\\bparthum\\Box\\farmland_conservation\\analyze\\farmland_git\\choice_cards\\images\\nature_40.png" \* MERGEFORMATINET </w:instrText>
+            </w:r>
+            <w:r>
+              <w:rPr>
+                <w:rFonts w:ascii="Arial Nova Light" w:hAnsi="Arial Nova Light" w:cs="Aldhabi"/>
+                <w:sz w:val="32"/>
+                <w:szCs w:val="32"/>
+              </w:rPr>
+              <w:fldChar w:fldCharType="separate"/>
+            </w:r>
+            <w:r>
+              <w:rPr>
+                <w:rFonts w:ascii="Arial Nova Light" w:hAnsi="Arial Nova Light" w:cs="Aldhabi"/>
+                <w:sz w:val="32"/>
+                <w:szCs w:val="32"/>
+              </w:rPr>
+              <w:fldChar w:fldCharType="begin"/>
+            </w:r>
+            <w:r>
+              <w:rPr>
+                <w:rFonts w:ascii="Arial Nova Light" w:hAnsi="Arial Nova Light" w:cs="Aldhabi"/>
+                <w:sz w:val="32"/>
+                <w:szCs w:val="32"/>
+              </w:rPr>
+              <w:instrText xml:space="preserve"> INCLUDEPICTURE  "C:\\Users\\bparthum\\Box\\farmland_conservation\\analyze\\farmland_git\\choice_cards\\images\\nature_40.png" \* MERGEFORMATINET </w:instrText>
+            </w:r>
+            <w:r>
+              <w:rPr>
+                <w:rFonts w:ascii="Arial Nova Light" w:hAnsi="Arial Nova Light" w:cs="Aldhabi"/>
+                <w:sz w:val="32"/>
+                <w:szCs w:val="32"/>
+              </w:rPr>
+              <w:fldChar w:fldCharType="separate"/>
+            </w:r>
+            <w:r>
+              <w:rPr>
+                <w:rFonts w:ascii="Arial Nova Light" w:hAnsi="Arial Nova Light" w:cs="Aldhabi"/>
+                <w:sz w:val="32"/>
+                <w:szCs w:val="32"/>
+              </w:rPr>
+              <w:fldChar w:fldCharType="begin"/>
+            </w:r>
+            <w:r>
+              <w:rPr>
+                <w:rFonts w:ascii="Arial Nova Light" w:hAnsi="Arial Nova Light" w:cs="Aldhabi"/>
+                <w:sz w:val="32"/>
+                <w:szCs w:val="32"/>
+              </w:rPr>
               <w:instrText xml:space="preserve"> </w:instrText>
             </w:r>
             <w:r>
@@ -488,7 +560,15 @@
                 <w:sz w:val="32"/>
                 <w:szCs w:val="32"/>
               </w:rPr>
-              <w:instrText>INCLUDEPICTURE  "C:\\Users\\bparthum\\Box\\farmland_conservation\\analyze\\farmland_git\\choice_cards\\images\\nature_40.png" \* MERGEFORMATINET</w:instrText>
+              <w:instrText xml:space="preserve">INCLUDEPICTURE  "C:\\Users\\bparthum\\Box\\farmland_conservation\\analyze\\farmland_git\\choice_cards\\images\\nature_40.png" </w:instrText>
+            </w:r>
+            <w:r>
+              <w:rPr>
+                <w:rFonts w:ascii="Arial Nova Light" w:hAnsi="Arial Nova Light" w:cs="Aldhabi"/>
+                <w:sz w:val="32"/>
+                <w:szCs w:val="32"/>
+              </w:rPr>
+              <w:instrText>\* MERGEFORMATINET</w:instrText>
             </w:r>
             <w:r>
               <w:rPr>
@@ -532,10 +612,34 @@
                   <v:path o:extrusionok="f" gradientshapeok="t" o:connecttype="rect"/>
                   <o:lock v:ext="edit" aspectratio="t"/>
                 </v:shapetype>
-                <v:shape id="_x0000_i1271" type="#_x0000_t75" style="width:1in;height:1in">
+                <v:shape id="_x0000_i1025" type="#_x0000_t75" style="width:1in;height:1in">
                   <v:imagedata r:id="rId7" r:href="rId8"/>
                 </v:shape>
               </w:pict>
+            </w:r>
+            <w:r>
+              <w:rPr>
+                <w:rFonts w:ascii="Arial Nova Light" w:hAnsi="Arial Nova Light" w:cs="Aldhabi"/>
+                <w:sz w:val="32"/>
+                <w:szCs w:val="32"/>
+              </w:rPr>
+              <w:fldChar w:fldCharType="end"/>
+            </w:r>
+            <w:r>
+              <w:rPr>
+                <w:rFonts w:ascii="Arial Nova Light" w:hAnsi="Arial Nova Light" w:cs="Aldhabi"/>
+                <w:sz w:val="32"/>
+                <w:szCs w:val="32"/>
+              </w:rPr>
+              <w:fldChar w:fldCharType="end"/>
+            </w:r>
+            <w:r>
+              <w:rPr>
+                <w:rFonts w:ascii="Arial Nova Light" w:hAnsi="Arial Nova Light" w:cs="Aldhabi"/>
+                <w:sz w:val="32"/>
+                <w:szCs w:val="32"/>
+              </w:rPr>
+              <w:fldChar w:fldCharType="end"/>
             </w:r>
             <w:r>
               <w:rPr>
@@ -828,7 +932,7 @@
                 <w:sz w:val="32"/>
                 <w:szCs w:val="32"/>
               </w:rPr>
-              <w:instrText>C:\\Users\\bparthum\\Box\\farmland_conservation\\analyze\\farmland_git\\choice_cards\\images\\farmland_0.png</w:instrText>
+              <w:instrText>C:\\Users\\bparthum\\Box\\farmland_conservation\\analyze\\farmland_git\\choice_cards\\images\\farmland_120.png</w:instrText>
             </w:r>
             <w:r>
               <w:rPr>
@@ -860,6 +964,78 @@
                 <w:sz w:val="32"/>
                 <w:szCs w:val="32"/>
               </w:rPr>
+              <w:instrText xml:space="preserve"> INCLUDEPICTURE  "C:\\Users\\bparthum\\Box\\farmland_conservation\\analyze\\farmland_git\\choice_cards\\images\\farmland_0.png" \* MERGEFORMATINET </w:instrText>
+            </w:r>
+            <w:r>
+              <w:rPr>
+                <w:rFonts w:ascii="Arial Nova Light" w:hAnsi="Arial Nova Light" w:cs="Aldhabi"/>
+                <w:sz w:val="32"/>
+                <w:szCs w:val="32"/>
+              </w:rPr>
+              <w:fldChar w:fldCharType="separate"/>
+            </w:r>
+            <w:r>
+              <w:rPr>
+                <w:rFonts w:ascii="Arial Nova Light" w:hAnsi="Arial Nova Light" w:cs="Aldhabi"/>
+                <w:sz w:val="32"/>
+                <w:szCs w:val="32"/>
+              </w:rPr>
+              <w:fldChar w:fldCharType="begin"/>
+            </w:r>
+            <w:r>
+              <w:rPr>
+                <w:rFonts w:ascii="Arial Nova Light" w:hAnsi="Arial Nova Light" w:cs="Aldhabi"/>
+                <w:sz w:val="32"/>
+                <w:szCs w:val="32"/>
+              </w:rPr>
+              <w:instrText xml:space="preserve"> INCLUDEPICTURE  "C:\\Users\\bparthum\\Box\\farmland_conservation\\analyze\\farmland_git\\choice_cards\\images\\farmland_0.png" \* MERGEFORMATINET </w:instrText>
+            </w:r>
+            <w:r>
+              <w:rPr>
+                <w:rFonts w:ascii="Arial Nova Light" w:hAnsi="Arial Nova Light" w:cs="Aldhabi"/>
+                <w:sz w:val="32"/>
+                <w:szCs w:val="32"/>
+              </w:rPr>
+              <w:fldChar w:fldCharType="separate"/>
+            </w:r>
+            <w:r>
+              <w:rPr>
+                <w:rFonts w:ascii="Arial Nova Light" w:hAnsi="Arial Nova Light" w:cs="Aldhabi"/>
+                <w:sz w:val="32"/>
+                <w:szCs w:val="32"/>
+              </w:rPr>
+              <w:fldChar w:fldCharType="begin"/>
+            </w:r>
+            <w:r>
+              <w:rPr>
+                <w:rFonts w:ascii="Arial Nova Light" w:hAnsi="Arial Nova Light" w:cs="Aldhabi"/>
+                <w:sz w:val="32"/>
+                <w:szCs w:val="32"/>
+              </w:rPr>
+              <w:instrText xml:space="preserve"> INCLUDEPICTURE  "C:\\Users\\bparthum\\Box\\farmland_conservation\\analyze\\farmland_git\\choice_cards\\images\\farmland_0.png" \* MERGEFORMATINET </w:instrText>
+            </w:r>
+            <w:r>
+              <w:rPr>
+                <w:rFonts w:ascii="Arial Nova Light" w:hAnsi="Arial Nova Light" w:cs="Aldhabi"/>
+                <w:sz w:val="32"/>
+                <w:szCs w:val="32"/>
+              </w:rPr>
+              <w:fldChar w:fldCharType="separate"/>
+            </w:r>
+            <w:r>
+              <w:rPr>
+                <w:rFonts w:ascii="Arial Nova Light" w:hAnsi="Arial Nova Light" w:cs="Aldhabi"/>
+                <w:sz w:val="32"/>
+                <w:szCs w:val="32"/>
+              </w:rPr>
+              <w:fldChar w:fldCharType="begin"/>
+            </w:r>
+            <w:r>
+              <w:rPr>
+                <w:rFonts w:ascii="Arial Nova Light" w:hAnsi="Arial Nova Light" w:cs="Aldhabi"/>
+                <w:sz w:val="32"/>
+                <w:szCs w:val="32"/>
+              </w:rPr>
               <w:instrText xml:space="preserve"> </w:instrText>
             </w:r>
             <w:r>
@@ -868,15 +1044,15 @@
                 <w:sz w:val="32"/>
                 <w:szCs w:val="32"/>
               </w:rPr>
-              <w:instrText>INCLUDEPICTURE  "C:\\Users\\bparthum\\Box\\farmland_conservation\\analyze\\farmland_git\\choice_cards\\images\\farmland_0.png" \* MERGEFORMATINE</w:instrText>
-            </w:r>
-            <w:r>
-              <w:rPr>
-                <w:rFonts w:ascii="Arial Nova Light" w:hAnsi="Arial Nova Light" w:cs="Aldhabi"/>
-                <w:sz w:val="32"/>
-                <w:szCs w:val="32"/>
-              </w:rPr>
-              <w:instrText>T</w:instrText>
+              <w:instrText>INCLUDEPICTURE  "C:\\Users\\bparthum\\Box\\farmland_conservation\\analyze\\farmland_git\\choice_cards\\images\\farmland_0.png</w:instrText>
+            </w:r>
+            <w:r>
+              <w:rPr>
+                <w:rFonts w:ascii="Arial Nova Light" w:hAnsi="Arial Nova Light" w:cs="Aldhabi"/>
+                <w:sz w:val="32"/>
+                <w:szCs w:val="32"/>
+              </w:rPr>
+              <w:instrText>" \* MERGEFORMATINET</w:instrText>
             </w:r>
             <w:r>
               <w:rPr>
@@ -901,10 +1077,34 @@
                 <w:szCs w:val="32"/>
               </w:rPr>
               <w:pict w14:anchorId="33964BAC">
-                <v:shape id="_x0000_i1272" type="#_x0000_t75" style="width:70.5pt;height:75pt">
+                <v:shape id="_x0000_i1026" type="#_x0000_t75" style="width:70.75pt;height:74.5pt">
                   <v:imagedata r:id="rId9" r:href="rId10"/>
                 </v:shape>
               </w:pict>
+            </w:r>
+            <w:r>
+              <w:rPr>
+                <w:rFonts w:ascii="Arial Nova Light" w:hAnsi="Arial Nova Light" w:cs="Aldhabi"/>
+                <w:sz w:val="32"/>
+                <w:szCs w:val="32"/>
+              </w:rPr>
+              <w:fldChar w:fldCharType="end"/>
+            </w:r>
+            <w:r>
+              <w:rPr>
+                <w:rFonts w:ascii="Arial Nova Light" w:hAnsi="Arial Nova Light" w:cs="Aldhabi"/>
+                <w:sz w:val="32"/>
+                <w:szCs w:val="32"/>
+              </w:rPr>
+              <w:fldChar w:fldCharType="end"/>
+            </w:r>
+            <w:r>
+              <w:rPr>
+                <w:rFonts w:ascii="Arial Nova Light" w:hAnsi="Arial Nova Light" w:cs="Aldhabi"/>
+                <w:sz w:val="32"/>
+                <w:szCs w:val="32"/>
+              </w:rPr>
+              <w:fldChar w:fldCharType="end"/>
             </w:r>
             <w:r>
               <w:rPr>
@@ -1226,6 +1426,78 @@
                 <w:sz w:val="32"/>
                 <w:szCs w:val="32"/>
               </w:rPr>
+              <w:instrText xml:space="preserve"> INCLUDEPICTURE  "C:\\Users\\bparthum\\Box\\farmland_conservation\\analyze\\farmland_git\\choice_cards\\images\\access_Trails and Tables.png" \* MERGEFORMATINET </w:instrText>
+            </w:r>
+            <w:r>
+              <w:rPr>
+                <w:rFonts w:ascii="Arial Nova Light" w:hAnsi="Arial Nova Light" w:cs="Aldhabi"/>
+                <w:sz w:val="32"/>
+                <w:szCs w:val="32"/>
+              </w:rPr>
+              <w:fldChar w:fldCharType="separate"/>
+            </w:r>
+            <w:r>
+              <w:rPr>
+                <w:rFonts w:ascii="Arial Nova Light" w:hAnsi="Arial Nova Light" w:cs="Aldhabi"/>
+                <w:sz w:val="32"/>
+                <w:szCs w:val="32"/>
+              </w:rPr>
+              <w:fldChar w:fldCharType="begin"/>
+            </w:r>
+            <w:r>
+              <w:rPr>
+                <w:rFonts w:ascii="Arial Nova Light" w:hAnsi="Arial Nova Light" w:cs="Aldhabi"/>
+                <w:sz w:val="32"/>
+                <w:szCs w:val="32"/>
+              </w:rPr>
+              <w:instrText xml:space="preserve"> INCLUDEPICTURE  "C:\\Users\\bparthum\\Box\\farmland_conservation\\analyze\\farmland_git\\choice_cards\\images\\access_Trails and Tables.png" \* MERGEFORMATINET </w:instrText>
+            </w:r>
+            <w:r>
+              <w:rPr>
+                <w:rFonts w:ascii="Arial Nova Light" w:hAnsi="Arial Nova Light" w:cs="Aldhabi"/>
+                <w:sz w:val="32"/>
+                <w:szCs w:val="32"/>
+              </w:rPr>
+              <w:fldChar w:fldCharType="separate"/>
+            </w:r>
+            <w:r>
+              <w:rPr>
+                <w:rFonts w:ascii="Arial Nova Light" w:hAnsi="Arial Nova Light" w:cs="Aldhabi"/>
+                <w:sz w:val="32"/>
+                <w:szCs w:val="32"/>
+              </w:rPr>
+              <w:fldChar w:fldCharType="begin"/>
+            </w:r>
+            <w:r>
+              <w:rPr>
+                <w:rFonts w:ascii="Arial Nova Light" w:hAnsi="Arial Nova Light" w:cs="Aldhabi"/>
+                <w:sz w:val="32"/>
+                <w:szCs w:val="32"/>
+              </w:rPr>
+              <w:instrText xml:space="preserve"> INCLUDEPICTURE  "C:\\Users\\bparthum\\Box\\farmland_conservation\\analyze\\farmland_git\\choice_cards\\images\\access_Trails and Tables.png" \* MERGEFORMATINET </w:instrText>
+            </w:r>
+            <w:r>
+              <w:rPr>
+                <w:rFonts w:ascii="Arial Nova Light" w:hAnsi="Arial Nova Light" w:cs="Aldhabi"/>
+                <w:sz w:val="32"/>
+                <w:szCs w:val="32"/>
+              </w:rPr>
+              <w:fldChar w:fldCharType="separate"/>
+            </w:r>
+            <w:r>
+              <w:rPr>
+                <w:rFonts w:ascii="Arial Nova Light" w:hAnsi="Arial Nova Light" w:cs="Aldhabi"/>
+                <w:sz w:val="32"/>
+                <w:szCs w:val="32"/>
+              </w:rPr>
+              <w:fldChar w:fldCharType="begin"/>
+            </w:r>
+            <w:r>
+              <w:rPr>
+                <w:rFonts w:ascii="Arial Nova Light" w:hAnsi="Arial Nova Light" w:cs="Aldhabi"/>
+                <w:sz w:val="32"/>
+                <w:szCs w:val="32"/>
+              </w:rPr>
               <w:instrText xml:space="preserve"> </w:instrText>
             </w:r>
             <w:r>
@@ -1234,15 +1506,7 @@
                 <w:sz w:val="32"/>
                 <w:szCs w:val="32"/>
               </w:rPr>
-              <w:instrText>INCLUDEPICTURE  "C:\\Users\\bparthum\\Box\\farmland_conservation\\analyze\\farmland_git\\choice_cards\\images\\access_Trails and T</w:instrText>
-            </w:r>
-            <w:r>
-              <w:rPr>
-                <w:rFonts w:ascii="Arial Nova Light" w:hAnsi="Arial Nova Light" w:cs="Aldhabi"/>
-                <w:sz w:val="32"/>
-                <w:szCs w:val="32"/>
-              </w:rPr>
-              <w:instrText>ables.png" \* MERGEFORMATINET</w:instrText>
+              <w:instrText>INCLUDEPICTURE  "C:\\Users\\bparthum\\Box\\farmland_conservation\\analyze\\farmland_git\\choice_cards\\images\\access_Trails and Tables.png" \* MERGEFORMATINET</w:instrText>
             </w:r>
             <w:r>
               <w:rPr>
@@ -1267,10 +1531,34 @@
                 <w:szCs w:val="32"/>
               </w:rPr>
               <w:pict w14:anchorId="7313B381">
-                <v:shape id="_x0000_i1273" type="#_x0000_t75" style="width:2in;height:75pt">
+                <v:shape id="_x0000_i1027" type="#_x0000_t75" style="width:2in;height:74.5pt">
                   <v:imagedata r:id="rId11" r:href="rId12"/>
                 </v:shape>
               </w:pict>
+            </w:r>
+            <w:r>
+              <w:rPr>
+                <w:rFonts w:ascii="Arial Nova Light" w:hAnsi="Arial Nova Light" w:cs="Aldhabi"/>
+                <w:sz w:val="32"/>
+                <w:szCs w:val="32"/>
+              </w:rPr>
+              <w:fldChar w:fldCharType="end"/>
+            </w:r>
+            <w:r>
+              <w:rPr>
+                <w:rFonts w:ascii="Arial Nova Light" w:hAnsi="Arial Nova Light" w:cs="Aldhabi"/>
+                <w:sz w:val="32"/>
+                <w:szCs w:val="32"/>
+              </w:rPr>
+              <w:fldChar w:fldCharType="end"/>
+            </w:r>
+            <w:r>
+              <w:rPr>
+                <w:rFonts w:ascii="Arial Nova Light" w:hAnsi="Arial Nova Light" w:cs="Aldhabi"/>
+                <w:sz w:val="32"/>
+                <w:szCs w:val="32"/>
+              </w:rPr>
+              <w:fldChar w:fldCharType="end"/>
             </w:r>
             <w:r>
               <w:rPr>
@@ -1648,7 +1936,7 @@
                 <w:sz w:val="32"/>
                 <w:szCs w:val="32"/>
               </w:rPr>
-              <w:instrText>C:\\Users\\bparthum\\Box\\farmland_conservation\\analyze\\farmland_git\\choice_cards\\images\\meals_nature_0.png</w:instrText>
+              <w:instrText>C:\\Users\\bparthum\\Box\\farmland_conservation\\analyze\\farmland_git\\choice_cards\\images\\meals_nature_12.png</w:instrText>
             </w:r>
             <w:r>
               <w:rPr>
@@ -1680,6 +1968,78 @@
                 <w:sz w:val="32"/>
                 <w:szCs w:val="32"/>
               </w:rPr>
+              <w:instrText xml:space="preserve"> INCLUDEPICTURE  "C:\\Users\\bparthum\\Box\\farmland_conservation\\analyze\\farmland_git\\choice_cards\\images\\meals_nature_0.png" \* MERGEFORMATINET </w:instrText>
+            </w:r>
+            <w:r>
+              <w:rPr>
+                <w:rFonts w:ascii="Arial Nova Light" w:hAnsi="Arial Nova Light" w:cs="Aldhabi"/>
+                <w:sz w:val="32"/>
+                <w:szCs w:val="32"/>
+              </w:rPr>
+              <w:fldChar w:fldCharType="separate"/>
+            </w:r>
+            <w:r>
+              <w:rPr>
+                <w:rFonts w:ascii="Arial Nova Light" w:hAnsi="Arial Nova Light" w:cs="Aldhabi"/>
+                <w:sz w:val="32"/>
+                <w:szCs w:val="32"/>
+              </w:rPr>
+              <w:fldChar w:fldCharType="begin"/>
+            </w:r>
+            <w:r>
+              <w:rPr>
+                <w:rFonts w:ascii="Arial Nova Light" w:hAnsi="Arial Nova Light" w:cs="Aldhabi"/>
+                <w:sz w:val="32"/>
+                <w:szCs w:val="32"/>
+              </w:rPr>
+              <w:instrText xml:space="preserve"> INCLUDEPICTURE  "C:\\Users\\bparthum\\Box\\farmland_conservation\\analyze\\farmland_git\\choice_cards\\images\\meals_nature_0.png" \* MERGEFORMATINET </w:instrText>
+            </w:r>
+            <w:r>
+              <w:rPr>
+                <w:rFonts w:ascii="Arial Nova Light" w:hAnsi="Arial Nova Light" w:cs="Aldhabi"/>
+                <w:sz w:val="32"/>
+                <w:szCs w:val="32"/>
+              </w:rPr>
+              <w:fldChar w:fldCharType="separate"/>
+            </w:r>
+            <w:r>
+              <w:rPr>
+                <w:rFonts w:ascii="Arial Nova Light" w:hAnsi="Arial Nova Light" w:cs="Aldhabi"/>
+                <w:sz w:val="32"/>
+                <w:szCs w:val="32"/>
+              </w:rPr>
+              <w:fldChar w:fldCharType="begin"/>
+            </w:r>
+            <w:r>
+              <w:rPr>
+                <w:rFonts w:ascii="Arial Nova Light" w:hAnsi="Arial Nova Light" w:cs="Aldhabi"/>
+                <w:sz w:val="32"/>
+                <w:szCs w:val="32"/>
+              </w:rPr>
+              <w:instrText xml:space="preserve"> INCLUDEPICTURE  "C:\\Users\\bparthum\\Box\\farmland_conservation\\analyze\\farmland_git\\choice_cards\\images\\meals_nature_0.png" \* MERGEFORMATINET </w:instrText>
+            </w:r>
+            <w:r>
+              <w:rPr>
+                <w:rFonts w:ascii="Arial Nova Light" w:hAnsi="Arial Nova Light" w:cs="Aldhabi"/>
+                <w:sz w:val="32"/>
+                <w:szCs w:val="32"/>
+              </w:rPr>
+              <w:fldChar w:fldCharType="separate"/>
+            </w:r>
+            <w:r>
+              <w:rPr>
+                <w:rFonts w:ascii="Arial Nova Light" w:hAnsi="Arial Nova Light" w:cs="Aldhabi"/>
+                <w:sz w:val="32"/>
+                <w:szCs w:val="32"/>
+              </w:rPr>
+              <w:fldChar w:fldCharType="begin"/>
+            </w:r>
+            <w:r>
+              <w:rPr>
+                <w:rFonts w:ascii="Arial Nova Light" w:hAnsi="Arial Nova Light" w:cs="Aldhabi"/>
+                <w:sz w:val="32"/>
+                <w:szCs w:val="32"/>
+              </w:rPr>
               <w:instrText xml:space="preserve"> </w:instrText>
             </w:r>
             <w:r>
@@ -1713,10 +2073,34 @@
                 <w:szCs w:val="32"/>
               </w:rPr>
               <w:pict w14:anchorId="70A3CC6C">
-                <v:shape id="_x0000_i1274" type="#_x0000_t75" style="width:76.5pt;height:76.5pt">
+                <v:shape id="_x0000_i1028" type="#_x0000_t75" style="width:76.95pt;height:76.95pt">
                   <v:imagedata r:id="rId14" r:href="rId15"/>
                 </v:shape>
               </w:pict>
+            </w:r>
+            <w:r>
+              <w:rPr>
+                <w:rFonts w:ascii="Arial Nova Light" w:hAnsi="Arial Nova Light" w:cs="Aldhabi"/>
+                <w:sz w:val="32"/>
+                <w:szCs w:val="32"/>
+              </w:rPr>
+              <w:fldChar w:fldCharType="end"/>
+            </w:r>
+            <w:r>
+              <w:rPr>
+                <w:rFonts w:ascii="Arial Nova Light" w:hAnsi="Arial Nova Light" w:cs="Aldhabi"/>
+                <w:sz w:val="32"/>
+                <w:szCs w:val="32"/>
+              </w:rPr>
+              <w:fldChar w:fldCharType="end"/>
+            </w:r>
+            <w:r>
+              <w:rPr>
+                <w:rFonts w:ascii="Arial Nova Light" w:hAnsi="Arial Nova Light" w:cs="Aldhabi"/>
+                <w:sz w:val="32"/>
+                <w:szCs w:val="32"/>
+              </w:rPr>
+              <w:fldChar w:fldCharType="end"/>
             </w:r>
             <w:r>
               <w:rPr>
@@ -2200,7 +2584,7 @@
                 <w:sz w:val="32"/>
                 <w:szCs w:val="32"/>
               </w:rPr>
-              <w:instrText>C:\\Users\\bparthum\\Box\\farmland_conservation\\analyze\\farmland_git\\choice_cards\\images\\meals_farmland_0.png</w:instrText>
+              <w:instrText>C:\\Users\\bparthum\\Box\\farmland_conservation\\analyze\\farmland_git\\choice_cards\\images\\meals_farmland_12.png</w:instrText>
             </w:r>
             <w:r>
               <w:rPr>
@@ -2232,6 +2616,78 @@
                 <w:sz w:val="32"/>
                 <w:szCs w:val="32"/>
               </w:rPr>
+              <w:instrText xml:space="preserve"> INCLUDEPICTURE  "C:\\Users\\bparthum\\Box\\farmland_conservation\\analyze\\farmland_git\\choice_cards\\images\\meals_farmland_0.png" \* MERGEFORMATINET </w:instrText>
+            </w:r>
+            <w:r>
+              <w:rPr>
+                <w:rFonts w:ascii="Arial Nova Light" w:hAnsi="Arial Nova Light" w:cs="Aldhabi"/>
+                <w:sz w:val="32"/>
+                <w:szCs w:val="32"/>
+              </w:rPr>
+              <w:fldChar w:fldCharType="separate"/>
+            </w:r>
+            <w:r>
+              <w:rPr>
+                <w:rFonts w:ascii="Arial Nova Light" w:hAnsi="Arial Nova Light" w:cs="Aldhabi"/>
+                <w:sz w:val="32"/>
+                <w:szCs w:val="32"/>
+              </w:rPr>
+              <w:fldChar w:fldCharType="begin"/>
+            </w:r>
+            <w:r>
+              <w:rPr>
+                <w:rFonts w:ascii="Arial Nova Light" w:hAnsi="Arial Nova Light" w:cs="Aldhabi"/>
+                <w:sz w:val="32"/>
+                <w:szCs w:val="32"/>
+              </w:rPr>
+              <w:instrText xml:space="preserve"> INCLUDEPICTURE  "C:\\Users\\bparthum\\Box\\farmland_conservation\\analyze\\farmland_git\\choice_cards\\images\\meals_farmland_0.png" \* MERGEFORMATINET </w:instrText>
+            </w:r>
+            <w:r>
+              <w:rPr>
+                <w:rFonts w:ascii="Arial Nova Light" w:hAnsi="Arial Nova Light" w:cs="Aldhabi"/>
+                <w:sz w:val="32"/>
+                <w:szCs w:val="32"/>
+              </w:rPr>
+              <w:fldChar w:fldCharType="separate"/>
+            </w:r>
+            <w:r>
+              <w:rPr>
+                <w:rFonts w:ascii="Arial Nova Light" w:hAnsi="Arial Nova Light" w:cs="Aldhabi"/>
+                <w:sz w:val="32"/>
+                <w:szCs w:val="32"/>
+              </w:rPr>
+              <w:fldChar w:fldCharType="begin"/>
+            </w:r>
+            <w:r>
+              <w:rPr>
+                <w:rFonts w:ascii="Arial Nova Light" w:hAnsi="Arial Nova Light" w:cs="Aldhabi"/>
+                <w:sz w:val="32"/>
+                <w:szCs w:val="32"/>
+              </w:rPr>
+              <w:instrText xml:space="preserve"> INCLUDEPICTURE  "C:\\Users\\bparthum\\Box\\farmland_conservation\\analyze\\farmland_git\\choice_cards\\images\\meals_farmland_0.png" \* MERGEFORMATINET </w:instrText>
+            </w:r>
+            <w:r>
+              <w:rPr>
+                <w:rFonts w:ascii="Arial Nova Light" w:hAnsi="Arial Nova Light" w:cs="Aldhabi"/>
+                <w:sz w:val="32"/>
+                <w:szCs w:val="32"/>
+              </w:rPr>
+              <w:fldChar w:fldCharType="separate"/>
+            </w:r>
+            <w:r>
+              <w:rPr>
+                <w:rFonts w:ascii="Arial Nova Light" w:hAnsi="Arial Nova Light" w:cs="Aldhabi"/>
+                <w:sz w:val="32"/>
+                <w:szCs w:val="32"/>
+              </w:rPr>
+              <w:fldChar w:fldCharType="begin"/>
+            </w:r>
+            <w:r>
+              <w:rPr>
+                <w:rFonts w:ascii="Arial Nova Light" w:hAnsi="Arial Nova Light" w:cs="Aldhabi"/>
+                <w:sz w:val="32"/>
+                <w:szCs w:val="32"/>
+              </w:rPr>
               <w:instrText xml:space="preserve"> </w:instrText>
             </w:r>
             <w:r>
@@ -2240,15 +2696,7 @@
                 <w:sz w:val="32"/>
                 <w:szCs w:val="32"/>
               </w:rPr>
-              <w:instrText>INCLUDEPICTURE  "C:\\Users\\bparthum\\Box\\farmland_conservation\\analyze\\farmland_git\</w:instrText>
-            </w:r>
-            <w:r>
-              <w:rPr>
-                <w:rFonts w:ascii="Arial Nova Light" w:hAnsi="Arial Nova Light" w:cs="Aldhabi"/>
-                <w:sz w:val="32"/>
-                <w:szCs w:val="32"/>
-              </w:rPr>
-              <w:instrText>\choice_cards\\images\\meals_farmland_0.png" \* MERGEFORMATINET</w:instrText>
+              <w:instrText>INCLUDEPICTURE  "C:\\Users\\bparthum\\Box\\farmland_conservation\\analyze\\farmland_git\\choice_cards\\images\\meals_farmland_0.png" \* MERGEFORMATINET</w:instrText>
             </w:r>
             <w:r>
               <w:rPr>
@@ -2273,10 +2721,34 @@
                 <w:szCs w:val="32"/>
               </w:rPr>
               <w:pict w14:anchorId="599AD5F1">
-                <v:shape id="_x0000_i1275" type="#_x0000_t75" style="width:75pt;height:76.5pt">
+                <v:shape id="_x0000_i1029" type="#_x0000_t75" style="width:74.5pt;height:76.95pt">
                   <v:imagedata r:id="rId22" r:href="rId23"/>
                 </v:shape>
               </w:pict>
+            </w:r>
+            <w:r>
+              <w:rPr>
+                <w:rFonts w:ascii="Arial Nova Light" w:hAnsi="Arial Nova Light" w:cs="Aldhabi"/>
+                <w:sz w:val="32"/>
+                <w:szCs w:val="32"/>
+              </w:rPr>
+              <w:fldChar w:fldCharType="end"/>
+            </w:r>
+            <w:r>
+              <w:rPr>
+                <w:rFonts w:ascii="Arial Nova Light" w:hAnsi="Arial Nova Light" w:cs="Aldhabi"/>
+                <w:sz w:val="32"/>
+                <w:szCs w:val="32"/>
+              </w:rPr>
+              <w:fldChar w:fldCharType="end"/>
+            </w:r>
+            <w:r>
+              <w:rPr>
+                <w:rFonts w:ascii="Arial Nova Light" w:hAnsi="Arial Nova Light" w:cs="Aldhabi"/>
+                <w:sz w:val="32"/>
+                <w:szCs w:val="32"/>
+              </w:rPr>
+              <w:fldChar w:fldCharType="end"/>
             </w:r>
             <w:r>
               <w:rPr>
@@ -2466,43 +2938,7 @@
                 <w:sz w:val="56"/>
                 <w:szCs w:val="56"/>
               </w:rPr>
-              <w:fldChar w:fldCharType="begin"/>
-            </w:r>
-            <w:r>
-              <w:rPr>
-                <w:rFonts w:ascii="Arial Nova Light" w:hAnsi="Arial Nova Light" w:cs="Aldhabi"/>
-                <w:noProof/>
-                <w:sz w:val="56"/>
-                <w:szCs w:val="56"/>
-              </w:rPr>
-              <w:instrText xml:space="preserve"> MERGEFIELD treatment </w:instrText>
-            </w:r>
-            <w:r>
-              <w:rPr>
-                <w:rFonts w:ascii="Arial Nova Light" w:hAnsi="Arial Nova Light" w:cs="Aldhabi"/>
-                <w:noProof/>
-                <w:sz w:val="56"/>
-                <w:szCs w:val="56"/>
-              </w:rPr>
-              <w:fldChar w:fldCharType="separate"/>
-            </w:r>
-            <w:r>
-              <w:rPr>
-                <w:rFonts w:ascii="Arial Nova Light" w:hAnsi="Arial Nova Light" w:cs="Aldhabi"/>
-                <w:noProof/>
-                <w:sz w:val="56"/>
-                <w:szCs w:val="56"/>
-              </w:rPr>
-              <w:t>«treatment»</w:t>
-            </w:r>
-            <w:r>
-              <w:rPr>
-                <w:rFonts w:ascii="Arial Nova Light" w:hAnsi="Arial Nova Light" w:cs="Aldhabi"/>
-                <w:noProof/>
-                <w:sz w:val="56"/>
-                <w:szCs w:val="56"/>
-              </w:rPr>
-              <w:fldChar w:fldCharType="end"/>
+              <w:t>miles</w:t>
             </w:r>
           </w:p>
         </w:tc>
@@ -2638,7 +3074,7 @@
                 <w:sz w:val="32"/>
                 <w:szCs w:val="32"/>
               </w:rPr>
-              <w:instrText>C:\\Users\\bparthum\\Box\\farmland_conservation\\analyze\\farmland_git\\choice_cards\\images\\miles_40.png</w:instrText>
+              <w:instrText>C:\\Users\\bparthum\\Box\\farmland_conservation\\analyze\\farmland_git\\choice_cards\\images\\far_30.png</w:instrText>
             </w:r>
             <w:r>
               <w:rPr>
@@ -2670,6 +3106,78 @@
                 <w:sz w:val="32"/>
                 <w:szCs w:val="32"/>
               </w:rPr>
+              <w:instrText xml:space="preserve"> INCLUDEPICTURE  "C:\\Users\\bparthum\\Box\\farmland_conservation\\analyze\\farmland_git\\choice_cards\\images\\miles_40.png" \* MERGEFORMATINET </w:instrText>
+            </w:r>
+            <w:r>
+              <w:rPr>
+                <w:rFonts w:ascii="Arial Nova Light" w:hAnsi="Arial Nova Light" w:cs="Aldhabi"/>
+                <w:sz w:val="32"/>
+                <w:szCs w:val="32"/>
+              </w:rPr>
+              <w:fldChar w:fldCharType="separate"/>
+            </w:r>
+            <w:r>
+              <w:rPr>
+                <w:rFonts w:ascii="Arial Nova Light" w:hAnsi="Arial Nova Light" w:cs="Aldhabi"/>
+                <w:sz w:val="32"/>
+                <w:szCs w:val="32"/>
+              </w:rPr>
+              <w:fldChar w:fldCharType="begin"/>
+            </w:r>
+            <w:r>
+              <w:rPr>
+                <w:rFonts w:ascii="Arial Nova Light" w:hAnsi="Arial Nova Light" w:cs="Aldhabi"/>
+                <w:sz w:val="32"/>
+                <w:szCs w:val="32"/>
+              </w:rPr>
+              <w:instrText xml:space="preserve"> INCLUDEPICTURE  "C:\\Users\\bparthum\\Box\\farmland_conservation\\analyze\\farmland_git\\choice_cards\\images\\miles_40.png" \* MERGEFORMATINET </w:instrText>
+            </w:r>
+            <w:r>
+              <w:rPr>
+                <w:rFonts w:ascii="Arial Nova Light" w:hAnsi="Arial Nova Light" w:cs="Aldhabi"/>
+                <w:sz w:val="32"/>
+                <w:szCs w:val="32"/>
+              </w:rPr>
+              <w:fldChar w:fldCharType="separate"/>
+            </w:r>
+            <w:r>
+              <w:rPr>
+                <w:rFonts w:ascii="Arial Nova Light" w:hAnsi="Arial Nova Light" w:cs="Aldhabi"/>
+                <w:sz w:val="32"/>
+                <w:szCs w:val="32"/>
+              </w:rPr>
+              <w:fldChar w:fldCharType="begin"/>
+            </w:r>
+            <w:r>
+              <w:rPr>
+                <w:rFonts w:ascii="Arial Nova Light" w:hAnsi="Arial Nova Light" w:cs="Aldhabi"/>
+                <w:sz w:val="32"/>
+                <w:szCs w:val="32"/>
+              </w:rPr>
+              <w:instrText xml:space="preserve"> INCLUDEPICTURE  "C:\\Users\\bparthum\\Box\\farmland_conservation\\analyze\\farmland_git\\choice_cards\\images\\miles_40.png" \* MERGEFORMATINET </w:instrText>
+            </w:r>
+            <w:r>
+              <w:rPr>
+                <w:rFonts w:ascii="Arial Nova Light" w:hAnsi="Arial Nova Light" w:cs="Aldhabi"/>
+                <w:sz w:val="32"/>
+                <w:szCs w:val="32"/>
+              </w:rPr>
+              <w:fldChar w:fldCharType="separate"/>
+            </w:r>
+            <w:r>
+              <w:rPr>
+                <w:rFonts w:ascii="Arial Nova Light" w:hAnsi="Arial Nova Light" w:cs="Aldhabi"/>
+                <w:sz w:val="32"/>
+                <w:szCs w:val="32"/>
+              </w:rPr>
+              <w:fldChar w:fldCharType="begin"/>
+            </w:r>
+            <w:r>
+              <w:rPr>
+                <w:rFonts w:ascii="Arial Nova Light" w:hAnsi="Arial Nova Light" w:cs="Aldhabi"/>
+                <w:sz w:val="32"/>
+                <w:szCs w:val="32"/>
+              </w:rPr>
               <w:instrText xml:space="preserve"> </w:instrText>
             </w:r>
             <w:r>
@@ -2703,10 +3211,34 @@
                 <w:szCs w:val="32"/>
               </w:rPr>
               <w:pict w14:anchorId="0212A2FA">
-                <v:shape id="_x0000_i1276" type="#_x0000_t75" style="width:174pt;height:1in">
+                <v:shape id="_x0000_i1030" type="#_x0000_t75" style="width:173.8pt;height:1in">
                   <v:imagedata r:id="rId24" r:href="rId25"/>
                 </v:shape>
               </w:pict>
+            </w:r>
+            <w:r>
+              <w:rPr>
+                <w:rFonts w:ascii="Arial Nova Light" w:hAnsi="Arial Nova Light" w:cs="Aldhabi"/>
+                <w:sz w:val="32"/>
+                <w:szCs w:val="32"/>
+              </w:rPr>
+              <w:fldChar w:fldCharType="end"/>
+            </w:r>
+            <w:r>
+              <w:rPr>
+                <w:rFonts w:ascii="Arial Nova Light" w:hAnsi="Arial Nova Light" w:cs="Aldhabi"/>
+                <w:sz w:val="32"/>
+                <w:szCs w:val="32"/>
+              </w:rPr>
+              <w:fldChar w:fldCharType="end"/>
+            </w:r>
+            <w:r>
+              <w:rPr>
+                <w:rFonts w:ascii="Arial Nova Light" w:hAnsi="Arial Nova Light" w:cs="Aldhabi"/>
+                <w:sz w:val="32"/>
+                <w:szCs w:val="32"/>
+              </w:rPr>
+              <w:fldChar w:fldCharType="end"/>
             </w:r>
             <w:r>
               <w:rPr>
@@ -2753,7 +3285,7 @@
       </w:tr>
       <w:tr>
         <w:trPr>
-          <w:trHeight w:val="2160"/>
+          <w:trHeight w:val="1440"/>
         </w:trPr>
         <w:tc>
           <w:tcPr>
@@ -2780,6 +3312,7 @@
                 <w:sz w:val="56"/>
                 <w:szCs w:val="56"/>
               </w:rPr>
+              <w:lastRenderedPageBreak/>
               <w:t>Cost to You Each Year</w:t>
             </w:r>
           </w:p>
@@ -2891,46 +3424,10 @@
     </w:tbl>
     <w:p>
       <w:pPr>
-        <w:widowControl w:val="0"/>
         <w:tabs>
-          <w:tab w:val="left" w:pos="10350"/>
+          <w:tab w:val="left" w:pos="6257"/>
         </w:tabs>
-        <w:spacing w:before="0" w:after="0" w:line="240" w:lineRule="auto"/>
         <w:ind w:firstLine="0"/>
-        <w:contextualSpacing/>
-        <w:rPr>
-          <w:rFonts w:ascii="Arial Nova Light" w:hAnsi="Arial Nova Light" w:cs="Aldhabi"/>
-          <w:sz w:val="56"/>
-          <w:szCs w:val="56"/>
-        </w:rPr>
-        <w:sectPr>
-          <w:headerReference w:type="default" r:id="rId26"/>
-          <w:footerReference w:type="default" r:id="rId27"/>
-          <w:pgSz w:w="15840" w:h="24480" w:code="3"/>
-          <w:pgMar w:top="187" w:right="0" w:bottom="187" w:left="0" w:header="0" w:footer="0" w:gutter="0"/>
-          <w:pgNumType w:start="1"/>
-          <w:cols w:space="720"/>
-          <w:docGrid w:linePitch="360"/>
-        </w:sectPr>
-      </w:pPr>
-      <w:r>
-        <w:rPr>
-          <w:rFonts w:ascii="Arial Nova Light" w:hAnsi="Arial Nova Light" w:cs="Aldhabi"/>
-          <w:sz w:val="56"/>
-          <w:szCs w:val="56"/>
-        </w:rPr>
-        <w:tab/>
-      </w:r>
-    </w:p>
-    <w:p>
-      <w:pPr>
-        <w:widowControl w:val="0"/>
-        <w:tabs>
-          <w:tab w:val="left" w:pos="10350"/>
-        </w:tabs>
-        <w:spacing w:before="0" w:after="0" w:line="240" w:lineRule="auto"/>
-        <w:ind w:firstLine="0"/>
-        <w:contextualSpacing/>
         <w:rPr>
           <w:rFonts w:ascii="Arial Nova Light" w:hAnsi="Arial Nova Light" w:cs="Aldhabi"/>
           <w:sz w:val="56"/>
@@ -2939,8 +3436,8 @@
       </w:pPr>
     </w:p>
     <w:sectPr>
-      <w:headerReference w:type="default" r:id="rId28"/>
-      <w:footerReference w:type="default" r:id="rId29"/>
+      <w:headerReference w:type="default" r:id="rId26"/>
+      <w:footerReference w:type="default" r:id="rId27"/>
       <w:type w:val="continuous"/>
       <w:pgSz w:w="15840" w:h="24480" w:code="3"/>
       <w:pgMar w:top="187" w:right="0" w:bottom="187" w:left="0" w:header="0" w:footer="0" w:gutter="0"/>
@@ -2977,65 +3474,6 @@
 </file>
 
 <file path=word/footer1.xml><?xml version="1.0" encoding="utf-8"?>
-<w:ftr xmlns:wpc="http://schemas.microsoft.com/office/word/2010/wordprocessingCanvas" xmlns:cx="http://schemas.microsoft.com/office/drawing/2014/chartex" xmlns:cx1="http://schemas.microsoft.com/office/drawing/2015/9/8/chartex" xmlns:cx2="http://schemas.microsoft.com/office/drawing/2015/10/21/chartex" xmlns:cx3="http://schemas.microsoft.com/office/drawing/2016/5/9/chartex" xmlns:cx4="http://schemas.microsoft.com/office/drawing/2016/5/10/chartex" xmlns:cx5="http://schemas.microsoft.com/office/drawing/2016/5/11/chartex" xmlns:cx6="http://schemas.microsoft.com/office/drawing/2016/5/12/chartex" xmlns:cx7="http://schemas.microsoft.com/office/drawing/2016/5/13/chartex" xmlns:cx8="http://schemas.microsoft.com/office/drawing/2016/5/14/chartex" xmlns:mc="http://schemas.openxmlformats.org/markup-compatibility/2006" xmlns:aink="http://schemas.microsoft.com/office/drawing/2016/ink" xmlns:am3d="http://schemas.microsoft.com/office/drawing/2017/model3d" xmlns:o="urn:schemas-microsoft-com:office:office" xmlns:r="http://schemas.openxmlformats.org/officeDocument/2006/relationships" xmlns:m="http://schemas.openxmlformats.org/officeDocument/2006/math" xmlns:v="urn:schemas-microsoft-com:vml" xmlns:wp14="http://schemas.microsoft.com/office/word/2010/wordprocessingDrawing" xmlns:wp="http://schemas.openxmlformats.org/drawingml/2006/wordprocessingDrawing" xmlns:w10="urn:schemas-microsoft-com:office:word" xmlns:w="http://schemas.openxmlformats.org/wordprocessingml/2006/main" xmlns:w14="http://schemas.microsoft.com/office/word/2010/wordml" xmlns:w15="http://schemas.microsoft.com/office/word/2012/wordml" xmlns:w16cex="http://schemas.microsoft.com/office/word/2018/wordml/cex" xmlns:w16cid="http://schemas.microsoft.com/office/word/2016/wordml/cid" xmlns:w16="http://schemas.microsoft.com/office/word/2018/wordml" xmlns:w16sdtdh="http://schemas.microsoft.com/office/word/2020/wordml/sdtdatahash" xmlns:w16se="http://schemas.microsoft.com/office/word/2015/wordml/symex" xmlns:wpg="http://schemas.microsoft.com/office/word/2010/wordprocessingGroup" xmlns:wpi="http://schemas.microsoft.com/office/word/2010/wordprocessingInk" xmlns:wne="http://schemas.microsoft.com/office/word/2006/wordml" xmlns:wps="http://schemas.microsoft.com/office/word/2010/wordprocessingShape" mc:Ignorable="w14 w15 w16se w16cid w16 w16cex w16sdtdh wp14">
-  <w:p>
-    <w:pPr>
-      <w:shd w:val="clear" w:color="auto" w:fill="DEEAF6" w:themeFill="accent1" w:themeFillTint="33"/>
-      <w:spacing w:before="0" w:after="0" w:line="276" w:lineRule="auto"/>
-      <w:ind w:left="-180" w:right="-187" w:firstLine="0"/>
-      <w:jc w:val="center"/>
-      <w:rPr>
-        <w:rFonts w:ascii="Arial Nova Light" w:eastAsia="Arial Unicode MS" w:hAnsi="Arial Nova Light" w:cstheme="minorHAnsi"/>
-        <w:b/>
-        <w:noProof/>
-        <w:sz w:val="56"/>
-        <w:szCs w:val="56"/>
-        <w:lang w:eastAsia="en-US"/>
-      </w:rPr>
-    </w:pPr>
-    <w:r>
-      <w:rPr>
-        <w:rFonts w:ascii="Arial Nova Light" w:eastAsia="Arial Unicode MS" w:hAnsi="Arial Nova Light" w:cstheme="minorHAnsi"/>
-        <w:b/>
-        <w:noProof/>
-        <w:sz w:val="56"/>
-        <w:szCs w:val="56"/>
-        <w:lang w:eastAsia="en-US"/>
-      </w:rPr>
-      <w:t xml:space="preserve">If Option A was the ONLY option besides No Project, </w:t>
-    </w:r>
-  </w:p>
-  <w:p>
-    <w:pPr>
-      <w:shd w:val="clear" w:color="auto" w:fill="DEEAF6" w:themeFill="accent1" w:themeFillTint="33"/>
-      <w:spacing w:before="0" w:after="0" w:line="276" w:lineRule="auto"/>
-      <w:ind w:left="-180" w:right="-187" w:firstLine="0"/>
-      <w:jc w:val="center"/>
-      <w:rPr>
-        <w:rFonts w:ascii="Arial Nova Light" w:eastAsia="Arial Unicode MS" w:hAnsi="Arial Nova Light" w:cstheme="minorHAnsi"/>
-        <w:b/>
-        <w:noProof/>
-        <w:sz w:val="56"/>
-        <w:szCs w:val="56"/>
-        <w:lang w:eastAsia="en-US"/>
-      </w:rPr>
-    </w:pPr>
-    <w:r>
-      <w:rPr>
-        <w:rFonts w:ascii="Arial Nova Light" w:eastAsia="Arial Unicode MS" w:hAnsi="Arial Nova Light" w:cstheme="minorHAnsi"/>
-        <w:b/>
-        <w:noProof/>
-        <w:sz w:val="56"/>
-        <w:szCs w:val="56"/>
-        <w:lang w:eastAsia="en-US"/>
-      </w:rPr>
-      <w:t>which would you choose?</w:t>
-    </w:r>
-  </w:p>
-</w:ftr>
-</file>
-
-<file path=word/footer2.xml><?xml version="1.0" encoding="utf-8"?>
 <w:ftr xmlns:wpc="http://schemas.microsoft.com/office/word/2010/wordprocessingCanvas" xmlns:cx="http://schemas.microsoft.com/office/drawing/2014/chartex" xmlns:cx1="http://schemas.microsoft.com/office/drawing/2015/9/8/chartex" xmlns:cx2="http://schemas.microsoft.com/office/drawing/2015/10/21/chartex" xmlns:cx3="http://schemas.microsoft.com/office/drawing/2016/5/9/chartex" xmlns:cx4="http://schemas.microsoft.com/office/drawing/2016/5/10/chartex" xmlns:cx5="http://schemas.microsoft.com/office/drawing/2016/5/11/chartex" xmlns:cx6="http://schemas.microsoft.com/office/drawing/2016/5/12/chartex" xmlns:cx7="http://schemas.microsoft.com/office/drawing/2016/5/13/chartex" xmlns:cx8="http://schemas.microsoft.com/office/drawing/2016/5/14/chartex" xmlns:mc="http://schemas.openxmlformats.org/markup-compatibility/2006" xmlns:aink="http://schemas.microsoft.com/office/drawing/2016/ink" xmlns:am3d="http://schemas.microsoft.com/office/drawing/2017/model3d" xmlns:o="urn:schemas-microsoft-com:office:office" xmlns:r="http://schemas.openxmlformats.org/officeDocument/2006/relationships" xmlns:m="http://schemas.openxmlformats.org/officeDocument/2006/math" xmlns:v="urn:schemas-microsoft-com:vml" xmlns:wp14="http://schemas.microsoft.com/office/word/2010/wordprocessingDrawing" xmlns:wp="http://schemas.openxmlformats.org/drawingml/2006/wordprocessingDrawing" xmlns:w10="urn:schemas-microsoft-com:office:word" xmlns:w="http://schemas.openxmlformats.org/wordprocessingml/2006/main" xmlns:w14="http://schemas.microsoft.com/office/word/2010/wordml" xmlns:w15="http://schemas.microsoft.com/office/word/2012/wordml" xmlns:w16cex="http://schemas.microsoft.com/office/word/2018/wordml/cex" xmlns:w16cid="http://schemas.microsoft.com/office/word/2016/wordml/cid" xmlns:w16="http://schemas.microsoft.com/office/word/2018/wordml" xmlns:w16sdtdh="http://schemas.microsoft.com/office/word/2020/wordml/sdtdatahash" xmlns:w16se="http://schemas.microsoft.com/office/word/2015/wordml/symex" xmlns:wpg="http://schemas.microsoft.com/office/word/2010/wordprocessingGroup" xmlns:wpi="http://schemas.microsoft.com/office/word/2010/wordprocessingInk" xmlns:wne="http://schemas.microsoft.com/office/word/2006/wordml" xmlns:wps="http://schemas.microsoft.com/office/word/2010/wordprocessingShape" mc:Ignorable="w14 w15 w16se w16cid w16 w16cex w16sdtdh wp14">
   <w:p>
     <w:pPr>
@@ -3093,38 +3531,6 @@
 </file>
 
 <file path=word/header1.xml><?xml version="1.0" encoding="utf-8"?>
-<w:hdr xmlns:wpc="http://schemas.microsoft.com/office/word/2010/wordprocessingCanvas" xmlns:cx="http://schemas.microsoft.com/office/drawing/2014/chartex" xmlns:cx1="http://schemas.microsoft.com/office/drawing/2015/9/8/chartex" xmlns:cx2="http://schemas.microsoft.com/office/drawing/2015/10/21/chartex" xmlns:cx3="http://schemas.microsoft.com/office/drawing/2016/5/9/chartex" xmlns:cx4="http://schemas.microsoft.com/office/drawing/2016/5/10/chartex" xmlns:cx5="http://schemas.microsoft.com/office/drawing/2016/5/11/chartex" xmlns:cx6="http://schemas.microsoft.com/office/drawing/2016/5/12/chartex" xmlns:cx7="http://schemas.microsoft.com/office/drawing/2016/5/13/chartex" xmlns:cx8="http://schemas.microsoft.com/office/drawing/2016/5/14/chartex" xmlns:mc="http://schemas.openxmlformats.org/markup-compatibility/2006" xmlns:aink="http://schemas.microsoft.com/office/drawing/2016/ink" xmlns:am3d="http://schemas.microsoft.com/office/drawing/2017/model3d" xmlns:o="urn:schemas-microsoft-com:office:office" xmlns:r="http://schemas.openxmlformats.org/officeDocument/2006/relationships" xmlns:m="http://schemas.openxmlformats.org/officeDocument/2006/math" xmlns:v="urn:schemas-microsoft-com:vml" xmlns:wp14="http://schemas.microsoft.com/office/word/2010/wordprocessingDrawing" xmlns:wp="http://schemas.openxmlformats.org/drawingml/2006/wordprocessingDrawing" xmlns:w10="urn:schemas-microsoft-com:office:word" xmlns:w="http://schemas.openxmlformats.org/wordprocessingml/2006/main" xmlns:w14="http://schemas.microsoft.com/office/word/2010/wordml" xmlns:w15="http://schemas.microsoft.com/office/word/2012/wordml" xmlns:w16cex="http://schemas.microsoft.com/office/word/2018/wordml/cex" xmlns:w16cid="http://schemas.microsoft.com/office/word/2016/wordml/cid" xmlns:w16="http://schemas.microsoft.com/office/word/2018/wordml" xmlns:w16sdtdh="http://schemas.microsoft.com/office/word/2020/wordml/sdtdatahash" xmlns:w16se="http://schemas.microsoft.com/office/word/2015/wordml/symex" xmlns:wpg="http://schemas.microsoft.com/office/word/2010/wordprocessingGroup" xmlns:wpi="http://schemas.microsoft.com/office/word/2010/wordprocessingInk" xmlns:wne="http://schemas.microsoft.com/office/word/2006/wordml" xmlns:wps="http://schemas.microsoft.com/office/word/2010/wordprocessingShape" mc:Ignorable="w14 w15 w16se w16cid w16 w16cex w16sdtdh wp14">
-  <w:p>
-    <w:pPr>
-      <w:shd w:val="clear" w:color="auto" w:fill="DEEAF6" w:themeFill="accent1" w:themeFillTint="33"/>
-      <w:spacing w:before="0" w:after="0" w:line="276" w:lineRule="auto"/>
-      <w:ind w:left="-180" w:right="-187" w:firstLine="0"/>
-      <w:jc w:val="center"/>
-      <w:rPr>
-        <w:rFonts w:ascii="Arial Nova Light" w:eastAsia="Arial Unicode MS" w:hAnsi="Arial Nova Light" w:cstheme="minorHAnsi"/>
-        <w:b/>
-        <w:noProof/>
-        <w:sz w:val="56"/>
-        <w:szCs w:val="56"/>
-        <w:lang w:eastAsia="en-US"/>
-      </w:rPr>
-    </w:pPr>
-    <w:r>
-      <w:rPr>
-        <w:rFonts w:ascii="Arial Nova Light" w:eastAsia="Arial Unicode MS" w:hAnsi="Arial Nova Light" w:cstheme="minorHAnsi"/>
-        <w:b/>
-        <w:noProof/>
-        <w:sz w:val="56"/>
-        <w:szCs w:val="56"/>
-        <w:lang w:eastAsia="en-US"/>
-      </w:rPr>
-      <w:t>Two options, one choice</w:t>
-    </w:r>
-  </w:p>
-</w:hdr>
-</file>
-
-<file path=word/header2.xml><?xml version="1.0" encoding="utf-8"?>
 <w:hdr xmlns:wpc="http://schemas.microsoft.com/office/word/2010/wordprocessingCanvas" xmlns:cx="http://schemas.microsoft.com/office/drawing/2014/chartex" xmlns:cx1="http://schemas.microsoft.com/office/drawing/2015/9/8/chartex" xmlns:cx2="http://schemas.microsoft.com/office/drawing/2015/10/21/chartex" xmlns:cx3="http://schemas.microsoft.com/office/drawing/2016/5/9/chartex" xmlns:cx4="http://schemas.microsoft.com/office/drawing/2016/5/10/chartex" xmlns:cx5="http://schemas.microsoft.com/office/drawing/2016/5/11/chartex" xmlns:cx6="http://schemas.microsoft.com/office/drawing/2016/5/12/chartex" xmlns:cx7="http://schemas.microsoft.com/office/drawing/2016/5/13/chartex" xmlns:cx8="http://schemas.microsoft.com/office/drawing/2016/5/14/chartex" xmlns:mc="http://schemas.openxmlformats.org/markup-compatibility/2006" xmlns:aink="http://schemas.microsoft.com/office/drawing/2016/ink" xmlns:am3d="http://schemas.microsoft.com/office/drawing/2017/model3d" xmlns:o="urn:schemas-microsoft-com:office:office" xmlns:r="http://schemas.openxmlformats.org/officeDocument/2006/relationships" xmlns:m="http://schemas.openxmlformats.org/officeDocument/2006/math" xmlns:v="urn:schemas-microsoft-com:vml" xmlns:wp14="http://schemas.microsoft.com/office/word/2010/wordprocessingDrawing" xmlns:wp="http://schemas.openxmlformats.org/drawingml/2006/wordprocessingDrawing" xmlns:w10="urn:schemas-microsoft-com:office:word" xmlns:w="http://schemas.openxmlformats.org/wordprocessingml/2006/main" xmlns:w14="http://schemas.microsoft.com/office/word/2010/wordml" xmlns:w15="http://schemas.microsoft.com/office/word/2012/wordml" xmlns:w16cex="http://schemas.microsoft.com/office/word/2018/wordml/cex" xmlns:w16cid="http://schemas.microsoft.com/office/word/2016/wordml/cid" xmlns:w16="http://schemas.microsoft.com/office/word/2018/wordml" xmlns:w16sdtdh="http://schemas.microsoft.com/office/word/2020/wordml/sdtdatahash" xmlns:w16se="http://schemas.microsoft.com/office/word/2015/wordml/symex" xmlns:wpg="http://schemas.microsoft.com/office/word/2010/wordprocessingGroup" xmlns:wpi="http://schemas.microsoft.com/office/word/2010/wordprocessingInk" xmlns:wne="http://schemas.microsoft.com/office/word/2006/wordml" xmlns:wps="http://schemas.microsoft.com/office/word/2010/wordprocessingShape" mc:Ignorable="w14 w15 w16se w16cid w16 w16cex w16sdtdh wp14">
   <w:p>
     <w:pPr>

</xml_diff>